<commit_message>
Added more to document
</commit_message>
<xml_diff>
--- a/design-problem/design-document.docx
+++ b/design-problem/design-document.docx
@@ -127,6 +127,16 @@
     <w:p>
       <w:pPr>
         <w:spacing w:after="0"/>
+      </w:pPr>
+      <w:r>
+        <w:t>Winter Quarter - 2011</w:t>
+      </w:r>
+      <w:bookmarkStart w:id="0" w:name="_GoBack"/>
+      <w:bookmarkEnd w:id="0"/>
+    </w:p>
+    <w:p>
+      <w:pPr>
+        <w:spacing w:after="0"/>
         <w:rPr>
           <w:i/>
         </w:rPr>
@@ -212,14 +222,12 @@
       <w:r>
         <w:t xml:space="preserve">We will observe that behavior of tab completion in order to define a plan for extending our own </w:t>
       </w:r>
-      <w:proofErr w:type="spellStart"/>
       <w:r>
         <w:rPr>
           <w:i/>
         </w:rPr>
         <w:t>ospsh</w:t>
       </w:r>
-      <w:proofErr w:type="spellEnd"/>
       <w:r>
         <w:t xml:space="preserve"> shell.</w:t>
       </w:r>
@@ -238,51 +246,64 @@
         <w:t xml:space="preserve">We will also explore the </w:t>
       </w:r>
       <w:r>
-        <w:t xml:space="preserve">functionality of the GNU </w:t>
-      </w:r>
-      <w:proofErr w:type="spellStart"/>
-      <w:r>
-        <w:t>readline</w:t>
-      </w:r>
-      <w:proofErr w:type="spellEnd"/>
-      <w:r>
-        <w:t xml:space="preserve"> library.  </w:t>
+        <w:t xml:space="preserve">functionality of the GNU readline library.  </w:t>
       </w:r>
       <w:r>
         <w:t xml:space="preserve">According to the description, this library can be used to display a prompt and receive the entered string from the user.  In addition, the </w:t>
       </w:r>
       <w:r>
-        <w:t xml:space="preserve">library provides </w:t>
-      </w:r>
-      <w:proofErr w:type="spellStart"/>
-      <w:r>
-        <w:t>emacs</w:t>
-      </w:r>
-      <w:proofErr w:type="spellEnd"/>
-      <w:r>
-        <w:t xml:space="preserve"> style bindings to the user.  This allows </w:t>
+        <w:t xml:space="preserve">library provides emacs style bindings to the user.  This allows </w:t>
       </w:r>
       <w:r>
         <w:t>the user to</w:t>
       </w:r>
       <w:r>
-        <w:t xml:space="preserve"> use shortcuts such as ctrl + e to get to the end of a line and ctrl + u to delete a </w:t>
-      </w:r>
-      <w:proofErr w:type="spellStart"/>
-      <w:r>
-        <w:t>line</w:t>
-      </w:r>
-      <w:r>
-        <w:t>.oh</w:t>
-      </w:r>
-      <w:proofErr w:type="spellEnd"/>
-    </w:p>
-    <w:p>
-      <w:pPr>
-        <w:pStyle w:val="Heading3"/>
-      </w:pPr>
-      <w:r>
-        <w:t>What does the feature do?</w:t>
+        <w:t xml:space="preserve"> use shortcuts such as ctrl + e to get to the end of a line and ctrl + u to delete a line</w:t>
+      </w:r>
+      <w:r>
+        <w:t>.</w:t>
+      </w:r>
+    </w:p>
+    <w:p>
+      <w:pPr>
+        <w:pStyle w:val="Heading2"/>
+      </w:pPr>
+      <w:r>
+        <w:t>Tab Completion</w:t>
+      </w:r>
+    </w:p>
+    <w:p>
+      <w:r>
+        <w:t xml:space="preserve">One of the most </w:t>
+      </w:r>
+      <w:r>
+        <w:t xml:space="preserve">widely used features of </w:t>
+      </w:r>
+      <w:r>
+        <w:rPr>
+          <w:i/>
+        </w:rPr>
+        <w:t>bash</w:t>
+      </w:r>
+      <w:r>
+        <w:t xml:space="preserve"> is tab completion.  </w:t>
+      </w:r>
+      <w:r>
+        <w:t>This feature</w:t>
+      </w:r>
+      <w:r>
+        <w:t xml:space="preserve"> allows the user to press the tab key to automatically display and complete a list of commands that match the current inputted string.</w:t>
+      </w:r>
+      <w:r>
+        <w:t xml:space="preserve">  For example, a user would start typing in “ssh” if they wanted to execute the command “ssh-keygen”.  After initially typing this in, the user would then be able to type </w:t>
+      </w:r>
+      <w:r>
+        <w:t>the tab key.  On the line below the current line, a list of matched commands are printed out.  For this example, “ssh”, “ssh-agent”, and “ssh-keygen” are all commands that would be printed out.</w:t>
+      </w:r>
+    </w:p>
+    <w:p>
+      <w:r>
+        <w:t xml:space="preserve">This also allows the user to finish </w:t>
       </w:r>
     </w:p>
     <w:p>
@@ -321,10 +342,7 @@
         <w:t>Conclusion</w:t>
       </w:r>
     </w:p>
-    <w:p>
-      <w:bookmarkStart w:id="0" w:name="_GoBack"/>
-      <w:bookmarkEnd w:id="0"/>
-    </w:p>
+    <w:p/>
     <w:sectPr>
       <w:pgSz w:w="12240" w:h="15840"/>
       <w:pgMar w:top="1440" w:right="1440" w:bottom="1440" w:left="1440" w:header="720" w:footer="720" w:gutter="0"/>

</xml_diff>

<commit_message>
Tim forgot to closedir().  Maybe he should try to see if he still segfaults
</commit_message>
<xml_diff>
--- a/design-problem/design-document.docx
+++ b/design-problem/design-document.docx
@@ -129,6 +129,9 @@
         <w:spacing w:after="0"/>
       </w:pPr>
       <w:r>
+        <w:t xml:space="preserve">UCLA </w:t>
+      </w:r>
+      <w:r>
         <w:t>Winter Quarter - 2011</w:t>
       </w:r>
     </w:p>
@@ -162,7 +165,7 @@
           <w:i/>
           <w:noProof/>
         </w:rPr>
-        <w:t>Friday, January 28, 2011</w:t>
+        <w:t>Saturday, January 29, 2011</w:t>
       </w:r>
       <w:r>
         <w:rPr>
@@ -449,7 +452,7 @@
           <w:rFonts w:ascii="Menlo Regular" w:hAnsi="Menlo Regular" w:cs="Menlo Regular"/>
           <w:color w:val="000000"/>
         </w:rPr>
-        <w:t xml:space="preserve"> ( </w:t>
+        <w:t xml:space="preserve"> (</w:t>
       </w:r>
       <w:r>
         <w:rPr>
@@ -505,7 +508,14 @@
           <w:rFonts w:ascii="Menlo Regular" w:hAnsi="Menlo Regular" w:cs="Menlo Regular"/>
           <w:color w:val="000000"/>
         </w:rPr>
-        <w:t>stream );</w:t>
+        <w:t>stream</w:t>
+      </w:r>
+      <w:r>
+        <w:rPr>
+          <w:rFonts w:ascii="Menlo Regular" w:hAnsi="Menlo Regular" w:cs="Menlo Regular"/>
+          <w:color w:val="000000"/>
+        </w:rPr>
+        <w:t>);</w:t>
       </w:r>
     </w:p>
     <w:p>
@@ -703,7 +713,21 @@
           <w:rFonts w:ascii="Menlo Regular" w:hAnsi="Menlo Regular" w:cs="Menlo Regular"/>
           <w:color w:val="000000"/>
         </w:rPr>
-        <w:t xml:space="preserve"> pathcommand pathcommand_t;</w:t>
+        <w:t xml:space="preserve"> pathcommand </w:t>
+      </w:r>
+      <w:r>
+        <w:rPr>
+          <w:rFonts w:ascii="Menlo Regular" w:hAnsi="Menlo Regular" w:cs="Menlo Regular"/>
+          <w:color w:val="3F6E74"/>
+        </w:rPr>
+        <w:t>pathcommand_t</w:t>
+      </w:r>
+      <w:r>
+        <w:rPr>
+          <w:rFonts w:ascii="Menlo Regular" w:hAnsi="Menlo Regular" w:cs="Menlo Regular"/>
+          <w:color w:val="000000"/>
+        </w:rPr>
+        <w:t>;</w:t>
       </w:r>
     </w:p>
     <w:p>
@@ -1087,14 +1111,10 @@
     </w:p>
     <w:p>
       <w:r>
-        <w:t xml:space="preserve">Our approach here is to populate a list of all the commands </w:t>
-      </w:r>
-      <w:r>
-        <w:t xml:space="preserve">when our program starts.  </w:t>
-      </w:r>
-      <w:r>
-        <w:t>Our algorithm will be to search</w:t>
-      </w:r>
+        <w:t>First, we will strictly explain how we will build our data structure.</w:t>
+      </w:r>
+      <w:bookmarkStart w:id="0" w:name="_GoBack"/>
+      <w:bookmarkEnd w:id="0"/>
     </w:p>
     <w:p>
       <w:pPr>
@@ -1110,14 +1130,6 @@
       </w:pPr>
       <w:r>
         <w:t>Related Struct:</w:t>
-      </w:r>
-    </w:p>
-    <w:p>
-      <w:pPr>
-        <w:pStyle w:val="Heading3"/>
-      </w:pPr>
-      <w:r>
-        <w:t>Related Functions:</w:t>
       </w:r>
     </w:p>
     <w:p>
@@ -1140,6 +1152,330 @@
           <w:rFonts w:ascii="Menlo Regular" w:hAnsi="Menlo Regular" w:cs="Menlo Regular"/>
           <w:color w:val="AA0D91"/>
         </w:rPr>
+        <w:t>struct</w:t>
+      </w:r>
+      <w:r>
+        <w:rPr>
+          <w:rFonts w:ascii="Menlo Regular" w:hAnsi="Menlo Regular" w:cs="Menlo Regular"/>
+          <w:color w:val="000000"/>
+        </w:rPr>
+        <w:t xml:space="preserve"> dirent {</w:t>
+      </w:r>
+      <w:r>
+        <w:rPr>
+          <w:rFonts w:ascii="Menlo Regular" w:hAnsi="Menlo Regular" w:cs="Menlo Regular"/>
+          <w:color w:val="000000"/>
+        </w:rPr>
+        <w:t xml:space="preserve"> </w:t>
+      </w:r>
+      <w:r>
+        <w:rPr>
+          <w:rFonts w:ascii="Menlo Regular" w:hAnsi="Menlo Regular" w:cs="Menlo Regular"/>
+          <w:color w:val="007400"/>
+        </w:rPr>
+        <w:t>// d_name is the only important member of this struct</w:t>
+      </w:r>
+    </w:p>
+    <w:p>
+      <w:pPr>
+        <w:widowControl w:val="0"/>
+        <w:tabs>
+          <w:tab w:val="left" w:pos="560"/>
+        </w:tabs>
+        <w:autoSpaceDE w:val="0"/>
+        <w:autoSpaceDN w:val="0"/>
+        <w:adjustRightInd w:val="0"/>
+        <w:spacing w:after="0" w:line="240" w:lineRule="auto"/>
+        <w:rPr>
+          <w:rFonts w:ascii="Menlo Regular" w:hAnsi="Menlo Regular" w:cs="Menlo Regular"/>
+          <w:color w:val="000000"/>
+        </w:rPr>
+      </w:pPr>
+      <w:r>
+        <w:rPr>
+          <w:rFonts w:ascii="Menlo Regular" w:hAnsi="Menlo Regular" w:cs="Menlo Regular"/>
+          <w:color w:val="5C2699"/>
+        </w:rPr>
+        <w:tab/>
+      </w:r>
+      <w:r>
+        <w:rPr>
+          <w:rFonts w:ascii="Menlo Regular" w:hAnsi="Menlo Regular" w:cs="Menlo Regular"/>
+          <w:color w:val="5C2699"/>
+        </w:rPr>
+        <w:tab/>
+      </w:r>
+      <w:r>
+        <w:rPr>
+          <w:rFonts w:ascii="Menlo Regular" w:hAnsi="Menlo Regular" w:cs="Menlo Regular"/>
+          <w:color w:val="AA0D91"/>
+        </w:rPr>
+        <w:t>char</w:t>
+      </w:r>
+      <w:r>
+        <w:rPr>
+          <w:rFonts w:ascii="Menlo Regular" w:hAnsi="Menlo Regular" w:cs="Menlo Regular"/>
+          <w:color w:val="000000"/>
+        </w:rPr>
+        <w:t xml:space="preserve"> </w:t>
+      </w:r>
+      <w:r>
+        <w:rPr>
+          <w:rFonts w:ascii="Menlo Regular" w:hAnsi="Menlo Regular" w:cs="Menlo Regular"/>
+          <w:color w:val="000000"/>
+        </w:rPr>
+        <w:t>d_name[</w:t>
+      </w:r>
+      <w:r>
+        <w:rPr>
+          <w:rFonts w:ascii="Menlo Regular" w:hAnsi="Menlo Regular" w:cs="Menlo Regular"/>
+          <w:color w:val="1C00CF"/>
+        </w:rPr>
+        <w:t>255</w:t>
+      </w:r>
+      <w:r>
+        <w:rPr>
+          <w:rFonts w:ascii="Menlo Regular" w:hAnsi="Menlo Regular" w:cs="Menlo Regular"/>
+          <w:color w:val="000000"/>
+        </w:rPr>
+        <w:t xml:space="preserve"> + </w:t>
+      </w:r>
+      <w:r>
+        <w:rPr>
+          <w:rFonts w:ascii="Menlo Regular" w:hAnsi="Menlo Regular" w:cs="Menlo Regular"/>
+          <w:color w:val="1C00CF"/>
+        </w:rPr>
+        <w:t>1</w:t>
+      </w:r>
+      <w:r>
+        <w:rPr>
+          <w:rFonts w:ascii="Menlo Regular" w:hAnsi="Menlo Regular" w:cs="Menlo Regular"/>
+          <w:color w:val="000000"/>
+        </w:rPr>
+        <w:t>];</w:t>
+      </w:r>
+      <w:r>
+        <w:rPr>
+          <w:rFonts w:ascii="Menlo Regular" w:hAnsi="Menlo Regular" w:cs="Menlo Regular"/>
+          <w:color w:val="007400"/>
+        </w:rPr>
+        <w:t>/* name must be no longer than this */</w:t>
+      </w:r>
+    </w:p>
+    <w:p>
+      <w:r>
+        <w:rPr>
+          <w:rFonts w:ascii="Menlo Regular" w:hAnsi="Menlo Regular" w:cs="Menlo Regular"/>
+          <w:color w:val="000000"/>
+        </w:rPr>
+        <w:t>};</w:t>
+      </w:r>
+    </w:p>
+    <w:p>
+      <w:pPr>
+        <w:pStyle w:val="Heading3"/>
+      </w:pPr>
+      <w:r>
+        <w:t>Related Functions:</w:t>
+      </w:r>
+    </w:p>
+    <w:p>
+      <w:pPr>
+        <w:widowControl w:val="0"/>
+        <w:tabs>
+          <w:tab w:val="left" w:pos="560"/>
+        </w:tabs>
+        <w:autoSpaceDE w:val="0"/>
+        <w:autoSpaceDN w:val="0"/>
+        <w:adjustRightInd w:val="0"/>
+        <w:spacing w:after="0" w:line="240" w:lineRule="auto"/>
+        <w:rPr>
+          <w:rFonts w:ascii="Menlo Regular" w:hAnsi="Menlo Regular" w:cs="Menlo Regular"/>
+          <w:color w:val="000000"/>
+        </w:rPr>
+      </w:pPr>
+      <w:r>
+        <w:rPr>
+          <w:rFonts w:ascii="Menlo Regular" w:hAnsi="Menlo Regular" w:cs="Menlo Regular"/>
+          <w:color w:val="5C2699"/>
+        </w:rPr>
+        <w:t>DIR</w:t>
+      </w:r>
+      <w:r>
+        <w:rPr>
+          <w:rFonts w:ascii="Menlo Regular" w:hAnsi="Menlo Regular" w:cs="Menlo Regular"/>
+          <w:color w:val="000000"/>
+        </w:rPr>
+        <w:t xml:space="preserve"> *</w:t>
+      </w:r>
+      <w:r>
+        <w:rPr>
+          <w:rFonts w:ascii="Menlo Regular" w:hAnsi="Menlo Regular" w:cs="Menlo Regular"/>
+          <w:color w:val="2E0D6E"/>
+        </w:rPr>
+        <w:t>opendir</w:t>
+      </w:r>
+      <w:r>
+        <w:rPr>
+          <w:rFonts w:ascii="Menlo Regular" w:hAnsi="Menlo Regular" w:cs="Menlo Regular"/>
+          <w:color w:val="000000"/>
+        </w:rPr>
+        <w:t>(</w:t>
+      </w:r>
+      <w:r>
+        <w:rPr>
+          <w:rFonts w:ascii="Menlo Regular" w:hAnsi="Menlo Regular" w:cs="Menlo Regular"/>
+          <w:color w:val="AA0D91"/>
+        </w:rPr>
+        <w:t>const</w:t>
+      </w:r>
+      <w:r>
+        <w:rPr>
+          <w:rFonts w:ascii="Menlo Regular" w:hAnsi="Menlo Regular" w:cs="Menlo Regular"/>
+          <w:color w:val="000000"/>
+        </w:rPr>
+        <w:t xml:space="preserve"> </w:t>
+      </w:r>
+      <w:r>
+        <w:rPr>
+          <w:rFonts w:ascii="Menlo Regular" w:hAnsi="Menlo Regular" w:cs="Menlo Regular"/>
+          <w:color w:val="AA0D91"/>
+        </w:rPr>
+        <w:t>char</w:t>
+      </w:r>
+      <w:r>
+        <w:rPr>
+          <w:rFonts w:ascii="Menlo Regular" w:hAnsi="Menlo Regular" w:cs="Menlo Regular"/>
+          <w:color w:val="000000"/>
+        </w:rPr>
+        <w:t xml:space="preserve"> *dirname);</w:t>
+      </w:r>
+    </w:p>
+    <w:p>
+      <w:pPr>
+        <w:widowControl w:val="0"/>
+        <w:tabs>
+          <w:tab w:val="left" w:pos="560"/>
+        </w:tabs>
+        <w:autoSpaceDE w:val="0"/>
+        <w:autoSpaceDN w:val="0"/>
+        <w:adjustRightInd w:val="0"/>
+        <w:spacing w:after="0" w:line="240" w:lineRule="auto"/>
+        <w:rPr>
+          <w:rFonts w:ascii="Menlo Regular" w:hAnsi="Menlo Regular" w:cs="Menlo Regular"/>
+          <w:color w:val="000000"/>
+        </w:rPr>
+      </w:pPr>
+      <w:r>
+        <w:rPr>
+          <w:rFonts w:ascii="Menlo Regular" w:hAnsi="Menlo Regular" w:cs="Menlo Regular"/>
+          <w:color w:val="AA0D91"/>
+        </w:rPr>
+        <w:t>struct</w:t>
+      </w:r>
+      <w:r>
+        <w:rPr>
+          <w:rFonts w:ascii="Menlo Regular" w:hAnsi="Menlo Regular" w:cs="Menlo Regular"/>
+          <w:color w:val="000000"/>
+        </w:rPr>
+        <w:t xml:space="preserve"> dirent *</w:t>
+      </w:r>
+      <w:r>
+        <w:rPr>
+          <w:rFonts w:ascii="Menlo Regular" w:hAnsi="Menlo Regular" w:cs="Menlo Regular"/>
+          <w:color w:val="2E0D6E"/>
+        </w:rPr>
+        <w:t>readdir</w:t>
+      </w:r>
+      <w:r>
+        <w:rPr>
+          <w:rFonts w:ascii="Menlo Regular" w:hAnsi="Menlo Regular" w:cs="Menlo Regular"/>
+          <w:color w:val="000000"/>
+        </w:rPr>
+        <w:t>(</w:t>
+      </w:r>
+      <w:r>
+        <w:rPr>
+          <w:rFonts w:ascii="Menlo Regular" w:hAnsi="Menlo Regular" w:cs="Menlo Regular"/>
+          <w:color w:val="5C2699"/>
+        </w:rPr>
+        <w:t>DIR</w:t>
+      </w:r>
+      <w:r>
+        <w:rPr>
+          <w:rFonts w:ascii="Menlo Regular" w:hAnsi="Menlo Regular" w:cs="Menlo Regular"/>
+          <w:color w:val="000000"/>
+        </w:rPr>
+        <w:t xml:space="preserve"> *dirp);</w:t>
+      </w:r>
+    </w:p>
+    <w:p>
+      <w:pPr>
+        <w:spacing w:after="0"/>
+      </w:pPr>
+      <w:r>
+        <w:rPr>
+          <w:rFonts w:ascii="Menlo Regular" w:hAnsi="Menlo Regular" w:cs="Menlo Regular"/>
+          <w:color w:val="AA0D91"/>
+        </w:rPr>
+        <w:t>int</w:t>
+      </w:r>
+      <w:r>
+        <w:rPr>
+          <w:rFonts w:ascii="Menlo Regular" w:hAnsi="Menlo Regular" w:cs="Menlo Regular"/>
+          <w:color w:val="000000"/>
+        </w:rPr>
+        <w:t xml:space="preserve"> </w:t>
+      </w:r>
+      <w:r>
+        <w:rPr>
+          <w:rFonts w:ascii="Menlo Regular" w:hAnsi="Menlo Regular" w:cs="Menlo Regular"/>
+          <w:color w:val="2E0D6E"/>
+        </w:rPr>
+        <w:t>closedir</w:t>
+      </w:r>
+      <w:r>
+        <w:rPr>
+          <w:rFonts w:ascii="Menlo Regular" w:hAnsi="Menlo Regular" w:cs="Menlo Regular"/>
+          <w:color w:val="000000"/>
+        </w:rPr>
+        <w:t>(</w:t>
+      </w:r>
+      <w:r>
+        <w:rPr>
+          <w:rFonts w:ascii="Menlo Regular" w:hAnsi="Menlo Regular" w:cs="Menlo Regular"/>
+          <w:color w:val="5C2699"/>
+        </w:rPr>
+        <w:t>DIR</w:t>
+      </w:r>
+      <w:r>
+        <w:rPr>
+          <w:rFonts w:ascii="Menlo Regular" w:hAnsi="Menlo Regular" w:cs="Menlo Regular"/>
+          <w:color w:val="000000"/>
+        </w:rPr>
+        <w:t xml:space="preserve"> *dirp);</w:t>
+      </w:r>
+    </w:p>
+    <w:p>
+      <w:pPr>
+        <w:widowControl w:val="0"/>
+        <w:tabs>
+          <w:tab w:val="left" w:pos="560"/>
+        </w:tabs>
+        <w:autoSpaceDE w:val="0"/>
+        <w:autoSpaceDN w:val="0"/>
+        <w:adjustRightInd w:val="0"/>
+        <w:spacing w:after="0" w:line="240" w:lineRule="auto"/>
+        <w:rPr>
+          <w:rFonts w:ascii="Menlo Regular" w:hAnsi="Menlo Regular" w:cs="Menlo Regular"/>
+          <w:color w:val="000000"/>
+        </w:rPr>
+      </w:pPr>
+      <w:r>
+        <w:rPr>
+          <w:rFonts w:ascii="Menlo Regular" w:hAnsi="Menlo Regular" w:cs="Menlo Regular"/>
+          <w:color w:val="AA0D91"/>
+        </w:rPr>
         <w:t>void</w:t>
       </w:r>
       <w:r>
@@ -1172,6 +1508,11 @@
         <w:t>Implementation:</w:t>
       </w:r>
     </w:p>
+    <w:p>
+      <w:r>
+        <w:t>Our approach here is to populate a list of all the commands when our program starts.  Our algorithm will be to search</w:t>
+      </w:r>
+    </w:p>
     <w:p/>
     <w:p>
       <w:pPr>
@@ -1180,8 +1521,6 @@
       <w:r>
         <w:t>Integrating with readline</w:t>
       </w:r>
-      <w:bookmarkStart w:id="0" w:name="_GoBack"/>
-      <w:bookmarkEnd w:id="0"/>
     </w:p>
     <w:p>
       <w:pPr>
@@ -1193,153 +1532,6 @@
     </w:p>
     <w:p>
       <w:pPr>
-        <w:spacing w:after="0"/>
-        <w:rPr>
-          <w:rFonts w:ascii="Menlo Regular" w:hAnsi="Menlo Regular" w:cs="Menlo Regular"/>
-          <w:color w:val="000000"/>
-        </w:rPr>
-      </w:pPr>
-      <w:r>
-        <w:rPr>
-          <w:rFonts w:ascii="Menlo Regular" w:hAnsi="Menlo Regular" w:cs="Menlo Regular"/>
-          <w:color w:val="AA0D91"/>
-        </w:rPr>
-        <w:t>char</w:t>
-      </w:r>
-      <w:r>
-        <w:rPr>
-          <w:rFonts w:ascii="Menlo Regular" w:hAnsi="Menlo Regular" w:cs="Menlo Regular"/>
-          <w:color w:val="000000"/>
-        </w:rPr>
-        <w:t xml:space="preserve"> *</w:t>
-      </w:r>
-      <w:r>
-        <w:rPr>
-          <w:rFonts w:ascii="Menlo Regular" w:hAnsi="Menlo Regular" w:cs="Menlo Regular"/>
-          <w:color w:val="2E0D6E"/>
-        </w:rPr>
-        <w:t>readline</w:t>
-      </w:r>
-      <w:r>
-        <w:rPr>
-          <w:rFonts w:ascii="Menlo Regular" w:hAnsi="Menlo Regular" w:cs="Menlo Regular"/>
-          <w:color w:val="000000"/>
-        </w:rPr>
-        <w:t xml:space="preserve"> (</w:t>
-      </w:r>
-      <w:r>
-        <w:rPr>
-          <w:rFonts w:ascii="Menlo Regular" w:hAnsi="Menlo Regular" w:cs="Menlo Regular"/>
-          <w:color w:val="AA0D91"/>
-        </w:rPr>
-        <w:t>const</w:t>
-      </w:r>
-      <w:r>
-        <w:rPr>
-          <w:rFonts w:ascii="Menlo Regular" w:hAnsi="Menlo Regular" w:cs="Menlo Regular"/>
-          <w:color w:val="000000"/>
-        </w:rPr>
-        <w:t xml:space="preserve"> </w:t>
-      </w:r>
-      <w:r>
-        <w:rPr>
-          <w:rFonts w:ascii="Menlo Regular" w:hAnsi="Menlo Regular" w:cs="Menlo Regular"/>
-          <w:color w:val="AA0D91"/>
-        </w:rPr>
-        <w:t>char</w:t>
-      </w:r>
-      <w:r>
-        <w:rPr>
-          <w:rFonts w:ascii="Menlo Regular" w:hAnsi="Menlo Regular" w:cs="Menlo Regular"/>
-          <w:color w:val="000000"/>
-        </w:rPr>
-        <w:t xml:space="preserve"> *prompt);</w:t>
-      </w:r>
-    </w:p>
-    <w:p>
-      <w:pPr>
-        <w:spacing w:after="0"/>
-      </w:pPr>
-      <w:r>
-        <w:rPr>
-          <w:rFonts w:ascii="Menlo Regular" w:hAnsi="Menlo Regular" w:cs="Menlo Regular"/>
-          <w:color w:val="AA0D91"/>
-        </w:rPr>
-        <w:t>char</w:t>
-      </w:r>
-      <w:r>
-        <w:rPr>
-          <w:rFonts w:ascii="Menlo Regular" w:hAnsi="Menlo Regular" w:cs="Menlo Regular"/>
-          <w:color w:val="000000"/>
-        </w:rPr>
-        <w:t xml:space="preserve"> *</w:t>
-      </w:r>
-      <w:r>
-        <w:rPr>
-          <w:rFonts w:ascii="Menlo Regular" w:hAnsi="Menlo Regular" w:cs="Menlo Regular"/>
-          <w:color w:val="2E0D6E"/>
-        </w:rPr>
-        <w:t>fgets</w:t>
-      </w:r>
-      <w:r>
-        <w:rPr>
-          <w:rFonts w:ascii="Menlo Regular" w:hAnsi="Menlo Regular" w:cs="Menlo Regular"/>
-          <w:color w:val="000000"/>
-        </w:rPr>
-        <w:t xml:space="preserve"> (</w:t>
-      </w:r>
-      <w:r>
-        <w:rPr>
-          <w:rFonts w:ascii="Menlo Regular" w:hAnsi="Menlo Regular" w:cs="Menlo Regular"/>
-          <w:color w:val="AA0D91"/>
-        </w:rPr>
-        <w:t>char</w:t>
-      </w:r>
-      <w:r>
-        <w:rPr>
-          <w:rFonts w:ascii="Menlo Regular" w:hAnsi="Menlo Regular" w:cs="Menlo Regular"/>
-          <w:color w:val="000000"/>
-        </w:rPr>
-        <w:t xml:space="preserve"> *str, </w:t>
-      </w:r>
-      <w:r>
-        <w:rPr>
-          <w:rFonts w:ascii="Menlo Regular" w:hAnsi="Menlo Regular" w:cs="Menlo Regular"/>
-          <w:color w:val="AA0D91"/>
-        </w:rPr>
-        <w:t>int</w:t>
-      </w:r>
-      <w:r>
-        <w:rPr>
-          <w:rFonts w:ascii="Menlo Regular" w:hAnsi="Menlo Regular" w:cs="Menlo Regular"/>
-          <w:color w:val="000000"/>
-        </w:rPr>
-        <w:t xml:space="preserve"> num, </w:t>
-      </w:r>
-      <w:r>
-        <w:rPr>
-          <w:rFonts w:ascii="Menlo Regular" w:hAnsi="Menlo Regular" w:cs="Menlo Regular"/>
-          <w:color w:val="5C2699"/>
-        </w:rPr>
-        <w:t>FILE</w:t>
-      </w:r>
-      <w:r>
-        <w:rPr>
-          <w:rFonts w:ascii="Menlo Regular" w:hAnsi="Menlo Regular" w:cs="Menlo Regular"/>
-          <w:color w:val="000000"/>
-        </w:rPr>
-        <w:t xml:space="preserve"> *stream</w:t>
-      </w:r>
-      <w:r>
-        <w:rPr>
-          <w:rFonts w:ascii="Menlo Regular" w:hAnsi="Menlo Regular" w:cs="Menlo Regular"/>
-          <w:color w:val="000000"/>
-        </w:rPr>
-        <w:t>);</w:t>
-      </w:r>
-    </w:p>
-    <w:p>
-      <w:pPr>
         <w:pStyle w:val="Heading3"/>
       </w:pPr>
       <w:r>
@@ -1363,7 +1555,6 @@
         <w:rPr>
           <w:rFonts w:eastAsiaTheme="minorEastAsia"/>
         </w:rPr>
-        <w:lastRenderedPageBreak/>
         <w:t>Results</w:t>
       </w:r>
     </w:p>
@@ -1559,7 +1750,7 @@
     <w:link w:val="Heading1Char"/>
     <w:uiPriority w:val="9"/>
     <w:qFormat/>
-    <w:rsid w:val="007415F6"/>
+    <w:rsid w:val="005E2081"/>
     <w:pPr>
       <w:keepNext/>
       <w:keepLines/>
@@ -1570,8 +1761,8 @@
       <w:rFonts w:asciiTheme="majorHAnsi" w:eastAsiaTheme="majorEastAsia" w:hAnsiTheme="majorHAnsi" w:cstheme="majorBidi"/>
       <w:b/>
       <w:bCs/>
-      <w:color w:val="365F91" w:themeColor="accent1" w:themeShade="BF"/>
-      <w:sz w:val="28"/>
+      <w:color w:val="33557E"/>
+      <w:sz w:val="32"/>
       <w:szCs w:val="28"/>
     </w:rPr>
   </w:style>
@@ -1583,7 +1774,7 @@
     <w:uiPriority w:val="9"/>
     <w:unhideWhenUsed/>
     <w:qFormat/>
-    <w:rsid w:val="00C97FC2"/>
+    <w:rsid w:val="005E2081"/>
     <w:pPr>
       <w:keepNext/>
       <w:keepLines/>
@@ -1594,8 +1785,8 @@
       <w:rFonts w:asciiTheme="majorHAnsi" w:eastAsiaTheme="majorEastAsia" w:hAnsiTheme="majorHAnsi" w:cstheme="majorBidi"/>
       <w:b/>
       <w:bCs/>
-      <w:color w:val="4F81BD" w:themeColor="accent1"/>
-      <w:sz w:val="26"/>
+      <w:color w:val="4A7AB5"/>
+      <w:sz w:val="28"/>
       <w:szCs w:val="26"/>
     </w:rPr>
   </w:style>
@@ -1607,7 +1798,7 @@
     <w:uiPriority w:val="9"/>
     <w:unhideWhenUsed/>
     <w:qFormat/>
-    <w:rsid w:val="00906AD9"/>
+    <w:rsid w:val="005E2081"/>
     <w:pPr>
       <w:keepNext/>
       <w:keepLines/>
@@ -1618,7 +1809,8 @@
       <w:rFonts w:asciiTheme="majorHAnsi" w:eastAsiaTheme="majorEastAsia" w:hAnsiTheme="majorHAnsi" w:cstheme="majorBidi"/>
       <w:b/>
       <w:bCs/>
-      <w:color w:val="4F81BD" w:themeColor="accent1"/>
+      <w:color w:val="65A7F7"/>
+      <w:sz w:val="24"/>
     </w:rPr>
   </w:style>
   <w:style w:type="character" w:default="1" w:styleId="DefaultParagraphFont">
@@ -1653,13 +1845,13 @@
     <w:basedOn w:val="DefaultParagraphFont"/>
     <w:link w:val="Heading1"/>
     <w:uiPriority w:val="9"/>
-    <w:rsid w:val="007415F6"/>
+    <w:rsid w:val="005E2081"/>
     <w:rPr>
       <w:rFonts w:asciiTheme="majorHAnsi" w:eastAsiaTheme="majorEastAsia" w:hAnsiTheme="majorHAnsi" w:cstheme="majorBidi"/>
       <w:b/>
       <w:bCs/>
-      <w:color w:val="365F91" w:themeColor="accent1" w:themeShade="BF"/>
-      <w:sz w:val="28"/>
+      <w:color w:val="33557E"/>
+      <w:sz w:val="32"/>
       <w:szCs w:val="28"/>
     </w:rPr>
   </w:style>
@@ -1786,13 +1978,13 @@
     <w:basedOn w:val="DefaultParagraphFont"/>
     <w:link w:val="Heading2"/>
     <w:uiPriority w:val="9"/>
-    <w:rsid w:val="00C97FC2"/>
+    <w:rsid w:val="005E2081"/>
     <w:rPr>
       <w:rFonts w:asciiTheme="majorHAnsi" w:eastAsiaTheme="majorEastAsia" w:hAnsiTheme="majorHAnsi" w:cstheme="majorBidi"/>
       <w:b/>
       <w:bCs/>
-      <w:color w:val="4F81BD" w:themeColor="accent1"/>
-      <w:sz w:val="26"/>
+      <w:color w:val="4A7AB5"/>
+      <w:sz w:val="28"/>
       <w:szCs w:val="26"/>
     </w:rPr>
   </w:style>
@@ -1801,12 +1993,13 @@
     <w:basedOn w:val="DefaultParagraphFont"/>
     <w:link w:val="Heading3"/>
     <w:uiPriority w:val="9"/>
-    <w:rsid w:val="00906AD9"/>
+    <w:rsid w:val="005E2081"/>
     <w:rPr>
       <w:rFonts w:asciiTheme="majorHAnsi" w:eastAsiaTheme="majorEastAsia" w:hAnsiTheme="majorHAnsi" w:cstheme="majorBidi"/>
       <w:b/>
       <w:bCs/>
-      <w:color w:val="4F81BD" w:themeColor="accent1"/>
+      <w:color w:val="65A7F7"/>
+      <w:sz w:val="24"/>
     </w:rPr>
   </w:style>
   <w:style w:type="character" w:styleId="Hyperlink">
@@ -1990,7 +2183,7 @@
     <w:link w:val="Heading1Char"/>
     <w:uiPriority w:val="9"/>
     <w:qFormat/>
-    <w:rsid w:val="007415F6"/>
+    <w:rsid w:val="005E2081"/>
     <w:pPr>
       <w:keepNext/>
       <w:keepLines/>
@@ -2001,8 +2194,8 @@
       <w:rFonts w:asciiTheme="majorHAnsi" w:eastAsiaTheme="majorEastAsia" w:hAnsiTheme="majorHAnsi" w:cstheme="majorBidi"/>
       <w:b/>
       <w:bCs/>
-      <w:color w:val="365F91" w:themeColor="accent1" w:themeShade="BF"/>
-      <w:sz w:val="28"/>
+      <w:color w:val="33557E"/>
+      <w:sz w:val="32"/>
       <w:szCs w:val="28"/>
     </w:rPr>
   </w:style>
@@ -2014,7 +2207,7 @@
     <w:uiPriority w:val="9"/>
     <w:unhideWhenUsed/>
     <w:qFormat/>
-    <w:rsid w:val="00C97FC2"/>
+    <w:rsid w:val="005E2081"/>
     <w:pPr>
       <w:keepNext/>
       <w:keepLines/>
@@ -2025,8 +2218,8 @@
       <w:rFonts w:asciiTheme="majorHAnsi" w:eastAsiaTheme="majorEastAsia" w:hAnsiTheme="majorHAnsi" w:cstheme="majorBidi"/>
       <w:b/>
       <w:bCs/>
-      <w:color w:val="4F81BD" w:themeColor="accent1"/>
-      <w:sz w:val="26"/>
+      <w:color w:val="4A7AB5"/>
+      <w:sz w:val="28"/>
       <w:szCs w:val="26"/>
     </w:rPr>
   </w:style>
@@ -2038,7 +2231,7 @@
     <w:uiPriority w:val="9"/>
     <w:unhideWhenUsed/>
     <w:qFormat/>
-    <w:rsid w:val="00906AD9"/>
+    <w:rsid w:val="005E2081"/>
     <w:pPr>
       <w:keepNext/>
       <w:keepLines/>
@@ -2049,7 +2242,8 @@
       <w:rFonts w:asciiTheme="majorHAnsi" w:eastAsiaTheme="majorEastAsia" w:hAnsiTheme="majorHAnsi" w:cstheme="majorBidi"/>
       <w:b/>
       <w:bCs/>
-      <w:color w:val="4F81BD" w:themeColor="accent1"/>
+      <w:color w:val="65A7F7"/>
+      <w:sz w:val="24"/>
     </w:rPr>
   </w:style>
   <w:style w:type="character" w:default="1" w:styleId="DefaultParagraphFont">
@@ -2084,13 +2278,13 @@
     <w:basedOn w:val="DefaultParagraphFont"/>
     <w:link w:val="Heading1"/>
     <w:uiPriority w:val="9"/>
-    <w:rsid w:val="007415F6"/>
+    <w:rsid w:val="005E2081"/>
     <w:rPr>
       <w:rFonts w:asciiTheme="majorHAnsi" w:eastAsiaTheme="majorEastAsia" w:hAnsiTheme="majorHAnsi" w:cstheme="majorBidi"/>
       <w:b/>
       <w:bCs/>
-      <w:color w:val="365F91" w:themeColor="accent1" w:themeShade="BF"/>
-      <w:sz w:val="28"/>
+      <w:color w:val="33557E"/>
+      <w:sz w:val="32"/>
       <w:szCs w:val="28"/>
     </w:rPr>
   </w:style>
@@ -2217,13 +2411,13 @@
     <w:basedOn w:val="DefaultParagraphFont"/>
     <w:link w:val="Heading2"/>
     <w:uiPriority w:val="9"/>
-    <w:rsid w:val="00C97FC2"/>
+    <w:rsid w:val="005E2081"/>
     <w:rPr>
       <w:rFonts w:asciiTheme="majorHAnsi" w:eastAsiaTheme="majorEastAsia" w:hAnsiTheme="majorHAnsi" w:cstheme="majorBidi"/>
       <w:b/>
       <w:bCs/>
-      <w:color w:val="4F81BD" w:themeColor="accent1"/>
-      <w:sz w:val="26"/>
+      <w:color w:val="4A7AB5"/>
+      <w:sz w:val="28"/>
       <w:szCs w:val="26"/>
     </w:rPr>
   </w:style>
@@ -2232,12 +2426,13 @@
     <w:basedOn w:val="DefaultParagraphFont"/>
     <w:link w:val="Heading3"/>
     <w:uiPriority w:val="9"/>
-    <w:rsid w:val="00906AD9"/>
+    <w:rsid w:val="005E2081"/>
     <w:rPr>
       <w:rFonts w:asciiTheme="majorHAnsi" w:eastAsiaTheme="majorEastAsia" w:hAnsiTheme="majorHAnsi" w:cstheme="majorBidi"/>
       <w:b/>
       <w:bCs/>
-      <w:color w:val="4F81BD" w:themeColor="accent1"/>
+      <w:color w:val="65A7F7"/>
+      <w:sz w:val="24"/>
     </w:rPr>
   </w:style>
   <w:style w:type="character" w:styleId="Hyperlink">

</xml_diff>

<commit_message>
Added free because Tim forgot to do it
</commit_message>
<xml_diff>
--- a/design-problem/design-document.docx
+++ b/design-problem/design-document.docx
@@ -51,7 +51,7 @@
       <w:pPr>
         <w:spacing w:after="0"/>
       </w:pPr>
-      <w:hyperlink r:id="rId5" w:history="1">
+      <w:hyperlink r:id="rId8" w:history="1">
         <w:r>
           <w:rPr>
             <w:rStyle w:val="Hyperlink"/>
@@ -88,7 +88,7 @@
       <w:pPr>
         <w:spacing w:after="0"/>
       </w:pPr>
-      <w:hyperlink r:id="rId6" w:history="1">
+      <w:hyperlink r:id="rId9" w:history="1">
         <w:r>
           <w:rPr>
             <w:rStyle w:val="Hyperlink"/>
@@ -611,6 +611,7 @@
     </w:p>
     <w:p>
       <w:r>
+        <w:lastRenderedPageBreak/>
         <w:t xml:space="preserve">To implement this, we need to create a </w:t>
       </w:r>
       <w:r>
@@ -643,11 +644,7 @@
         <w:t>readline</w:t>
       </w:r>
       <w:r>
-        <w:t xml:space="preserve">.  If the return value is equal to NULL, then we should exit because then EOF was </w:t>
-      </w:r>
-      <w:r>
-        <w:lastRenderedPageBreak/>
-        <w:t xml:space="preserve">returned.  Otherwise, we should use the return value and put it through the existing operations.  Also, it is important to free </w:t>
+        <w:t xml:space="preserve">.  If the return value is equal to NULL, then we should exit because then EOF was returned.  Otherwise, we should use the return value and put it through the existing operations.  Also, it is important to free </w:t>
       </w:r>
       <w:r>
         <w:t>the string at the end of the iteration</w:t>
@@ -662,6 +659,30 @@
       </w:pPr>
       <w:r>
         <w:t>Storing commands</w:t>
+      </w:r>
+    </w:p>
+    <w:p>
+      <w:pPr>
+        <w:pStyle w:val="Heading3"/>
+      </w:pPr>
+      <w:r>
+        <w:t>Related Variable:</w:t>
+      </w:r>
+    </w:p>
+    <w:p>
+      <w:r>
+        <w:rPr>
+          <w:rFonts w:ascii="Menlo Regular" w:hAnsi="Menlo Regular" w:cs="Menlo Regular"/>
+          <w:color w:val="3F6E74"/>
+        </w:rPr>
+        <w:t>pathcommand_t</w:t>
+      </w:r>
+      <w:r>
+        <w:rPr>
+          <w:rFonts w:ascii="Menlo Regular" w:hAnsi="Menlo Regular" w:cs="Menlo Regular"/>
+          <w:color w:val="000000"/>
+        </w:rPr>
+        <w:t xml:space="preserve"> *HEAD;</w:t>
       </w:r>
     </w:p>
     <w:p>
@@ -968,6 +989,20 @@
         </w:rPr>
         <w:t>);</w:t>
       </w:r>
+      <w:r>
+        <w:rPr>
+          <w:rFonts w:ascii="Menlo Regular" w:hAnsi="Menlo Regular" w:cs="Menlo Regular"/>
+          <w:color w:val="000000"/>
+        </w:rPr>
+        <w:t xml:space="preserve"> </w:t>
+      </w:r>
+      <w:r>
+        <w:rPr>
+          <w:rFonts w:ascii="Menlo Regular" w:hAnsi="Menlo Regular" w:cs="Menlo Regular"/>
+          <w:color w:val="007400"/>
+        </w:rPr>
+        <w:t>//alloc</w:t>
+      </w:r>
     </w:p>
     <w:p>
       <w:pPr>
@@ -1012,6 +1047,20 @@
         </w:rPr>
         <w:t xml:space="preserve"> *pathcmd);</w:t>
       </w:r>
+      <w:r>
+        <w:rPr>
+          <w:rFonts w:ascii="Menlo Regular" w:hAnsi="Menlo Regular" w:cs="Menlo Regular"/>
+          <w:color w:val="000000"/>
+        </w:rPr>
+        <w:t xml:space="preserve"> </w:t>
+      </w:r>
+      <w:r>
+        <w:rPr>
+          <w:rFonts w:ascii="Menlo Regular" w:hAnsi="Menlo Regular" w:cs="Menlo Regular"/>
+          <w:color w:val="007400"/>
+        </w:rPr>
+        <w:t>// free</w:t>
+      </w:r>
     </w:p>
     <w:p>
       <w:pPr>
@@ -1100,6 +1149,20 @@
         </w:rPr>
         <w:t>);</w:t>
       </w:r>
+      <w:r>
+        <w:rPr>
+          <w:rFonts w:ascii="Menlo Regular" w:hAnsi="Menlo Regular" w:cs="Menlo Regular"/>
+          <w:color w:val="007400"/>
+        </w:rPr>
+        <w:t xml:space="preserve"> </w:t>
+      </w:r>
+      <w:r>
+        <w:rPr>
+          <w:rFonts w:ascii="Menlo Regular" w:hAnsi="Menlo Regular" w:cs="Menlo Regular"/>
+          <w:color w:val="007400"/>
+        </w:rPr>
+        <w:t>// only used for debugging</w:t>
+      </w:r>
     </w:p>
     <w:p>
       <w:pPr>
@@ -1113,8 +1176,107 @@
       <w:r>
         <w:t>First, we will strictly explain how we will build our data structure.</w:t>
       </w:r>
-      <w:bookmarkStart w:id="0" w:name="_GoBack"/>
-      <w:bookmarkEnd w:id="0"/>
+      <w:r>
+        <w:t xml:space="preserve">  </w:t>
+      </w:r>
+      <w:r>
+        <w:t xml:space="preserve">If we want to build a binary search tree, then we will have to create a node struct.  That is precisely what </w:t>
+      </w:r>
+      <w:r>
+        <w:rPr>
+          <w:rFonts w:ascii="Menlo Regular" w:hAnsi="Menlo Regular" w:cs="Menlo Regular"/>
+          <w:color w:val="3F6E74"/>
+        </w:rPr>
+        <w:t>pathcommand_t</w:t>
+      </w:r>
+      <w:r>
+        <w:t xml:space="preserve"> is.  </w:t>
+      </w:r>
+      <w:r>
+        <w:t xml:space="preserve">The data value for our struct is </w:t>
+      </w:r>
+      <w:r>
+        <w:rPr>
+          <w:rFonts w:ascii="Menlo Regular" w:hAnsi="Menlo Regular" w:cs="Menlo Regular"/>
+          <w:color w:val="AA0D91"/>
+        </w:rPr>
+        <w:t>char</w:t>
+      </w:r>
+      <w:r>
+        <w:rPr>
+          <w:rFonts w:ascii="Menlo Regular" w:hAnsi="Menlo Regular" w:cs="Menlo Regular"/>
+          <w:color w:val="000000"/>
+        </w:rPr>
+        <w:t xml:space="preserve"> *cmd</w:t>
+      </w:r>
+      <w:r>
+        <w:t>.</w:t>
+      </w:r>
+      <w:r>
+        <w:t xml:space="preserve">  In addition</w:t>
+      </w:r>
+      <w:r>
+        <w:t xml:space="preserve">, we will create a </w:t>
+      </w:r>
+      <w:r>
+        <w:rPr>
+          <w:rFonts w:ascii="Menlo Regular" w:hAnsi="Menlo Regular" w:cs="Menlo Regular"/>
+          <w:color w:val="3F6E74"/>
+        </w:rPr>
+        <w:t>pathcommand_t</w:t>
+      </w:r>
+      <w:r>
+        <w:rPr>
+          <w:rFonts w:ascii="Menlo Regular" w:hAnsi="Menlo Regular" w:cs="Menlo Regular"/>
+          <w:color w:val="000000"/>
+        </w:rPr>
+        <w:t xml:space="preserve"> *HEAD</w:t>
+      </w:r>
+      <w:r>
+        <w:t xml:space="preserve"> as a global variable since we will only have one tree.</w:t>
+      </w:r>
+      <w:r>
+        <w:t xml:space="preserve">  We can reference this as our head pointer for the binary search tree.</w:t>
+      </w:r>
+    </w:p>
+    <w:p>
+      <w:r>
+        <w:t>Our</w:t>
+      </w:r>
+      <w:r>
+        <w:t xml:space="preserve"> design</w:t>
+      </w:r>
+      <w:r>
+        <w:t xml:space="preserve"> requires us </w:t>
+      </w:r>
+      <w:r>
+        <w:t xml:space="preserve">to create </w:t>
+      </w:r>
+      <w:r>
+        <w:t xml:space="preserve">a function to add </w:t>
+      </w:r>
+      <w:r>
+        <w:rPr>
+          <w:rFonts w:ascii="Menlo Regular" w:hAnsi="Menlo Regular" w:cs="Menlo Regular"/>
+          <w:color w:val="3F6E74"/>
+        </w:rPr>
+        <w:t>pathcommand_t</w:t>
+      </w:r>
+      <w:r>
+        <w:t xml:space="preserve"> ‘s, but not </w:t>
+      </w:r>
+      <w:r>
+        <w:t xml:space="preserve">to remove.  </w:t>
+      </w:r>
+      <w:r>
+        <w:t>As a result, we should</w:t>
+      </w:r>
+      <w:r>
+        <w:t xml:space="preserve"> create a command that adds a pathcommand to the tree.  We can call a recursive helper function to </w:t>
+      </w:r>
+      <w:r>
+        <w:t>add the new command to the tree.</w:t>
+      </w:r>
     </w:p>
     <w:p>
       <w:pPr>
@@ -1159,14 +1321,7 @@
           <w:rFonts w:ascii="Menlo Regular" w:hAnsi="Menlo Regular" w:cs="Menlo Regular"/>
           <w:color w:val="000000"/>
         </w:rPr>
-        <w:t xml:space="preserve"> dirent {</w:t>
-      </w:r>
-      <w:r>
-        <w:rPr>
-          <w:rFonts w:ascii="Menlo Regular" w:hAnsi="Menlo Regular" w:cs="Menlo Regular"/>
-          <w:color w:val="000000"/>
-        </w:rPr>
-        <w:t xml:space="preserve"> </w:t>
+        <w:t xml:space="preserve"> dirent { </w:t>
       </w:r>
       <w:r>
         <w:rPr>
@@ -1217,66 +1372,106 @@
           <w:rFonts w:ascii="Menlo Regular" w:hAnsi="Menlo Regular" w:cs="Menlo Regular"/>
           <w:color w:val="000000"/>
         </w:rPr>
+        <w:t xml:space="preserve"> d_name[</w:t>
+      </w:r>
+      <w:r>
+        <w:rPr>
+          <w:rFonts w:ascii="Menlo Regular" w:hAnsi="Menlo Regular" w:cs="Menlo Regular"/>
+          <w:color w:val="1C00CF"/>
+        </w:rPr>
+        <w:t>255</w:t>
+      </w:r>
+      <w:r>
+        <w:rPr>
+          <w:rFonts w:ascii="Menlo Regular" w:hAnsi="Menlo Regular" w:cs="Menlo Regular"/>
+          <w:color w:val="000000"/>
+        </w:rPr>
+        <w:t xml:space="preserve"> + </w:t>
+      </w:r>
+      <w:r>
+        <w:rPr>
+          <w:rFonts w:ascii="Menlo Regular" w:hAnsi="Menlo Regular" w:cs="Menlo Regular"/>
+          <w:color w:val="1C00CF"/>
+        </w:rPr>
+        <w:t>1</w:t>
+      </w:r>
+      <w:r>
+        <w:rPr>
+          <w:rFonts w:ascii="Menlo Regular" w:hAnsi="Menlo Regular" w:cs="Menlo Regular"/>
+          <w:color w:val="000000"/>
+        </w:rPr>
+        <w:t>];</w:t>
+      </w:r>
+      <w:r>
+        <w:rPr>
+          <w:rFonts w:ascii="Menlo Regular" w:hAnsi="Menlo Regular" w:cs="Menlo Regular"/>
+          <w:color w:val="007400"/>
+        </w:rPr>
+        <w:t>/* name must be no longer than this */</w:t>
+      </w:r>
+    </w:p>
+    <w:p>
+      <w:r>
+        <w:rPr>
+          <w:rFonts w:ascii="Menlo Regular" w:hAnsi="Menlo Regular" w:cs="Menlo Regular"/>
+          <w:color w:val="000000"/>
+        </w:rPr>
+        <w:t>};</w:t>
+      </w:r>
+    </w:p>
+    <w:p>
+      <w:pPr>
+        <w:pStyle w:val="Heading3"/>
+      </w:pPr>
+      <w:r>
+        <w:t>Related Functions:</w:t>
+      </w:r>
+    </w:p>
+    <w:p>
+      <w:pPr>
+        <w:spacing w:after="0"/>
+      </w:pPr>
+      <w:r>
+        <w:rPr>
+          <w:rFonts w:ascii="Menlo Regular" w:hAnsi="Menlo Regular" w:cs="Menlo Regular"/>
+          <w:color w:val="AA0D91"/>
+        </w:rPr>
+        <w:t>char</w:t>
+      </w:r>
+      <w:r>
+        <w:rPr>
+          <w:rFonts w:ascii="Menlo Regular" w:hAnsi="Menlo Regular" w:cs="Menlo Regular"/>
+          <w:color w:val="000000"/>
+        </w:rPr>
+        <w:t xml:space="preserve"> *getenv(</w:t>
+      </w:r>
+      <w:r>
+        <w:rPr>
+          <w:rFonts w:ascii="Menlo Regular" w:hAnsi="Menlo Regular" w:cs="Menlo Regular"/>
+          <w:color w:val="AA0D91"/>
+        </w:rPr>
+        <w:t>const</w:t>
+      </w:r>
+      <w:r>
+        <w:rPr>
+          <w:rFonts w:ascii="Menlo Regular" w:hAnsi="Menlo Regular" w:cs="Menlo Regular"/>
+          <w:color w:val="000000"/>
+        </w:rPr>
         <w:t xml:space="preserve"> </w:t>
       </w:r>
       <w:r>
         <w:rPr>
           <w:rFonts w:ascii="Menlo Regular" w:hAnsi="Menlo Regular" w:cs="Menlo Regular"/>
-          <w:color w:val="000000"/>
-        </w:rPr>
-        <w:t>d_name[</w:t>
-      </w:r>
-      <w:r>
-        <w:rPr>
-          <w:rFonts w:ascii="Menlo Regular" w:hAnsi="Menlo Regular" w:cs="Menlo Regular"/>
-          <w:color w:val="1C00CF"/>
-        </w:rPr>
-        <w:t>255</w:t>
-      </w:r>
-      <w:r>
-        <w:rPr>
-          <w:rFonts w:ascii="Menlo Regular" w:hAnsi="Menlo Regular" w:cs="Menlo Regular"/>
-          <w:color w:val="000000"/>
-        </w:rPr>
-        <w:t xml:space="preserve"> + </w:t>
-      </w:r>
-      <w:r>
-        <w:rPr>
-          <w:rFonts w:ascii="Menlo Regular" w:hAnsi="Menlo Regular" w:cs="Menlo Regular"/>
-          <w:color w:val="1C00CF"/>
-        </w:rPr>
-        <w:t>1</w:t>
-      </w:r>
-      <w:r>
-        <w:rPr>
-          <w:rFonts w:ascii="Menlo Regular" w:hAnsi="Menlo Regular" w:cs="Menlo Regular"/>
-          <w:color w:val="000000"/>
-        </w:rPr>
-        <w:t>];</w:t>
-      </w:r>
-      <w:r>
-        <w:rPr>
-          <w:rFonts w:ascii="Menlo Regular" w:hAnsi="Menlo Regular" w:cs="Menlo Regular"/>
-          <w:color w:val="007400"/>
-        </w:rPr>
-        <w:t>/* name must be no longer than this */</w:t>
-      </w:r>
-    </w:p>
-    <w:p>
-      <w:r>
-        <w:rPr>
-          <w:rFonts w:ascii="Menlo Regular" w:hAnsi="Menlo Regular" w:cs="Menlo Regular"/>
-          <w:color w:val="000000"/>
-        </w:rPr>
-        <w:t>};</w:t>
-      </w:r>
-    </w:p>
-    <w:p>
-      <w:pPr>
-        <w:pStyle w:val="Heading3"/>
-      </w:pPr>
-      <w:r>
-        <w:t>Related Functions:</w:t>
+          <w:color w:val="AA0D91"/>
+        </w:rPr>
+        <w:t>char</w:t>
+      </w:r>
+      <w:r>
+        <w:rPr>
+          <w:rFonts w:ascii="Menlo Regular" w:hAnsi="Menlo Regular" w:cs="Menlo Regular"/>
+          <w:color w:val="000000"/>
+        </w:rPr>
+        <w:t xml:space="preserve"> *name);</w:t>
       </w:r>
     </w:p>
     <w:p>
@@ -1510,7 +1705,119 @@
     </w:p>
     <w:p>
       <w:r>
-        <w:t>Our approach here is to populate a list of all the commands when our program starts.  Our algorithm will be to search</w:t>
+        <w:t xml:space="preserve">Our approach here is to populate a list of all the commands when our program starts.  </w:t>
+      </w:r>
+      <w:r>
+        <w:t xml:space="preserve">We will write the function </w:t>
+      </w:r>
+      <w:r>
+        <w:rPr>
+          <w:rFonts w:ascii="Menlo Regular" w:hAnsi="Menlo Regular" w:cs="Menlo Regular"/>
+          <w:color w:val="000000"/>
+        </w:rPr>
+        <w:t>initialize_path_</w:t>
+      </w:r>
+      <w:r>
+        <w:rPr>
+          <w:rFonts w:ascii="Menlo Regular" w:hAnsi="Menlo Regular" w:cs="Menlo Regular"/>
+          <w:color w:val="000000"/>
+        </w:rPr>
+        <w:t>tree</w:t>
+      </w:r>
+      <w:r>
+        <w:t xml:space="preserve"> to accomplish this task. </w:t>
+      </w:r>
+      <w:r>
+        <w:t>Our algorithm will be simple:</w:t>
+      </w:r>
+    </w:p>
+    <w:p>
+      <w:r>
+        <w:t>Replace with a diagram?</w:t>
+      </w:r>
+    </w:p>
+    <w:p>
+      <w:pPr>
+        <w:pStyle w:val="ListParagraph"/>
+        <w:numPr>
+          <w:ilvl w:val="0"/>
+          <w:numId w:val="1"/>
+        </w:numPr>
+      </w:pPr>
+      <w:r>
+        <w:t>Add all our special commands to the BST (e.g. cd, exit, makeq…)</w:t>
+      </w:r>
+    </w:p>
+    <w:p>
+      <w:pPr>
+        <w:pStyle w:val="ListParagraph"/>
+        <w:numPr>
+          <w:ilvl w:val="0"/>
+          <w:numId w:val="1"/>
+        </w:numPr>
+      </w:pPr>
+      <w:r>
+        <w:t>Go through each directory in your PATH</w:t>
+      </w:r>
+    </w:p>
+    <w:p>
+      <w:pPr>
+        <w:pStyle w:val="ListParagraph"/>
+        <w:numPr>
+          <w:ilvl w:val="1"/>
+          <w:numId w:val="1"/>
+        </w:numPr>
+      </w:pPr>
+      <w:r>
+        <w:t>Open the directory</w:t>
+      </w:r>
+    </w:p>
+    <w:p>
+      <w:pPr>
+        <w:pStyle w:val="ListParagraph"/>
+        <w:numPr>
+          <w:ilvl w:val="1"/>
+          <w:numId w:val="1"/>
+        </w:numPr>
+      </w:pPr>
+      <w:r>
+        <w:t>Iterate through the items in the directory</w:t>
+      </w:r>
+    </w:p>
+    <w:p>
+      <w:pPr>
+        <w:pStyle w:val="ListParagraph"/>
+        <w:numPr>
+          <w:ilvl w:val="2"/>
+          <w:numId w:val="1"/>
+        </w:numPr>
+      </w:pPr>
+      <w:r>
+        <w:t>If the item is not “.” Or “..”</w:t>
+      </w:r>
+    </w:p>
+    <w:p>
+      <w:pPr>
+        <w:pStyle w:val="ListParagraph"/>
+        <w:numPr>
+          <w:ilvl w:val="3"/>
+          <w:numId w:val="1"/>
+        </w:numPr>
+      </w:pPr>
+      <w:r>
+        <w:t>Add it to the BST</w:t>
+      </w:r>
+    </w:p>
+    <w:p>
+      <w:pPr>
+        <w:pStyle w:val="ListParagraph"/>
+        <w:numPr>
+          <w:ilvl w:val="1"/>
+          <w:numId w:val="1"/>
+        </w:numPr>
+      </w:pPr>
+      <w:r>
+        <w:t>Close the directory</w:t>
       </w:r>
     </w:p>
     <w:p/>
@@ -1519,6 +1826,7 @@
         <w:pStyle w:val="Heading2"/>
       </w:pPr>
       <w:r>
+        <w:lastRenderedPageBreak/>
         <w:t>Integrating with readline</w:t>
       </w:r>
     </w:p>
@@ -1572,15 +1880,254 @@
         <w:t>Conclusion</w:t>
       </w:r>
     </w:p>
-    <w:p/>
+    <w:p>
+      <w:pPr>
+        <w:pStyle w:val="Heading3"/>
+      </w:pPr>
+      <w:r>
+        <w:t>Tab Completion</w:t>
+      </w:r>
+    </w:p>
+    <w:p>
+      <w:pPr>
+        <w:pStyle w:val="Heading3"/>
+      </w:pPr>
+      <w:r>
+        <w:t>Other Random Features</w:t>
+      </w:r>
+      <w:bookmarkStart w:id="0" w:name="_GoBack"/>
+      <w:bookmarkEnd w:id="0"/>
+    </w:p>
     <w:sectPr>
+      <w:headerReference w:type="default" r:id="rId10"/>
       <w:pgSz w:w="12240" w:h="15840"/>
       <w:pgMar w:top="1440" w:right="1440" w:bottom="1440" w:left="1440" w:header="720" w:footer="720" w:gutter="0"/>
       <w:cols w:space="720"/>
+      <w:titlePg/>
       <w:docGrid w:linePitch="360"/>
     </w:sectPr>
   </w:body>
 </w:document>
+</file>
+
+<file path=word/endnotes.xml><?xml version="1.0" encoding="utf-8"?>
+<w:endnotes xmlns:wpc="http://schemas.microsoft.com/office/word/2010/wordprocessingCanvas" xmlns:mo="http://schemas.microsoft.com/office/mac/office/2008/main" xmlns:mc="http://schemas.openxmlformats.org/markup-compatibility/2006" xmlns:mv="urn:schemas-microsoft-com:mac:vml" xmlns:o="urn:schemas-microsoft-com:office:office" xmlns:r="http://schemas.openxmlformats.org/officeDocument/2006/relationships" xmlns:m="http://schemas.openxmlformats.org/officeDocument/2006/math" xmlns:v="urn:schemas-microsoft-com:vml" xmlns:wp14="http://schemas.microsoft.com/office/word/2010/wordprocessingDrawing" xmlns:wp="http://schemas.openxmlformats.org/drawingml/2006/wordprocessingDrawing" xmlns:w10="urn:schemas-microsoft-com:office:word" xmlns:w="http://schemas.openxmlformats.org/wordprocessingml/2006/main" xmlns:w14="http://schemas.microsoft.com/office/word/2010/wordml" xmlns:wpg="http://schemas.microsoft.com/office/word/2010/wordprocessingGroup" xmlns:wpi="http://schemas.microsoft.com/office/word/2010/wordprocessingInk" xmlns:wne="http://schemas.microsoft.com/office/word/2006/wordml" xmlns:wps="http://schemas.microsoft.com/office/word/2010/wordprocessingShape" mc:Ignorable="w14 wp14">
+  <w:endnote w:type="separator" w:id="-1">
+    <w:p>
+      <w:pPr>
+        <w:spacing w:after="0" w:line="240" w:lineRule="auto"/>
+      </w:pPr>
+      <w:r>
+        <w:separator/>
+      </w:r>
+    </w:p>
+  </w:endnote>
+  <w:endnote w:type="continuationSeparator" w:id="0">
+    <w:p>
+      <w:pPr>
+        <w:spacing w:after="0" w:line="240" w:lineRule="auto"/>
+      </w:pPr>
+      <w:r>
+        <w:continuationSeparator/>
+      </w:r>
+    </w:p>
+  </w:endnote>
+</w:endnotes>
+</file>
+
+<file path=word/footnotes.xml><?xml version="1.0" encoding="utf-8"?>
+<w:footnotes xmlns:wpc="http://schemas.microsoft.com/office/word/2010/wordprocessingCanvas" xmlns:mo="http://schemas.microsoft.com/office/mac/office/2008/main" xmlns:mc="http://schemas.openxmlformats.org/markup-compatibility/2006" xmlns:mv="urn:schemas-microsoft-com:mac:vml" xmlns:o="urn:schemas-microsoft-com:office:office" xmlns:r="http://schemas.openxmlformats.org/officeDocument/2006/relationships" xmlns:m="http://schemas.openxmlformats.org/officeDocument/2006/math" xmlns:v="urn:schemas-microsoft-com:vml" xmlns:wp14="http://schemas.microsoft.com/office/word/2010/wordprocessingDrawing" xmlns:wp="http://schemas.openxmlformats.org/drawingml/2006/wordprocessingDrawing" xmlns:w10="urn:schemas-microsoft-com:office:word" xmlns:w="http://schemas.openxmlformats.org/wordprocessingml/2006/main" xmlns:w14="http://schemas.microsoft.com/office/word/2010/wordml" xmlns:wpg="http://schemas.microsoft.com/office/word/2010/wordprocessingGroup" xmlns:wpi="http://schemas.microsoft.com/office/word/2010/wordprocessingInk" xmlns:wne="http://schemas.microsoft.com/office/word/2006/wordml" xmlns:wps="http://schemas.microsoft.com/office/word/2010/wordprocessingShape" mc:Ignorable="w14 wp14">
+  <w:footnote w:type="separator" w:id="-1">
+    <w:p>
+      <w:pPr>
+        <w:spacing w:after="0" w:line="240" w:lineRule="auto"/>
+      </w:pPr>
+      <w:r>
+        <w:separator/>
+      </w:r>
+    </w:p>
+  </w:footnote>
+  <w:footnote w:type="continuationSeparator" w:id="0">
+    <w:p>
+      <w:pPr>
+        <w:spacing w:after="0" w:line="240" w:lineRule="auto"/>
+      </w:pPr>
+      <w:r>
+        <w:continuationSeparator/>
+      </w:r>
+    </w:p>
+  </w:footnote>
+</w:footnotes>
+</file>
+
+<file path=word/header1.xml><?xml version="1.0" encoding="utf-8"?>
+<w:hdr xmlns:wpc="http://schemas.microsoft.com/office/word/2010/wordprocessingCanvas" xmlns:mo="http://schemas.microsoft.com/office/mac/office/2008/main" xmlns:mc="http://schemas.openxmlformats.org/markup-compatibility/2006" xmlns:mv="urn:schemas-microsoft-com:mac:vml" xmlns:o="urn:schemas-microsoft-com:office:office" xmlns:r="http://schemas.openxmlformats.org/officeDocument/2006/relationships" xmlns:m="http://schemas.openxmlformats.org/officeDocument/2006/math" xmlns:v="urn:schemas-microsoft-com:vml" xmlns:wp14="http://schemas.microsoft.com/office/word/2010/wordprocessingDrawing" xmlns:wp="http://schemas.openxmlformats.org/drawingml/2006/wordprocessingDrawing" xmlns:w10="urn:schemas-microsoft-com:office:word" xmlns:w="http://schemas.openxmlformats.org/wordprocessingml/2006/main" xmlns:w14="http://schemas.microsoft.com/office/word/2010/wordml" xmlns:wpg="http://schemas.microsoft.com/office/word/2010/wordprocessingGroup" xmlns:wpi="http://schemas.microsoft.com/office/word/2010/wordprocessingInk" xmlns:wne="http://schemas.microsoft.com/office/word/2006/wordml" xmlns:wps="http://schemas.microsoft.com/office/word/2010/wordprocessingShape" mc:Ignorable="w14 wp14">
+  <w:p>
+    <w:pPr>
+      <w:pStyle w:val="Header"/>
+      <w:tabs>
+        <w:tab w:val="clear" w:pos="4320"/>
+        <w:tab w:val="clear" w:pos="8640"/>
+        <w:tab w:val="right" w:pos="9360"/>
+      </w:tabs>
+      <w:rPr>
+        <w:rStyle w:val="PageNumber"/>
+      </w:rPr>
+    </w:pPr>
+    <w:r>
+      <w:rPr>
+        <w:rStyle w:val="PageNumber"/>
+      </w:rPr>
+      <w:t xml:space="preserve">Page </w:t>
+    </w:r>
+    <w:r>
+      <w:rPr>
+        <w:rStyle w:val="PageNumber"/>
+      </w:rPr>
+      <w:fldChar w:fldCharType="begin"/>
+    </w:r>
+    <w:r>
+      <w:rPr>
+        <w:rStyle w:val="PageNumber"/>
+      </w:rPr>
+      <w:instrText xml:space="preserve"> PAGE </w:instrText>
+    </w:r>
+    <w:r>
+      <w:rPr>
+        <w:rStyle w:val="PageNumber"/>
+      </w:rPr>
+      <w:fldChar w:fldCharType="separate"/>
+    </w:r>
+    <w:r>
+      <w:rPr>
+        <w:rStyle w:val="PageNumber"/>
+        <w:noProof/>
+      </w:rPr>
+      <w:t>4</w:t>
+    </w:r>
+    <w:r>
+      <w:rPr>
+        <w:rStyle w:val="PageNumber"/>
+      </w:rPr>
+      <w:fldChar w:fldCharType="end"/>
+    </w:r>
+    <w:r>
+      <w:rPr>
+        <w:rStyle w:val="PageNumber"/>
+      </w:rPr>
+      <w:tab/>
+      <w:t>Vismonte 503765196</w:t>
+    </w:r>
+  </w:p>
+  <w:p>
+    <w:pPr>
+      <w:pStyle w:val="Header"/>
+      <w:tabs>
+        <w:tab w:val="clear" w:pos="4320"/>
+        <w:tab w:val="clear" w:pos="8640"/>
+        <w:tab w:val="right" w:pos="9360"/>
+      </w:tabs>
+      <w:jc w:val="right"/>
+    </w:pPr>
+    <w:r>
+      <w:t>Wang #########</w:t>
+    </w:r>
+  </w:p>
+</w:hdr>
+</file>
+
+<file path=word/numbering.xml><?xml version="1.0" encoding="utf-8"?>
+<w:numbering xmlns:wpc="http://schemas.microsoft.com/office/word/2010/wordprocessingCanvas" xmlns:mo="http://schemas.microsoft.com/office/mac/office/2008/main" xmlns:mc="http://schemas.openxmlformats.org/markup-compatibility/2006" xmlns:mv="urn:schemas-microsoft-com:mac:vml" xmlns:o="urn:schemas-microsoft-com:office:office" xmlns:r="http://schemas.openxmlformats.org/officeDocument/2006/relationships" xmlns:m="http://schemas.openxmlformats.org/officeDocument/2006/math" xmlns:v="urn:schemas-microsoft-com:vml" xmlns:wp14="http://schemas.microsoft.com/office/word/2010/wordprocessingDrawing" xmlns:wp="http://schemas.openxmlformats.org/drawingml/2006/wordprocessingDrawing" xmlns:w10="urn:schemas-microsoft-com:office:word" xmlns:w="http://schemas.openxmlformats.org/wordprocessingml/2006/main" xmlns:w14="http://schemas.microsoft.com/office/word/2010/wordml" xmlns:wpg="http://schemas.microsoft.com/office/word/2010/wordprocessingGroup" xmlns:wpi="http://schemas.microsoft.com/office/word/2010/wordprocessingInk" xmlns:wne="http://schemas.microsoft.com/office/word/2006/wordml" xmlns:wps="http://schemas.microsoft.com/office/word/2010/wordprocessingShape" mc:Ignorable="w14 wp14">
+  <w:abstractNum w:abstractNumId="0">
+    <w:nsid w:val="715239D1"/>
+    <w:multiLevelType w:val="hybridMultilevel"/>
+    <w:tmpl w:val="A4CC955A"/>
+    <w:lvl w:ilvl="0" w:tplc="0409000F">
+      <w:start w:val="1"/>
+      <w:numFmt w:val="decimal"/>
+      <w:lvlText w:val="%1."/>
+      <w:lvlJc w:val="left"/>
+      <w:pPr>
+        <w:ind w:left="720" w:hanging="360"/>
+      </w:pPr>
+    </w:lvl>
+    <w:lvl w:ilvl="1" w:tplc="04090019">
+      <w:start w:val="1"/>
+      <w:numFmt w:val="lowerLetter"/>
+      <w:lvlText w:val="%2."/>
+      <w:lvlJc w:val="left"/>
+      <w:pPr>
+        <w:ind w:left="1440" w:hanging="360"/>
+      </w:pPr>
+    </w:lvl>
+    <w:lvl w:ilvl="2" w:tplc="0409001B">
+      <w:start w:val="1"/>
+      <w:numFmt w:val="lowerRoman"/>
+      <w:lvlText w:val="%3."/>
+      <w:lvlJc w:val="right"/>
+      <w:pPr>
+        <w:ind w:left="2160" w:hanging="180"/>
+      </w:pPr>
+    </w:lvl>
+    <w:lvl w:ilvl="3" w:tplc="0409000F">
+      <w:start w:val="1"/>
+      <w:numFmt w:val="decimal"/>
+      <w:lvlText w:val="%4."/>
+      <w:lvlJc w:val="left"/>
+      <w:pPr>
+        <w:ind w:left="2880" w:hanging="360"/>
+      </w:pPr>
+    </w:lvl>
+    <w:lvl w:ilvl="4" w:tplc="04090019" w:tentative="1">
+      <w:start w:val="1"/>
+      <w:numFmt w:val="lowerLetter"/>
+      <w:lvlText w:val="%5."/>
+      <w:lvlJc w:val="left"/>
+      <w:pPr>
+        <w:ind w:left="3600" w:hanging="360"/>
+      </w:pPr>
+    </w:lvl>
+    <w:lvl w:ilvl="5" w:tplc="0409001B" w:tentative="1">
+      <w:start w:val="1"/>
+      <w:numFmt w:val="lowerRoman"/>
+      <w:lvlText w:val="%6."/>
+      <w:lvlJc w:val="right"/>
+      <w:pPr>
+        <w:ind w:left="4320" w:hanging="180"/>
+      </w:pPr>
+    </w:lvl>
+    <w:lvl w:ilvl="6" w:tplc="0409000F" w:tentative="1">
+      <w:start w:val="1"/>
+      <w:numFmt w:val="decimal"/>
+      <w:lvlText w:val="%7."/>
+      <w:lvlJc w:val="left"/>
+      <w:pPr>
+        <w:ind w:left="5040" w:hanging="360"/>
+      </w:pPr>
+    </w:lvl>
+    <w:lvl w:ilvl="7" w:tplc="04090019" w:tentative="1">
+      <w:start w:val="1"/>
+      <w:numFmt w:val="lowerLetter"/>
+      <w:lvlText w:val="%8."/>
+      <w:lvlJc w:val="left"/>
+      <w:pPr>
+        <w:ind w:left="5760" w:hanging="360"/>
+      </w:pPr>
+    </w:lvl>
+    <w:lvl w:ilvl="8" w:tplc="0409001B" w:tentative="1">
+      <w:start w:val="1"/>
+      <w:numFmt w:val="lowerRoman"/>
+      <w:lvlText w:val="%9."/>
+      <w:lvlJc w:val="right"/>
+      <w:pPr>
+        <w:ind w:left="6480" w:hanging="180"/>
+      </w:pPr>
+    </w:lvl>
+  </w:abstractNum>
+  <w:num w:numId="1">
+    <w:abstractNumId w:val="0"/>
+  </w:num>
+</w:numbering>
 </file>
 
 <file path=word/styles.xml><?xml version="1.0" encoding="utf-8"?>
@@ -2013,6 +2560,69 @@
       <w:u w:val="single"/>
     </w:rPr>
   </w:style>
+  <w:style w:type="paragraph" w:styleId="Header">
+    <w:name w:val="header"/>
+    <w:basedOn w:val="Normal"/>
+    <w:link w:val="HeaderChar"/>
+    <w:uiPriority w:val="99"/>
+    <w:unhideWhenUsed/>
+    <w:rsid w:val="00000DA0"/>
+    <w:pPr>
+      <w:tabs>
+        <w:tab w:val="center" w:pos="4320"/>
+        <w:tab w:val="right" w:pos="8640"/>
+      </w:tabs>
+      <w:spacing w:after="0" w:line="240" w:lineRule="auto"/>
+    </w:pPr>
+  </w:style>
+  <w:style w:type="character" w:customStyle="1" w:styleId="HeaderChar">
+    <w:name w:val="Header Char"/>
+    <w:basedOn w:val="DefaultParagraphFont"/>
+    <w:link w:val="Header"/>
+    <w:uiPriority w:val="99"/>
+    <w:rsid w:val="00000DA0"/>
+  </w:style>
+  <w:style w:type="paragraph" w:styleId="Footer">
+    <w:name w:val="footer"/>
+    <w:basedOn w:val="Normal"/>
+    <w:link w:val="FooterChar"/>
+    <w:uiPriority w:val="99"/>
+    <w:unhideWhenUsed/>
+    <w:rsid w:val="00000DA0"/>
+    <w:pPr>
+      <w:tabs>
+        <w:tab w:val="center" w:pos="4320"/>
+        <w:tab w:val="right" w:pos="8640"/>
+      </w:tabs>
+      <w:spacing w:after="0" w:line="240" w:lineRule="auto"/>
+    </w:pPr>
+  </w:style>
+  <w:style w:type="character" w:customStyle="1" w:styleId="FooterChar">
+    <w:name w:val="Footer Char"/>
+    <w:basedOn w:val="DefaultParagraphFont"/>
+    <w:link w:val="Footer"/>
+    <w:uiPriority w:val="99"/>
+    <w:rsid w:val="00000DA0"/>
+  </w:style>
+  <w:style w:type="character" w:styleId="PageNumber">
+    <w:name w:val="page number"/>
+    <w:basedOn w:val="DefaultParagraphFont"/>
+    <w:uiPriority w:val="99"/>
+    <w:semiHidden/>
+    <w:unhideWhenUsed/>
+    <w:rsid w:val="00000DA0"/>
+  </w:style>
+  <w:style w:type="paragraph" w:styleId="ListParagraph">
+    <w:name w:val="List Paragraph"/>
+    <w:basedOn w:val="Normal"/>
+    <w:uiPriority w:val="34"/>
+    <w:qFormat/>
+    <w:rsid w:val="00776A2B"/>
+    <w:pPr>
+      <w:ind w:left="720"/>
+      <w:contextualSpacing/>
+    </w:pPr>
+  </w:style>
 </w:styles>
 </file>
 
@@ -2445,6 +3055,69 @@
       <w:color w:val="0000FF" w:themeColor="hyperlink"/>
       <w:u w:val="single"/>
     </w:rPr>
+  </w:style>
+  <w:style w:type="paragraph" w:styleId="Header">
+    <w:name w:val="header"/>
+    <w:basedOn w:val="Normal"/>
+    <w:link w:val="HeaderChar"/>
+    <w:uiPriority w:val="99"/>
+    <w:unhideWhenUsed/>
+    <w:rsid w:val="00000DA0"/>
+    <w:pPr>
+      <w:tabs>
+        <w:tab w:val="center" w:pos="4320"/>
+        <w:tab w:val="right" w:pos="8640"/>
+      </w:tabs>
+      <w:spacing w:after="0" w:line="240" w:lineRule="auto"/>
+    </w:pPr>
+  </w:style>
+  <w:style w:type="character" w:customStyle="1" w:styleId="HeaderChar">
+    <w:name w:val="Header Char"/>
+    <w:basedOn w:val="DefaultParagraphFont"/>
+    <w:link w:val="Header"/>
+    <w:uiPriority w:val="99"/>
+    <w:rsid w:val="00000DA0"/>
+  </w:style>
+  <w:style w:type="paragraph" w:styleId="Footer">
+    <w:name w:val="footer"/>
+    <w:basedOn w:val="Normal"/>
+    <w:link w:val="FooterChar"/>
+    <w:uiPriority w:val="99"/>
+    <w:unhideWhenUsed/>
+    <w:rsid w:val="00000DA0"/>
+    <w:pPr>
+      <w:tabs>
+        <w:tab w:val="center" w:pos="4320"/>
+        <w:tab w:val="right" w:pos="8640"/>
+      </w:tabs>
+      <w:spacing w:after="0" w:line="240" w:lineRule="auto"/>
+    </w:pPr>
+  </w:style>
+  <w:style w:type="character" w:customStyle="1" w:styleId="FooterChar">
+    <w:name w:val="Footer Char"/>
+    <w:basedOn w:val="DefaultParagraphFont"/>
+    <w:link w:val="Footer"/>
+    <w:uiPriority w:val="99"/>
+    <w:rsid w:val="00000DA0"/>
+  </w:style>
+  <w:style w:type="character" w:styleId="PageNumber">
+    <w:name w:val="page number"/>
+    <w:basedOn w:val="DefaultParagraphFont"/>
+    <w:uiPriority w:val="99"/>
+    <w:semiHidden/>
+    <w:unhideWhenUsed/>
+    <w:rsid w:val="00000DA0"/>
+  </w:style>
+  <w:style w:type="paragraph" w:styleId="ListParagraph">
+    <w:name w:val="List Paragraph"/>
+    <w:basedOn w:val="Normal"/>
+    <w:uiPriority w:val="34"/>
+    <w:qFormat/>
+    <w:rsid w:val="00776A2B"/>
+    <w:pPr>
+      <w:ind w:left="720"/>
+      <w:contextualSpacing/>
+    </w:pPr>
   </w:style>
 </w:styles>
 </file>

</xml_diff>

<commit_message>
Added updated version of docx and pdf
</commit_message>
<xml_diff>
--- a/design-problem/design-document.docx
+++ b/design-problem/design-document.docx
@@ -223,12 +223,14 @@
       <w:r>
         <w:t xml:space="preserve">We will observe that behavior of tab completion in order to define a plan for extending our own </w:t>
       </w:r>
+      <w:proofErr w:type="spellStart"/>
       <w:r>
         <w:rPr>
           <w:i/>
         </w:rPr>
         <w:t>ospsh</w:t>
       </w:r>
+      <w:proofErr w:type="spellEnd"/>
       <w:r>
         <w:t xml:space="preserve"> shell.</w:t>
       </w:r>
@@ -247,13 +249,29 @@
         <w:t xml:space="preserve">We will also explore the </w:t>
       </w:r>
       <w:r>
-        <w:t xml:space="preserve">functionality of the GNU readline library.  </w:t>
+        <w:t xml:space="preserve">functionality of the GNU </w:t>
+      </w:r>
+      <w:proofErr w:type="spellStart"/>
+      <w:r>
+        <w:t>readline</w:t>
+      </w:r>
+      <w:proofErr w:type="spellEnd"/>
+      <w:r>
+        <w:t xml:space="preserve"> library.  </w:t>
       </w:r>
       <w:r>
         <w:t xml:space="preserve">According to the description, this library can be used to display a prompt and receive the entered string from the user.  In addition, the </w:t>
       </w:r>
       <w:r>
-        <w:t xml:space="preserve">library provides emacs style bindings to the user.  This allows </w:t>
+        <w:t xml:space="preserve">library provides </w:t>
+      </w:r>
+      <w:proofErr w:type="spellStart"/>
+      <w:r>
+        <w:t>emacs</w:t>
+      </w:r>
+      <w:proofErr w:type="spellEnd"/>
+      <w:r>
+        <w:t xml:space="preserve"> style bindings to the user.  This allows </w:t>
       </w:r>
       <w:r>
         <w:t>the user to</w:t>
@@ -296,10 +314,50 @@
         <w:t xml:space="preserve"> allows the user to press the tab key to automatically display and complete a list of commands that match the current inputted string.</w:t>
       </w:r>
       <w:r>
-        <w:t xml:space="preserve">  For example, a user would start typing in “ssh” if they wanted to execute the command “ssh-keygen”.  After initially typing this in, the user would then be able to type </w:t>
-      </w:r>
-      <w:r>
-        <w:t>the tab key.  On the line below the current line, a list of matched commands are printed out.  For this example, “ssh”, “ssh-agent”, and “ssh-keygen” are all commands that would be printed out.</w:t>
+        <w:t xml:space="preserve">  For example, a user would start typing in “</w:t>
+      </w:r>
+      <w:proofErr w:type="spellStart"/>
+      <w:r>
+        <w:t>ssh</w:t>
+      </w:r>
+      <w:proofErr w:type="spellEnd"/>
+      <w:r>
+        <w:t>” if they wanted to execute the command “</w:t>
+      </w:r>
+      <w:proofErr w:type="spellStart"/>
+      <w:r>
+        <w:t>ssh-keygen</w:t>
+      </w:r>
+      <w:proofErr w:type="spellEnd"/>
+      <w:r>
+        <w:t xml:space="preserve">”.  After initially typing this in, the user would then be able to type </w:t>
+      </w:r>
+      <w:r>
+        <w:t>the tab key.  On the line below the current line, a list of matched commands are printed out.  For this example, “</w:t>
+      </w:r>
+      <w:proofErr w:type="spellStart"/>
+      <w:r>
+        <w:t>ssh</w:t>
+      </w:r>
+      <w:proofErr w:type="spellEnd"/>
+      <w:r>
+        <w:t>”, “</w:t>
+      </w:r>
+      <w:proofErr w:type="spellStart"/>
+      <w:r>
+        <w:t>ssh</w:t>
+      </w:r>
+      <w:proofErr w:type="spellEnd"/>
+      <w:r>
+        <w:t>-agent”, and “</w:t>
+      </w:r>
+      <w:proofErr w:type="spellStart"/>
+      <w:r>
+        <w:t>ssh-keygen</w:t>
+      </w:r>
+      <w:proofErr w:type="spellEnd"/>
+      <w:r>
+        <w:t>” are all commands that would be printed out.</w:t>
       </w:r>
     </w:p>
     <w:p>
@@ -317,12 +375,338 @@
     </w:p>
     <w:p>
       <w:r>
-        <w:t>Explain what a binary search tree is.</w:t>
-      </w:r>
-    </w:p>
-    <w:p>
-      <w:r>
-        <w:t>Why did we use it for our implementation?</w:t>
+        <w:t>While other data structure</w:t>
+      </w:r>
+      <w:r>
+        <w:t>s</w:t>
+      </w:r>
+      <w:r>
+        <w:t xml:space="preserve"> could be used </w:t>
+      </w:r>
+      <w:r>
+        <w:t>in our implementation, w</w:t>
+      </w:r>
+      <w:bookmarkStart w:id="0" w:name="_GoBack"/>
+      <w:bookmarkEnd w:id="0"/>
+      <w:r>
+        <w:t xml:space="preserve">e decided to implement a binary search tree.  </w:t>
+      </w:r>
+      <w:r>
+        <w:t xml:space="preserve">A binary search tree is a dynamically allocate structure that is guaranteed to be sorted.  </w:t>
+      </w:r>
+      <w:r>
+        <w:t xml:space="preserve">It is easy to insert new entries into it, and does not require shifting of items.  All it requires is allocation of a new node and </w:t>
+      </w:r>
+      <w:r>
+        <w:t>inserting it into its proper place</w:t>
+      </w:r>
+      <w:r>
+        <w:t>.</w:t>
+      </w:r>
+    </w:p>
+    <w:p>
+      <w:r>
+        <w:t>While an array or a linked list were choices four our data structure, we ultimately decided to implement a binary search tree.</w:t>
+      </w:r>
+    </w:p>
+    <w:tbl>
+      <w:tblPr>
+        <w:tblStyle w:val="LightShading-Accent1"/>
+        <w:tblW w:w="0" w:type="auto"/>
+        <w:tblLook w:val="04A0" w:firstRow="1" w:lastRow="0" w:firstColumn="1" w:lastColumn="0" w:noHBand="0" w:noVBand="1"/>
+      </w:tblPr>
+      <w:tblGrid>
+        <w:gridCol w:w="2394"/>
+        <w:gridCol w:w="2394"/>
+        <w:gridCol w:w="2394"/>
+        <w:gridCol w:w="2394"/>
+      </w:tblGrid>
+      <w:tr>
+        <w:trPr>
+          <w:cnfStyle w:val="100000000000" w:firstRow="1" w:lastRow="0" w:firstColumn="0" w:lastColumn="0" w:oddVBand="0" w:evenVBand="0" w:oddHBand="0" w:evenHBand="0" w:firstRowFirstColumn="0" w:firstRowLastColumn="0" w:lastRowFirstColumn="0" w:lastRowLastColumn="0"/>
+        </w:trPr>
+        <w:tc>
+          <w:tcPr>
+            <w:cnfStyle w:val="001000000000" w:firstRow="0" w:lastRow="0" w:firstColumn="1" w:lastColumn="0" w:oddVBand="0" w:evenVBand="0" w:oddHBand="0" w:evenHBand="0" w:firstRowFirstColumn="0" w:firstRowLastColumn="0" w:lastRowFirstColumn="0" w:lastRowLastColumn="0"/>
+            <w:tcW w:w="2394" w:type="dxa"/>
+          </w:tcPr>
+          <w:p>
+            <w:r>
+              <w:t>Feature</w:t>
+            </w:r>
+          </w:p>
+        </w:tc>
+        <w:tc>
+          <w:tcPr>
+            <w:tcW w:w="2394" w:type="dxa"/>
+          </w:tcPr>
+          <w:p>
+            <w:pPr>
+              <w:cnfStyle w:val="100000000000" w:firstRow="1" w:lastRow="0" w:firstColumn="0" w:lastColumn="0" w:oddVBand="0" w:evenVBand="0" w:oddHBand="0" w:evenHBand="0" w:firstRowFirstColumn="0" w:firstRowLastColumn="0" w:lastRowFirstColumn="0" w:lastRowLastColumn="0"/>
+            </w:pPr>
+            <w:r>
+              <w:t>Dynamic Array</w:t>
+            </w:r>
+          </w:p>
+        </w:tc>
+        <w:tc>
+          <w:tcPr>
+            <w:tcW w:w="2394" w:type="dxa"/>
+          </w:tcPr>
+          <w:p>
+            <w:pPr>
+              <w:cnfStyle w:val="100000000000" w:firstRow="1" w:lastRow="0" w:firstColumn="0" w:lastColumn="0" w:oddVBand="0" w:evenVBand="0" w:oddHBand="0" w:evenHBand="0" w:firstRowFirstColumn="0" w:firstRowLastColumn="0" w:lastRowFirstColumn="0" w:lastRowLastColumn="0"/>
+            </w:pPr>
+            <w:r>
+              <w:t>Linked List</w:t>
+            </w:r>
+          </w:p>
+        </w:tc>
+        <w:tc>
+          <w:tcPr>
+            <w:tcW w:w="2394" w:type="dxa"/>
+          </w:tcPr>
+          <w:p>
+            <w:pPr>
+              <w:cnfStyle w:val="100000000000" w:firstRow="1" w:lastRow="0" w:firstColumn="0" w:lastColumn="0" w:oddVBand="0" w:evenVBand="0" w:oddHBand="0" w:evenHBand="0" w:firstRowFirstColumn="0" w:firstRowLastColumn="0" w:lastRowFirstColumn="0" w:lastRowLastColumn="0"/>
+            </w:pPr>
+            <w:r>
+              <w:t>Binary Search Tree</w:t>
+            </w:r>
+          </w:p>
+        </w:tc>
+      </w:tr>
+      <w:tr>
+        <w:trPr>
+          <w:cnfStyle w:val="000000100000" w:firstRow="0" w:lastRow="0" w:firstColumn="0" w:lastColumn="0" w:oddVBand="0" w:evenVBand="0" w:oddHBand="1" w:evenHBand="0" w:firstRowFirstColumn="0" w:firstRowLastColumn="0" w:lastRowFirstColumn="0" w:lastRowLastColumn="0"/>
+        </w:trPr>
+        <w:tc>
+          <w:tcPr>
+            <w:cnfStyle w:val="001000000000" w:firstRow="0" w:lastRow="0" w:firstColumn="1" w:lastColumn="0" w:oddVBand="0" w:evenVBand="0" w:oddHBand="0" w:evenHBand="0" w:firstRowFirstColumn="0" w:firstRowLastColumn="0" w:lastRowFirstColumn="0" w:lastRowLastColumn="0"/>
+            <w:tcW w:w="2394" w:type="dxa"/>
+          </w:tcPr>
+          <w:p/>
+        </w:tc>
+        <w:tc>
+          <w:tcPr>
+            <w:tcW w:w="2394" w:type="dxa"/>
+          </w:tcPr>
+          <w:p>
+            <w:pPr>
+              <w:cnfStyle w:val="000000100000" w:firstRow="0" w:lastRow="0" w:firstColumn="0" w:lastColumn="0" w:oddVBand="0" w:evenVBand="0" w:oddHBand="1" w:evenHBand="0" w:firstRowFirstColumn="0" w:firstRowLastColumn="0" w:lastRowFirstColumn="0" w:lastRowLastColumn="0"/>
+            </w:pPr>
+          </w:p>
+        </w:tc>
+        <w:tc>
+          <w:tcPr>
+            <w:tcW w:w="2394" w:type="dxa"/>
+          </w:tcPr>
+          <w:p>
+            <w:pPr>
+              <w:cnfStyle w:val="000000100000" w:firstRow="0" w:lastRow="0" w:firstColumn="0" w:lastColumn="0" w:oddVBand="0" w:evenVBand="0" w:oddHBand="1" w:evenHBand="0" w:firstRowFirstColumn="0" w:firstRowLastColumn="0" w:lastRowFirstColumn="0" w:lastRowLastColumn="0"/>
+            </w:pPr>
+          </w:p>
+        </w:tc>
+        <w:tc>
+          <w:tcPr>
+            <w:tcW w:w="2394" w:type="dxa"/>
+          </w:tcPr>
+          <w:p>
+            <w:pPr>
+              <w:cnfStyle w:val="000000100000" w:firstRow="0" w:lastRow="0" w:firstColumn="0" w:lastColumn="0" w:oddVBand="0" w:evenVBand="0" w:oddHBand="1" w:evenHBand="0" w:firstRowFirstColumn="0" w:firstRowLastColumn="0" w:lastRowFirstColumn="0" w:lastRowLastColumn="0"/>
+            </w:pPr>
+          </w:p>
+        </w:tc>
+      </w:tr>
+      <w:tr>
+        <w:tc>
+          <w:tcPr>
+            <w:cnfStyle w:val="001000000000" w:firstRow="0" w:lastRow="0" w:firstColumn="1" w:lastColumn="0" w:oddVBand="0" w:evenVBand="0" w:oddHBand="0" w:evenHBand="0" w:firstRowFirstColumn="0" w:firstRowLastColumn="0" w:lastRowFirstColumn="0" w:lastRowLastColumn="0"/>
+            <w:tcW w:w="2394" w:type="dxa"/>
+          </w:tcPr>
+          <w:p>
+            <w:r>
+              <w:t>Sorting</w:t>
+            </w:r>
+          </w:p>
+        </w:tc>
+        <w:tc>
+          <w:tcPr>
+            <w:tcW w:w="2394" w:type="dxa"/>
+          </w:tcPr>
+          <w:p>
+            <w:pPr>
+              <w:cnfStyle w:val="000000000000" w:firstRow="0" w:lastRow="0" w:firstColumn="0" w:lastColumn="0" w:oddVBand="0" w:evenVBand="0" w:oddHBand="0" w:evenHBand="0" w:firstRowFirstColumn="0" w:firstRowLastColumn="0" w:lastRowFirstColumn="0" w:lastRowLastColumn="0"/>
+            </w:pPr>
+            <w:r>
+              <w:t>Algorithm would include shifting elements over</w:t>
+            </w:r>
+          </w:p>
+        </w:tc>
+        <w:tc>
+          <w:tcPr>
+            <w:tcW w:w="2394" w:type="dxa"/>
+          </w:tcPr>
+          <w:p>
+            <w:pPr>
+              <w:cnfStyle w:val="000000000000" w:firstRow="0" w:lastRow="0" w:firstColumn="0" w:lastColumn="0" w:oddVBand="0" w:evenVBand="0" w:oddHBand="0" w:evenHBand="0" w:firstRowFirstColumn="0" w:firstRowLastColumn="0" w:lastRowFirstColumn="0" w:lastRowLastColumn="0"/>
+            </w:pPr>
+            <w:r>
+              <w:t>Sorting built in to the algorithm used to insert; would have to traverse the whole linked list; Worse case</w:t>
+            </w:r>
+            <w:r>
+              <w:t xml:space="preserve"> </w:t>
+            </w:r>
+            <w:proofErr w:type="gramStart"/>
+            <w:r>
+              <w:t>O(</w:t>
+            </w:r>
+            <w:proofErr w:type="gramEnd"/>
+            <w:r>
+              <w:t>N</w:t>
+            </w:r>
+            <w:r>
+              <w:t>)</w:t>
+            </w:r>
+          </w:p>
+        </w:tc>
+        <w:tc>
+          <w:tcPr>
+            <w:tcW w:w="2394" w:type="dxa"/>
+          </w:tcPr>
+          <w:p>
+            <w:pPr>
+              <w:cnfStyle w:val="000000000000" w:firstRow="0" w:lastRow="0" w:firstColumn="0" w:lastColumn="0" w:oddVBand="0" w:evenVBand="0" w:oddHBand="0" w:evenHBand="0" w:firstRowFirstColumn="0" w:firstRowLastColumn="0" w:lastRowFirstColumn="0" w:lastRowLastColumn="0"/>
+            </w:pPr>
+            <w:r>
+              <w:t>Sorting built in to the algorithm used to insert</w:t>
+            </w:r>
+            <w:r>
+              <w:t xml:space="preserve">; </w:t>
+            </w:r>
+            <w:r>
+              <w:t xml:space="preserve">Ideal worse case </w:t>
+            </w:r>
+            <w:proofErr w:type="gramStart"/>
+            <w:r>
+              <w:t>O(</w:t>
+            </w:r>
+            <w:proofErr w:type="spellStart"/>
+            <w:proofErr w:type="gramEnd"/>
+            <w:r>
+              <w:t>NlogN</w:t>
+            </w:r>
+            <w:proofErr w:type="spellEnd"/>
+            <w:r>
+              <w:t>), real worse case O(N)</w:t>
+            </w:r>
+          </w:p>
+        </w:tc>
+      </w:tr>
+      <w:tr>
+        <w:trPr>
+          <w:cnfStyle w:val="000000100000" w:firstRow="0" w:lastRow="0" w:firstColumn="0" w:lastColumn="0" w:oddVBand="0" w:evenVBand="0" w:oddHBand="1" w:evenHBand="0" w:firstRowFirstColumn="0" w:firstRowLastColumn="0" w:lastRowFirstColumn="0" w:lastRowLastColumn="0"/>
+        </w:trPr>
+        <w:tc>
+          <w:tcPr>
+            <w:cnfStyle w:val="001000000000" w:firstRow="0" w:lastRow="0" w:firstColumn="1" w:lastColumn="0" w:oddVBand="0" w:evenVBand="0" w:oddHBand="0" w:evenHBand="0" w:firstRowFirstColumn="0" w:firstRowLastColumn="0" w:lastRowFirstColumn="0" w:lastRowLastColumn="0"/>
+            <w:tcW w:w="2394" w:type="dxa"/>
+          </w:tcPr>
+          <w:p>
+            <w:r>
+              <w:t>O</w:t>
+            </w:r>
+            <w:r>
+              <w:t>verhead (extra bytes besides string</w:t>
+            </w:r>
+            <w:r>
+              <w:t>)</w:t>
+            </w:r>
+          </w:p>
+        </w:tc>
+        <w:tc>
+          <w:tcPr>
+            <w:tcW w:w="2394" w:type="dxa"/>
+          </w:tcPr>
+          <w:p>
+            <w:pPr>
+              <w:cnfStyle w:val="000000100000" w:firstRow="0" w:lastRow="0" w:firstColumn="0" w:lastColumn="0" w:oddVBand="0" w:evenVBand="0" w:oddHBand="1" w:evenHBand="0" w:firstRowFirstColumn="0" w:firstRowLastColumn="0" w:lastRowFirstColumn="0" w:lastRowLastColumn="0"/>
+            </w:pPr>
+            <w:r>
+              <w:t>None; the string would be the only variable stored</w:t>
+            </w:r>
+          </w:p>
+        </w:tc>
+        <w:tc>
+          <w:tcPr>
+            <w:tcW w:w="2394" w:type="dxa"/>
+          </w:tcPr>
+          <w:p>
+            <w:pPr>
+              <w:cnfStyle w:val="000000100000" w:firstRow="0" w:lastRow="0" w:firstColumn="0" w:lastColumn="0" w:oddVBand="0" w:evenVBand="0" w:oddHBand="1" w:evenHBand="0" w:firstRowFirstColumn="0" w:firstRowLastColumn="0" w:lastRowFirstColumn="0" w:lastRowLastColumn="0"/>
+            </w:pPr>
+            <w:r>
+              <w:t>4 bytes; we need a pointer to the next node</w:t>
+            </w:r>
+          </w:p>
+        </w:tc>
+        <w:tc>
+          <w:tcPr>
+            <w:tcW w:w="2394" w:type="dxa"/>
+          </w:tcPr>
+          <w:p>
+            <w:pPr>
+              <w:cnfStyle w:val="000000100000" w:firstRow="0" w:lastRow="0" w:firstColumn="0" w:lastColumn="0" w:oddVBand="0" w:evenVBand="0" w:oddHBand="1" w:evenHBand="0" w:firstRowFirstColumn="0" w:firstRowLastColumn="0" w:lastRowFirstColumn="0" w:lastRowLastColumn="0"/>
+            </w:pPr>
+            <w:r>
+              <w:t>8 bytes; we need pointers to the left and right children</w:t>
+            </w:r>
+          </w:p>
+        </w:tc>
+      </w:tr>
+      <w:tr>
+        <w:tc>
+          <w:tcPr>
+            <w:cnfStyle w:val="001000000000" w:firstRow="0" w:lastRow="0" w:firstColumn="1" w:lastColumn="0" w:oddVBand="0" w:evenVBand="0" w:oddHBand="0" w:evenHBand="0" w:firstRowFirstColumn="0" w:firstRowLastColumn="0" w:lastRowFirstColumn="0" w:lastRowLastColumn="0"/>
+            <w:tcW w:w="2394" w:type="dxa"/>
+          </w:tcPr>
+          <w:p/>
+        </w:tc>
+        <w:tc>
+          <w:tcPr>
+            <w:tcW w:w="2394" w:type="dxa"/>
+          </w:tcPr>
+          <w:p>
+            <w:pPr>
+              <w:cnfStyle w:val="000000000000" w:firstRow="0" w:lastRow="0" w:firstColumn="0" w:lastColumn="0" w:oddVBand="0" w:evenVBand="0" w:oddHBand="0" w:evenHBand="0" w:firstRowFirstColumn="0" w:firstRowLastColumn="0" w:lastRowFirstColumn="0" w:lastRowLastColumn="0"/>
+            </w:pPr>
+          </w:p>
+        </w:tc>
+        <w:tc>
+          <w:tcPr>
+            <w:tcW w:w="2394" w:type="dxa"/>
+          </w:tcPr>
+          <w:p>
+            <w:pPr>
+              <w:cnfStyle w:val="000000000000" w:firstRow="0" w:lastRow="0" w:firstColumn="0" w:lastColumn="0" w:oddVBand="0" w:evenVBand="0" w:oddHBand="0" w:evenHBand="0" w:firstRowFirstColumn="0" w:firstRowLastColumn="0" w:lastRowFirstColumn="0" w:lastRowLastColumn="0"/>
+            </w:pPr>
+          </w:p>
+        </w:tc>
+        <w:tc>
+          <w:tcPr>
+            <w:tcW w:w="2394" w:type="dxa"/>
+          </w:tcPr>
+          <w:p>
+            <w:pPr>
+              <w:cnfStyle w:val="000000000000" w:firstRow="0" w:lastRow="0" w:firstColumn="0" w:lastColumn="0" w:oddVBand="0" w:evenVBand="0" w:oddHBand="0" w:evenHBand="0" w:firstRowFirstColumn="0" w:firstRowLastColumn="0" w:lastRowFirstColumn="0" w:lastRowLastColumn="0"/>
+            </w:pPr>
+          </w:p>
+        </w:tc>
+      </w:tr>
+    </w:tbl>
+    <w:p>
+      <w:r>
+        <w:t xml:space="preserve"> </w:t>
       </w:r>
     </w:p>
     <w:p>
@@ -335,6 +719,7 @@
         <w:pStyle w:val="Heading1"/>
       </w:pPr>
       <w:r>
+        <w:lastRenderedPageBreak/>
         <w:t>Design / Implementation Details</w:t>
       </w:r>
     </w:p>
@@ -345,9 +730,11 @@
       <w:r>
         <w:t xml:space="preserve">Adding </w:t>
       </w:r>
+      <w:proofErr w:type="spellStart"/>
       <w:r>
         <w:t>Readline</w:t>
       </w:r>
+      <w:proofErr w:type="spellEnd"/>
     </w:p>
     <w:p>
       <w:pPr>
@@ -365,6 +752,7 @@
           <w:color w:val="000000"/>
         </w:rPr>
       </w:pPr>
+      <w:proofErr w:type="gramStart"/>
       <w:r>
         <w:rPr>
           <w:rFonts w:ascii="Menlo Regular" w:hAnsi="Menlo Regular" w:cs="Menlo Regular"/>
@@ -372,6 +760,7 @@
         </w:rPr>
         <w:t>char</w:t>
       </w:r>
+      <w:proofErr w:type="gramEnd"/>
       <w:r>
         <w:rPr>
           <w:rFonts w:ascii="Menlo Regular" w:hAnsi="Menlo Regular" w:cs="Menlo Regular"/>
@@ -379,6 +768,7 @@
         </w:rPr>
         <w:t xml:space="preserve"> *</w:t>
       </w:r>
+      <w:proofErr w:type="spellStart"/>
       <w:r>
         <w:rPr>
           <w:rFonts w:ascii="Menlo Regular" w:hAnsi="Menlo Regular" w:cs="Menlo Regular"/>
@@ -386,6 +776,7 @@
         </w:rPr>
         <w:t>readline</w:t>
       </w:r>
+      <w:proofErr w:type="spellEnd"/>
       <w:r>
         <w:rPr>
           <w:rFonts w:ascii="Menlo Regular" w:hAnsi="Menlo Regular" w:cs="Menlo Regular"/>
@@ -393,6 +784,7 @@
         </w:rPr>
         <w:t xml:space="preserve"> (</w:t>
       </w:r>
+      <w:proofErr w:type="spellStart"/>
       <w:r>
         <w:rPr>
           <w:rFonts w:ascii="Menlo Regular" w:hAnsi="Menlo Regular" w:cs="Menlo Regular"/>
@@ -400,6 +792,7 @@
         </w:rPr>
         <w:t>const</w:t>
       </w:r>
+      <w:proofErr w:type="spellEnd"/>
       <w:r>
         <w:rPr>
           <w:rFonts w:ascii="Menlo Regular" w:hAnsi="Menlo Regular" w:cs="Menlo Regular"/>
@@ -426,6 +819,7 @@
       <w:pPr>
         <w:spacing w:after="0"/>
       </w:pPr>
+      <w:proofErr w:type="gramStart"/>
       <w:r>
         <w:rPr>
           <w:rFonts w:ascii="Menlo Regular" w:hAnsi="Menlo Regular" w:cs="Menlo Regular"/>
@@ -433,6 +827,7 @@
         </w:rPr>
         <w:t>char</w:t>
       </w:r>
+      <w:proofErr w:type="gramEnd"/>
       <w:r>
         <w:rPr>
           <w:rFonts w:ascii="Menlo Regular" w:hAnsi="Menlo Regular" w:cs="Menlo Regular"/>
@@ -440,6 +835,7 @@
         </w:rPr>
         <w:t xml:space="preserve"> *</w:t>
       </w:r>
+      <w:proofErr w:type="spellStart"/>
       <w:r>
         <w:rPr>
           <w:rFonts w:ascii="Menlo Regular" w:hAnsi="Menlo Regular" w:cs="Menlo Regular"/>
@@ -447,6 +843,7 @@
         </w:rPr>
         <w:t>fgets</w:t>
       </w:r>
+      <w:proofErr w:type="spellEnd"/>
       <w:r>
         <w:rPr>
           <w:rFonts w:ascii="Menlo Regular" w:hAnsi="Menlo Regular" w:cs="Menlo Regular"/>
@@ -468,13 +865,23 @@
         </w:rPr>
         <w:t xml:space="preserve"> *</w:t>
       </w:r>
-      <w:r>
-        <w:rPr>
-          <w:rFonts w:ascii="Menlo Regular" w:hAnsi="Menlo Regular" w:cs="Menlo Regular"/>
-          <w:color w:val="000000"/>
-        </w:rPr>
-        <w:t xml:space="preserve">str, </w:t>
-      </w:r>
+      <w:proofErr w:type="spellStart"/>
+      <w:r>
+        <w:rPr>
+          <w:rFonts w:ascii="Menlo Regular" w:hAnsi="Menlo Regular" w:cs="Menlo Regular"/>
+          <w:color w:val="000000"/>
+        </w:rPr>
+        <w:t>str</w:t>
+      </w:r>
+      <w:proofErr w:type="spellEnd"/>
+      <w:r>
+        <w:rPr>
+          <w:rFonts w:ascii="Menlo Regular" w:hAnsi="Menlo Regular" w:cs="Menlo Regular"/>
+          <w:color w:val="000000"/>
+        </w:rPr>
+        <w:t xml:space="preserve">, </w:t>
+      </w:r>
+      <w:proofErr w:type="spellStart"/>
       <w:r>
         <w:rPr>
           <w:rFonts w:ascii="Menlo Regular" w:hAnsi="Menlo Regular" w:cs="Menlo Regular"/>
@@ -482,12 +889,29 @@
         </w:rPr>
         <w:t>int</w:t>
       </w:r>
-      <w:r>
-        <w:rPr>
-          <w:rFonts w:ascii="Menlo Regular" w:hAnsi="Menlo Regular" w:cs="Menlo Regular"/>
-          <w:color w:val="000000"/>
-        </w:rPr>
-        <w:t xml:space="preserve"> num, </w:t>
+      <w:proofErr w:type="spellEnd"/>
+      <w:r>
+        <w:rPr>
+          <w:rFonts w:ascii="Menlo Regular" w:hAnsi="Menlo Regular" w:cs="Menlo Regular"/>
+          <w:color w:val="000000"/>
+        </w:rPr>
+        <w:t xml:space="preserve"> </w:t>
+      </w:r>
+      <w:proofErr w:type="spellStart"/>
+      <w:r>
+        <w:rPr>
+          <w:rFonts w:ascii="Menlo Regular" w:hAnsi="Menlo Regular" w:cs="Menlo Regular"/>
+          <w:color w:val="000000"/>
+        </w:rPr>
+        <w:t>num</w:t>
+      </w:r>
+      <w:proofErr w:type="spellEnd"/>
+      <w:r>
+        <w:rPr>
+          <w:rFonts w:ascii="Menlo Regular" w:hAnsi="Menlo Regular" w:cs="Menlo Regular"/>
+          <w:color w:val="000000"/>
+        </w:rPr>
+        <w:t xml:space="preserve">, </w:t>
       </w:r>
       <w:r>
         <w:rPr>
@@ -533,12 +957,14 @@
       <w:r>
         <w:t xml:space="preserve">introduce the </w:t>
       </w:r>
+      <w:proofErr w:type="spellStart"/>
       <w:r>
         <w:rPr>
           <w:i/>
         </w:rPr>
         <w:t>readline</w:t>
       </w:r>
+      <w:proofErr w:type="spellEnd"/>
       <w:r>
         <w:t xml:space="preserve"> function into our </w:t>
       </w:r>
@@ -548,12 +974,14 @@
       <w:r>
         <w:t xml:space="preserve">Currently, the function </w:t>
       </w:r>
+      <w:proofErr w:type="spellStart"/>
       <w:r>
         <w:rPr>
           <w:i/>
         </w:rPr>
         <w:t>fgets</w:t>
       </w:r>
+      <w:proofErr w:type="spellEnd"/>
       <w:r>
         <w:t xml:space="preserve"> is being used to retrieve input from the keyboard</w:t>
       </w:r>
@@ -563,21 +991,25 @@
       <w:r>
         <w:t xml:space="preserve">In addition, the way </w:t>
       </w:r>
+      <w:proofErr w:type="spellStart"/>
       <w:r>
         <w:rPr>
           <w:i/>
         </w:rPr>
         <w:t>readline</w:t>
       </w:r>
+      <w:proofErr w:type="spellEnd"/>
       <w:r>
         <w:t xml:space="preserve"> works is different compared to how </w:t>
       </w:r>
+      <w:proofErr w:type="spellStart"/>
       <w:r>
         <w:rPr>
           <w:i/>
         </w:rPr>
         <w:t>fgets</w:t>
       </w:r>
+      <w:proofErr w:type="spellEnd"/>
       <w:r>
         <w:t xml:space="preserve"> works.</w:t>
       </w:r>
@@ -587,21 +1019,25 @@
       <w:r>
         <w:t xml:space="preserve">The </w:t>
       </w:r>
+      <w:proofErr w:type="spellStart"/>
       <w:r>
         <w:rPr>
           <w:i/>
         </w:rPr>
         <w:t>readline</w:t>
       </w:r>
+      <w:proofErr w:type="spellEnd"/>
       <w:r>
         <w:t xml:space="preserve"> function allocates memory for a string and returns it while </w:t>
       </w:r>
+      <w:proofErr w:type="spellStart"/>
       <w:r>
         <w:rPr>
           <w:i/>
         </w:rPr>
         <w:t>fgets</w:t>
       </w:r>
+      <w:proofErr w:type="spellEnd"/>
       <w:r>
         <w:t xml:space="preserve"> takes the pointer to an existing buffer as well as its size and writes into it</w:t>
       </w:r>
@@ -611,7 +1047,6 @@
     </w:p>
     <w:p>
       <w:r>
-        <w:lastRenderedPageBreak/>
         <w:t xml:space="preserve">To implement this, we need to create a </w:t>
       </w:r>
       <w:r>
@@ -637,12 +1072,14 @@
       <w:r>
         <w:t xml:space="preserve">We can then set this variable to the return value of </w:t>
       </w:r>
+      <w:proofErr w:type="spellStart"/>
       <w:r>
         <w:rPr>
           <w:i/>
         </w:rPr>
         <w:t>readline</w:t>
       </w:r>
+      <w:proofErr w:type="spellEnd"/>
       <w:r>
         <w:t xml:space="preserve">.  If the return value is equal to NULL, then we should exit because then EOF was returned.  Otherwise, we should use the return value and put it through the existing operations.  Also, it is important to free </w:t>
       </w:r>
@@ -670,13 +1107,24 @@
       </w:r>
     </w:p>
     <w:p>
+      <w:proofErr w:type="spellStart"/>
+      <w:proofErr w:type="gramStart"/>
       <w:r>
         <w:rPr>
           <w:rFonts w:ascii="Menlo Regular" w:hAnsi="Menlo Regular" w:cs="Menlo Regular"/>
           <w:color w:val="3F6E74"/>
         </w:rPr>
-        <w:t>pathcommand_t</w:t>
-      </w:r>
+        <w:t>pathcommand</w:t>
+      </w:r>
+      <w:proofErr w:type="gramEnd"/>
+      <w:r>
+        <w:rPr>
+          <w:rFonts w:ascii="Menlo Regular" w:hAnsi="Menlo Regular" w:cs="Menlo Regular"/>
+          <w:color w:val="3F6E74"/>
+        </w:rPr>
+        <w:t>_t</w:t>
+      </w:r>
+      <w:proofErr w:type="spellEnd"/>
       <w:r>
         <w:rPr>
           <w:rFonts w:ascii="Menlo Regular" w:hAnsi="Menlo Regular" w:cs="Menlo Regular"/>
@@ -690,7 +1138,15 @@
         <w:pStyle w:val="Heading3"/>
       </w:pPr>
       <w:r>
-        <w:t>Related Struct:</w:t>
+        <w:t xml:space="preserve">Related </w:t>
+      </w:r>
+      <w:proofErr w:type="spellStart"/>
+      <w:r>
+        <w:t>Struct</w:t>
+      </w:r>
+      <w:proofErr w:type="spellEnd"/>
+      <w:r>
+        <w:t>:</w:t>
       </w:r>
     </w:p>
     <w:p>
@@ -708,6 +1164,8 @@
           <w:color w:val="000000"/>
         </w:rPr>
       </w:pPr>
+      <w:proofErr w:type="spellStart"/>
+      <w:proofErr w:type="gramStart"/>
       <w:r>
         <w:rPr>
           <w:rFonts w:ascii="Menlo Regular" w:hAnsi="Menlo Regular" w:cs="Menlo Regular"/>
@@ -715,6 +1173,8 @@
         </w:rPr>
         <w:t>typedef</w:t>
       </w:r>
+      <w:proofErr w:type="spellEnd"/>
+      <w:proofErr w:type="gramEnd"/>
       <w:r>
         <w:rPr>
           <w:rFonts w:ascii="Menlo Regular" w:hAnsi="Menlo Regular" w:cs="Menlo Regular"/>
@@ -722,6 +1182,7 @@
         </w:rPr>
         <w:t xml:space="preserve"> </w:t>
       </w:r>
+      <w:proofErr w:type="spellStart"/>
       <w:r>
         <w:rPr>
           <w:rFonts w:ascii="Menlo Regular" w:hAnsi="Menlo Regular" w:cs="Menlo Regular"/>
@@ -729,13 +1190,31 @@
         </w:rPr>
         <w:t>struct</w:t>
       </w:r>
-      <w:r>
-        <w:rPr>
-          <w:rFonts w:ascii="Menlo Regular" w:hAnsi="Menlo Regular" w:cs="Menlo Regular"/>
-          <w:color w:val="000000"/>
-        </w:rPr>
-        <w:t xml:space="preserve"> pathcommand </w:t>
-      </w:r>
+      <w:proofErr w:type="spellEnd"/>
+      <w:r>
+        <w:rPr>
+          <w:rFonts w:ascii="Menlo Regular" w:hAnsi="Menlo Regular" w:cs="Menlo Regular"/>
+          <w:color w:val="000000"/>
+        </w:rPr>
+        <w:t xml:space="preserve"> </w:t>
+      </w:r>
+      <w:proofErr w:type="spellStart"/>
+      <w:r>
+        <w:rPr>
+          <w:rFonts w:ascii="Menlo Regular" w:hAnsi="Menlo Regular" w:cs="Menlo Regular"/>
+          <w:color w:val="000000"/>
+        </w:rPr>
+        <w:t>pathcommand</w:t>
+      </w:r>
+      <w:proofErr w:type="spellEnd"/>
+      <w:r>
+        <w:rPr>
+          <w:rFonts w:ascii="Menlo Regular" w:hAnsi="Menlo Regular" w:cs="Menlo Regular"/>
+          <w:color w:val="000000"/>
+        </w:rPr>
+        <w:t xml:space="preserve"> </w:t>
+      </w:r>
+      <w:proofErr w:type="spellStart"/>
       <w:r>
         <w:rPr>
           <w:rFonts w:ascii="Menlo Regular" w:hAnsi="Menlo Regular" w:cs="Menlo Regular"/>
@@ -743,6 +1222,7 @@
         </w:rPr>
         <w:t>pathcommand_t</w:t>
       </w:r>
+      <w:proofErr w:type="spellEnd"/>
       <w:r>
         <w:rPr>
           <w:rFonts w:ascii="Menlo Regular" w:hAnsi="Menlo Regular" w:cs="Menlo Regular"/>
@@ -803,6 +1283,8 @@
           <w:color w:val="000000"/>
         </w:rPr>
       </w:pPr>
+      <w:proofErr w:type="spellStart"/>
+      <w:proofErr w:type="gramStart"/>
       <w:r>
         <w:rPr>
           <w:rFonts w:ascii="Menlo Regular" w:hAnsi="Menlo Regular" w:cs="Menlo Regular"/>
@@ -810,12 +1292,30 @@
         </w:rPr>
         <w:t>struct</w:t>
       </w:r>
-      <w:r>
-        <w:rPr>
-          <w:rFonts w:ascii="Menlo Regular" w:hAnsi="Menlo Regular" w:cs="Menlo Regular"/>
-          <w:color w:val="000000"/>
-        </w:rPr>
-        <w:t xml:space="preserve"> pathcommand {</w:t>
+      <w:proofErr w:type="spellEnd"/>
+      <w:proofErr w:type="gramEnd"/>
+      <w:r>
+        <w:rPr>
+          <w:rFonts w:ascii="Menlo Regular" w:hAnsi="Menlo Regular" w:cs="Menlo Regular"/>
+          <w:color w:val="000000"/>
+        </w:rPr>
+        <w:t xml:space="preserve"> </w:t>
+      </w:r>
+      <w:proofErr w:type="spellStart"/>
+      <w:r>
+        <w:rPr>
+          <w:rFonts w:ascii="Menlo Regular" w:hAnsi="Menlo Regular" w:cs="Menlo Regular"/>
+          <w:color w:val="000000"/>
+        </w:rPr>
+        <w:t>pathcommand</w:t>
+      </w:r>
+      <w:proofErr w:type="spellEnd"/>
+      <w:r>
+        <w:rPr>
+          <w:rFonts w:ascii="Menlo Regular" w:hAnsi="Menlo Regular" w:cs="Menlo Regular"/>
+          <w:color w:val="000000"/>
+        </w:rPr>
+        <w:t xml:space="preserve"> {</w:t>
       </w:r>
     </w:p>
     <w:p>
@@ -840,6 +1340,7 @@
         </w:rPr>
         <w:t xml:space="preserve">    </w:t>
       </w:r>
+      <w:proofErr w:type="gramStart"/>
       <w:r>
         <w:rPr>
           <w:rFonts w:ascii="Menlo Regular" w:hAnsi="Menlo Regular" w:cs="Menlo Regular"/>
@@ -847,12 +1348,29 @@
         </w:rPr>
         <w:t>char</w:t>
       </w:r>
-      <w:r>
-        <w:rPr>
-          <w:rFonts w:ascii="Menlo Regular" w:hAnsi="Menlo Regular" w:cs="Menlo Regular"/>
-          <w:color w:val="000000"/>
-        </w:rPr>
-        <w:t xml:space="preserve"> *cmd;</w:t>
+      <w:proofErr w:type="gramEnd"/>
+      <w:r>
+        <w:rPr>
+          <w:rFonts w:ascii="Menlo Regular" w:hAnsi="Menlo Regular" w:cs="Menlo Regular"/>
+          <w:color w:val="000000"/>
+        </w:rPr>
+        <w:t xml:space="preserve"> *</w:t>
+      </w:r>
+      <w:proofErr w:type="spellStart"/>
+      <w:r>
+        <w:rPr>
+          <w:rFonts w:ascii="Menlo Regular" w:hAnsi="Menlo Regular" w:cs="Menlo Regular"/>
+          <w:color w:val="000000"/>
+        </w:rPr>
+        <w:t>cmd</w:t>
+      </w:r>
+      <w:proofErr w:type="spellEnd"/>
+      <w:r>
+        <w:rPr>
+          <w:rFonts w:ascii="Menlo Regular" w:hAnsi="Menlo Regular" w:cs="Menlo Regular"/>
+          <w:color w:val="000000"/>
+        </w:rPr>
+        <w:t>;</w:t>
       </w:r>
     </w:p>
     <w:p>
@@ -877,13 +1395,24 @@
         </w:rPr>
         <w:t xml:space="preserve">    </w:t>
       </w:r>
+      <w:proofErr w:type="spellStart"/>
+      <w:proofErr w:type="gramStart"/>
       <w:r>
         <w:rPr>
           <w:rFonts w:ascii="Menlo Regular" w:hAnsi="Menlo Regular" w:cs="Menlo Regular"/>
           <w:color w:val="3F6E74"/>
         </w:rPr>
-        <w:t>pathcommand_t</w:t>
-      </w:r>
+        <w:t>pathcommand</w:t>
+      </w:r>
+      <w:proofErr w:type="gramEnd"/>
+      <w:r>
+        <w:rPr>
+          <w:rFonts w:ascii="Menlo Regular" w:hAnsi="Menlo Regular" w:cs="Menlo Regular"/>
+          <w:color w:val="3F6E74"/>
+        </w:rPr>
+        <w:t>_t</w:t>
+      </w:r>
+      <w:proofErr w:type="spellEnd"/>
       <w:r>
         <w:rPr>
           <w:rFonts w:ascii="Menlo Regular" w:hAnsi="Menlo Regular" w:cs="Menlo Regular"/>
@@ -914,13 +1443,24 @@
         </w:rPr>
         <w:t xml:space="preserve">    </w:t>
       </w:r>
+      <w:proofErr w:type="spellStart"/>
+      <w:proofErr w:type="gramStart"/>
       <w:r>
         <w:rPr>
           <w:rFonts w:ascii="Menlo Regular" w:hAnsi="Menlo Regular" w:cs="Menlo Regular"/>
           <w:color w:val="3F6E74"/>
         </w:rPr>
-        <w:t>pathcommand_t</w:t>
-      </w:r>
+        <w:t>pathcommand</w:t>
+      </w:r>
+      <w:proofErr w:type="gramEnd"/>
+      <w:r>
+        <w:rPr>
+          <w:rFonts w:ascii="Menlo Regular" w:hAnsi="Menlo Regular" w:cs="Menlo Regular"/>
+          <w:color w:val="3F6E74"/>
+        </w:rPr>
+        <w:t>_t</w:t>
+      </w:r>
+      <w:proofErr w:type="spellEnd"/>
       <w:r>
         <w:rPr>
           <w:rFonts w:ascii="Menlo Regular" w:hAnsi="Menlo Regular" w:cs="Menlo Regular"/>
@@ -961,19 +1501,46 @@
           <w:color w:val="AA0D91"/>
         </w:rPr>
       </w:pPr>
+      <w:proofErr w:type="spellStart"/>
+      <w:proofErr w:type="gramStart"/>
       <w:r>
         <w:rPr>
           <w:rFonts w:ascii="Menlo Regular" w:hAnsi="Menlo Regular" w:cs="Menlo Regular"/>
           <w:color w:val="3F6E74"/>
         </w:rPr>
-        <w:t>pathcommand_t</w:t>
-      </w:r>
-      <w:r>
-        <w:rPr>
-          <w:rFonts w:ascii="Menlo Regular" w:hAnsi="Menlo Regular" w:cs="Menlo Regular"/>
-          <w:color w:val="000000"/>
-        </w:rPr>
-        <w:t xml:space="preserve"> *pathcommand_alloc(</w:t>
+        <w:t>pathcommand</w:t>
+      </w:r>
+      <w:proofErr w:type="gramEnd"/>
+      <w:r>
+        <w:rPr>
+          <w:rFonts w:ascii="Menlo Regular" w:hAnsi="Menlo Regular" w:cs="Menlo Regular"/>
+          <w:color w:val="3F6E74"/>
+        </w:rPr>
+        <w:t>_t</w:t>
+      </w:r>
+      <w:proofErr w:type="spellEnd"/>
+      <w:r>
+        <w:rPr>
+          <w:rFonts w:ascii="Menlo Regular" w:hAnsi="Menlo Regular" w:cs="Menlo Regular"/>
+          <w:color w:val="000000"/>
+        </w:rPr>
+        <w:t xml:space="preserve"> *</w:t>
+      </w:r>
+      <w:proofErr w:type="spellStart"/>
+      <w:r>
+        <w:rPr>
+          <w:rFonts w:ascii="Menlo Regular" w:hAnsi="Menlo Regular" w:cs="Menlo Regular"/>
+          <w:color w:val="000000"/>
+        </w:rPr>
+        <w:t>pathcommand_alloc</w:t>
+      </w:r>
+      <w:proofErr w:type="spellEnd"/>
+      <w:r>
+        <w:rPr>
+          <w:rFonts w:ascii="Menlo Regular" w:hAnsi="Menlo Regular" w:cs="Menlo Regular"/>
+          <w:color w:val="000000"/>
+        </w:rPr>
+        <w:t>(</w:t>
       </w:r>
       <w:r>
         <w:rPr>
@@ -1001,8 +1568,17 @@
           <w:rFonts w:ascii="Menlo Regular" w:hAnsi="Menlo Regular" w:cs="Menlo Regular"/>
           <w:color w:val="007400"/>
         </w:rPr>
-        <w:t>//alloc</w:t>
-      </w:r>
+        <w:t>//</w:t>
+      </w:r>
+      <w:proofErr w:type="spellStart"/>
+      <w:r>
+        <w:rPr>
+          <w:rFonts w:ascii="Menlo Regular" w:hAnsi="Menlo Regular" w:cs="Menlo Regular"/>
+          <w:color w:val="007400"/>
+        </w:rPr>
+        <w:t>alloc</w:t>
+      </w:r>
+      <w:proofErr w:type="spellEnd"/>
     </w:p>
     <w:p>
       <w:pPr>
@@ -1019,6 +1595,7 @@
           <w:color w:val="000000"/>
         </w:rPr>
       </w:pPr>
+      <w:proofErr w:type="gramStart"/>
       <w:r>
         <w:rPr>
           <w:rFonts w:ascii="Menlo Regular" w:hAnsi="Menlo Regular" w:cs="Menlo Regular"/>
@@ -1026,13 +1603,31 @@
         </w:rPr>
         <w:t>void</w:t>
       </w:r>
-      <w:r>
-        <w:rPr>
-          <w:rFonts w:ascii="Menlo Regular" w:hAnsi="Menlo Regular" w:cs="Menlo Regular"/>
-          <w:color w:val="000000"/>
-        </w:rPr>
-        <w:t xml:space="preserve"> pathcommand_free(</w:t>
-      </w:r>
+      <w:proofErr w:type="gramEnd"/>
+      <w:r>
+        <w:rPr>
+          <w:rFonts w:ascii="Menlo Regular" w:hAnsi="Menlo Regular" w:cs="Menlo Regular"/>
+          <w:color w:val="000000"/>
+        </w:rPr>
+        <w:t xml:space="preserve"> </w:t>
+      </w:r>
+      <w:proofErr w:type="spellStart"/>
+      <w:r>
+        <w:rPr>
+          <w:rFonts w:ascii="Menlo Regular" w:hAnsi="Menlo Regular" w:cs="Menlo Regular"/>
+          <w:color w:val="000000"/>
+        </w:rPr>
+        <w:t>pathcommand_free</w:t>
+      </w:r>
+      <w:proofErr w:type="spellEnd"/>
+      <w:r>
+        <w:rPr>
+          <w:rFonts w:ascii="Menlo Regular" w:hAnsi="Menlo Regular" w:cs="Menlo Regular"/>
+          <w:color w:val="000000"/>
+        </w:rPr>
+        <w:t>(</w:t>
+      </w:r>
+      <w:proofErr w:type="spellStart"/>
       <w:r>
         <w:rPr>
           <w:rFonts w:ascii="Menlo Regular" w:hAnsi="Menlo Regular" w:cs="Menlo Regular"/>
@@ -1040,12 +1635,29 @@
         </w:rPr>
         <w:t>pathcommand_t</w:t>
       </w:r>
-      <w:r>
-        <w:rPr>
-          <w:rFonts w:ascii="Menlo Regular" w:hAnsi="Menlo Regular" w:cs="Menlo Regular"/>
-          <w:color w:val="000000"/>
-        </w:rPr>
-        <w:t xml:space="preserve"> *pathcmd);</w:t>
+      <w:proofErr w:type="spellEnd"/>
+      <w:r>
+        <w:rPr>
+          <w:rFonts w:ascii="Menlo Regular" w:hAnsi="Menlo Regular" w:cs="Menlo Regular"/>
+          <w:color w:val="000000"/>
+        </w:rPr>
+        <w:t xml:space="preserve"> *</w:t>
+      </w:r>
+      <w:proofErr w:type="spellStart"/>
+      <w:r>
+        <w:rPr>
+          <w:rFonts w:ascii="Menlo Regular" w:hAnsi="Menlo Regular" w:cs="Menlo Regular"/>
+          <w:color w:val="000000"/>
+        </w:rPr>
+        <w:t>pathcmd</w:t>
+      </w:r>
+      <w:proofErr w:type="spellEnd"/>
+      <w:r>
+        <w:rPr>
+          <w:rFonts w:ascii="Menlo Regular" w:hAnsi="Menlo Regular" w:cs="Menlo Regular"/>
+          <w:color w:val="000000"/>
+        </w:rPr>
+        <w:t>);</w:t>
       </w:r>
       <w:r>
         <w:rPr>
@@ -1077,6 +1689,7 @@
           <w:color w:val="000000"/>
         </w:rPr>
       </w:pPr>
+      <w:proofErr w:type="gramStart"/>
       <w:r>
         <w:rPr>
           <w:rFonts w:ascii="Menlo Regular" w:hAnsi="Menlo Regular" w:cs="Menlo Regular"/>
@@ -1084,12 +1697,29 @@
         </w:rPr>
         <w:t>void</w:t>
       </w:r>
-      <w:r>
-        <w:rPr>
-          <w:rFonts w:ascii="Menlo Regular" w:hAnsi="Menlo Regular" w:cs="Menlo Regular"/>
-          <w:color w:val="000000"/>
-        </w:rPr>
-        <w:t xml:space="preserve"> add_pathcommand(</w:t>
+      <w:proofErr w:type="gramEnd"/>
+      <w:r>
+        <w:rPr>
+          <w:rFonts w:ascii="Menlo Regular" w:hAnsi="Menlo Regular" w:cs="Menlo Regular"/>
+          <w:color w:val="000000"/>
+        </w:rPr>
+        <w:t xml:space="preserve"> </w:t>
+      </w:r>
+      <w:proofErr w:type="spellStart"/>
+      <w:r>
+        <w:rPr>
+          <w:rFonts w:ascii="Menlo Regular" w:hAnsi="Menlo Regular" w:cs="Menlo Regular"/>
+          <w:color w:val="000000"/>
+        </w:rPr>
+        <w:t>add_pathcommand</w:t>
+      </w:r>
+      <w:proofErr w:type="spellEnd"/>
+      <w:r>
+        <w:rPr>
+          <w:rFonts w:ascii="Menlo Regular" w:hAnsi="Menlo Regular" w:cs="Menlo Regular"/>
+          <w:color w:val="000000"/>
+        </w:rPr>
+        <w:t>(</w:t>
       </w:r>
       <w:r>
         <w:rPr>
@@ -1103,7 +1733,23 @@
           <w:rFonts w:ascii="Menlo Regular" w:hAnsi="Menlo Regular" w:cs="Menlo Regular"/>
           <w:color w:val="000000"/>
         </w:rPr>
-        <w:t xml:space="preserve"> *cmd);</w:t>
+        <w:t xml:space="preserve"> *</w:t>
+      </w:r>
+      <w:proofErr w:type="spellStart"/>
+      <w:r>
+        <w:rPr>
+          <w:rFonts w:ascii="Menlo Regular" w:hAnsi="Menlo Regular" w:cs="Menlo Regular"/>
+          <w:color w:val="000000"/>
+        </w:rPr>
+        <w:t>cmd</w:t>
+      </w:r>
+      <w:proofErr w:type="spellEnd"/>
+      <w:r>
+        <w:rPr>
+          <w:rFonts w:ascii="Menlo Regular" w:hAnsi="Menlo Regular" w:cs="Menlo Regular"/>
+          <w:color w:val="000000"/>
+        </w:rPr>
+        <w:t>);</w:t>
       </w:r>
     </w:p>
     <w:p>
@@ -1121,6 +1767,7 @@
           <w:color w:val="000000"/>
         </w:rPr>
       </w:pPr>
+      <w:proofErr w:type="gramStart"/>
       <w:r>
         <w:rPr>
           <w:rFonts w:ascii="Menlo Regular" w:hAnsi="Menlo Regular" w:cs="Menlo Regular"/>
@@ -1128,12 +1775,29 @@
         </w:rPr>
         <w:t>void</w:t>
       </w:r>
-      <w:r>
-        <w:rPr>
-          <w:rFonts w:ascii="Menlo Regular" w:hAnsi="Menlo Regular" w:cs="Menlo Regular"/>
-          <w:color w:val="000000"/>
-        </w:rPr>
-        <w:t xml:space="preserve"> print_tree(</w:t>
+      <w:proofErr w:type="gramEnd"/>
+      <w:r>
+        <w:rPr>
+          <w:rFonts w:ascii="Menlo Regular" w:hAnsi="Menlo Regular" w:cs="Menlo Regular"/>
+          <w:color w:val="000000"/>
+        </w:rPr>
+        <w:t xml:space="preserve"> </w:t>
+      </w:r>
+      <w:proofErr w:type="spellStart"/>
+      <w:r>
+        <w:rPr>
+          <w:rFonts w:ascii="Menlo Regular" w:hAnsi="Menlo Regular" w:cs="Menlo Regular"/>
+          <w:color w:val="000000"/>
+        </w:rPr>
+        <w:t>print_tree</w:t>
+      </w:r>
+      <w:proofErr w:type="spellEnd"/>
+      <w:r>
+        <w:rPr>
+          <w:rFonts w:ascii="Menlo Regular" w:hAnsi="Menlo Regular" w:cs="Menlo Regular"/>
+          <w:color w:val="000000"/>
+        </w:rPr>
+        <w:t>(</w:t>
       </w:r>
       <w:r>
         <w:rPr>
@@ -1180,8 +1844,17 @@
         <w:t xml:space="preserve">  </w:t>
       </w:r>
       <w:r>
-        <w:t xml:space="preserve">If we want to build a binary search tree, then we will have to create a node struct.  That is precisely what </w:t>
-      </w:r>
+        <w:t xml:space="preserve">If we want to build a binary search tree, then we will have to create a node </w:t>
+      </w:r>
+      <w:proofErr w:type="spellStart"/>
+      <w:r>
+        <w:t>struct</w:t>
+      </w:r>
+      <w:proofErr w:type="spellEnd"/>
+      <w:r>
+        <w:t xml:space="preserve">.  That is precisely what </w:t>
+      </w:r>
+      <w:proofErr w:type="spellStart"/>
       <w:r>
         <w:rPr>
           <w:rFonts w:ascii="Menlo Regular" w:hAnsi="Menlo Regular" w:cs="Menlo Regular"/>
@@ -1189,11 +1862,20 @@
         </w:rPr>
         <w:t>pathcommand_t</w:t>
       </w:r>
+      <w:proofErr w:type="spellEnd"/>
       <w:r>
         <w:t xml:space="preserve"> is.  </w:t>
       </w:r>
       <w:r>
-        <w:t xml:space="preserve">The data value for our struct is </w:t>
+        <w:t xml:space="preserve">The data value for our </w:t>
+      </w:r>
+      <w:proofErr w:type="spellStart"/>
+      <w:r>
+        <w:t>struct</w:t>
+      </w:r>
+      <w:proofErr w:type="spellEnd"/>
+      <w:r>
+        <w:t xml:space="preserve"> is </w:t>
       </w:r>
       <w:r>
         <w:rPr>
@@ -1218,6 +1900,7 @@
       <w:r>
         <w:t xml:space="preserve">, we will create a </w:t>
       </w:r>
+      <w:proofErr w:type="spellStart"/>
       <w:r>
         <w:rPr>
           <w:rFonts w:ascii="Menlo Regular" w:hAnsi="Menlo Regular" w:cs="Menlo Regular"/>
@@ -1225,6 +1908,7 @@
         </w:rPr>
         <w:t>pathcommand_t</w:t>
       </w:r>
+      <w:proofErr w:type="spellEnd"/>
       <w:r>
         <w:rPr>
           <w:rFonts w:ascii="Menlo Regular" w:hAnsi="Menlo Regular" w:cs="Menlo Regular"/>
@@ -1241,6 +1925,7 @@
     </w:p>
     <w:p>
       <w:r>
+        <w:lastRenderedPageBreak/>
         <w:t>Our</w:t>
       </w:r>
       <w:r>
@@ -1255,6 +1940,7 @@
       <w:r>
         <w:t xml:space="preserve">a function to add </w:t>
       </w:r>
+      <w:proofErr w:type="spellStart"/>
       <w:r>
         <w:rPr>
           <w:rFonts w:ascii="Menlo Regular" w:hAnsi="Menlo Regular" w:cs="Menlo Regular"/>
@@ -1262,6 +1948,7 @@
         </w:rPr>
         <w:t>pathcommand_t</w:t>
       </w:r>
+      <w:proofErr w:type="spellEnd"/>
       <w:r>
         <w:t xml:space="preserve"> ‘s, but not </w:t>
       </w:r>
@@ -1272,7 +1959,15 @@
         <w:t>As a result, we should</w:t>
       </w:r>
       <w:r>
-        <w:t xml:space="preserve"> create a command that adds a pathcommand to the tree.  We can call a recursive helper function to </w:t>
+        <w:t xml:space="preserve"> create a command that adds a </w:t>
+      </w:r>
+      <w:proofErr w:type="spellStart"/>
+      <w:r>
+        <w:t>pathcommand</w:t>
+      </w:r>
+      <w:proofErr w:type="spellEnd"/>
+      <w:r>
+        <w:t xml:space="preserve"> to the tree.  We can call a recursive helper function to </w:t>
       </w:r>
       <w:r>
         <w:t>add the new command to the tree.</w:t>
@@ -1291,7 +1986,15 @@
         <w:pStyle w:val="Heading3"/>
       </w:pPr>
       <w:r>
-        <w:t>Related Struct:</w:t>
+        <w:t xml:space="preserve">Related </w:t>
+      </w:r>
+      <w:proofErr w:type="spellStart"/>
+      <w:r>
+        <w:t>Struct</w:t>
+      </w:r>
+      <w:proofErr w:type="spellEnd"/>
+      <w:r>
+        <w:t>:</w:t>
       </w:r>
     </w:p>
     <w:p>
@@ -1309,6 +2012,8 @@
           <w:color w:val="000000"/>
         </w:rPr>
       </w:pPr>
+      <w:proofErr w:type="spellStart"/>
+      <w:proofErr w:type="gramStart"/>
       <w:r>
         <w:rPr>
           <w:rFonts w:ascii="Menlo Regular" w:hAnsi="Menlo Regular" w:cs="Menlo Regular"/>
@@ -1316,20 +2021,63 @@
         </w:rPr>
         <w:t>struct</w:t>
       </w:r>
-      <w:r>
-        <w:rPr>
-          <w:rFonts w:ascii="Menlo Regular" w:hAnsi="Menlo Regular" w:cs="Menlo Regular"/>
-          <w:color w:val="000000"/>
-        </w:rPr>
-        <w:t xml:space="preserve"> dirent { </w:t>
+      <w:proofErr w:type="spellEnd"/>
+      <w:proofErr w:type="gramEnd"/>
+      <w:r>
+        <w:rPr>
+          <w:rFonts w:ascii="Menlo Regular" w:hAnsi="Menlo Regular" w:cs="Menlo Regular"/>
+          <w:color w:val="000000"/>
+        </w:rPr>
+        <w:t xml:space="preserve"> </w:t>
+      </w:r>
+      <w:proofErr w:type="spellStart"/>
+      <w:r>
+        <w:rPr>
+          <w:rFonts w:ascii="Menlo Regular" w:hAnsi="Menlo Regular" w:cs="Menlo Regular"/>
+          <w:color w:val="000000"/>
+        </w:rPr>
+        <w:t>dirent</w:t>
+      </w:r>
+      <w:proofErr w:type="spellEnd"/>
+      <w:r>
+        <w:rPr>
+          <w:rFonts w:ascii="Menlo Regular" w:hAnsi="Menlo Regular" w:cs="Menlo Regular"/>
+          <w:color w:val="000000"/>
+        </w:rPr>
+        <w:t xml:space="preserve"> { </w:t>
       </w:r>
       <w:r>
         <w:rPr>
           <w:rFonts w:ascii="Menlo Regular" w:hAnsi="Menlo Regular" w:cs="Menlo Regular"/>
           <w:color w:val="007400"/>
         </w:rPr>
-        <w:t>// d_name is the only important member of this struct</w:t>
-      </w:r>
+        <w:t xml:space="preserve">// </w:t>
+      </w:r>
+      <w:proofErr w:type="spellStart"/>
+      <w:r>
+        <w:rPr>
+          <w:rFonts w:ascii="Menlo Regular" w:hAnsi="Menlo Regular" w:cs="Menlo Regular"/>
+          <w:color w:val="007400"/>
+        </w:rPr>
+        <w:t>d_name</w:t>
+      </w:r>
+      <w:proofErr w:type="spellEnd"/>
+      <w:r>
+        <w:rPr>
+          <w:rFonts w:ascii="Menlo Regular" w:hAnsi="Menlo Regular" w:cs="Menlo Regular"/>
+          <w:color w:val="007400"/>
+        </w:rPr>
+        <w:t xml:space="preserve"> is the only important member of this </w:t>
+      </w:r>
+      <w:proofErr w:type="spellStart"/>
+      <w:r>
+        <w:rPr>
+          <w:rFonts w:ascii="Menlo Regular" w:hAnsi="Menlo Regular" w:cs="Menlo Regular"/>
+          <w:color w:val="007400"/>
+        </w:rPr>
+        <w:t>struct</w:t>
+      </w:r>
+      <w:proofErr w:type="spellEnd"/>
     </w:p>
     <w:p>
       <w:pPr>
@@ -1360,6 +2108,7 @@
         </w:rPr>
         <w:tab/>
       </w:r>
+      <w:proofErr w:type="gramStart"/>
       <w:r>
         <w:rPr>
           <w:rFonts w:ascii="Menlo Regular" w:hAnsi="Menlo Regular" w:cs="Menlo Regular"/>
@@ -1367,12 +2116,29 @@
         </w:rPr>
         <w:t>char</w:t>
       </w:r>
-      <w:r>
-        <w:rPr>
-          <w:rFonts w:ascii="Menlo Regular" w:hAnsi="Menlo Regular" w:cs="Menlo Regular"/>
-          <w:color w:val="000000"/>
-        </w:rPr>
-        <w:t xml:space="preserve"> d_name[</w:t>
+      <w:proofErr w:type="gramEnd"/>
+      <w:r>
+        <w:rPr>
+          <w:rFonts w:ascii="Menlo Regular" w:hAnsi="Menlo Regular" w:cs="Menlo Regular"/>
+          <w:color w:val="000000"/>
+        </w:rPr>
+        <w:t xml:space="preserve"> </w:t>
+      </w:r>
+      <w:proofErr w:type="spellStart"/>
+      <w:r>
+        <w:rPr>
+          <w:rFonts w:ascii="Menlo Regular" w:hAnsi="Menlo Regular" w:cs="Menlo Regular"/>
+          <w:color w:val="000000"/>
+        </w:rPr>
+        <w:t>d_name</w:t>
+      </w:r>
+      <w:proofErr w:type="spellEnd"/>
+      <w:r>
+        <w:rPr>
+          <w:rFonts w:ascii="Menlo Regular" w:hAnsi="Menlo Regular" w:cs="Menlo Regular"/>
+          <w:color w:val="000000"/>
+        </w:rPr>
+        <w:t>[</w:t>
       </w:r>
       <w:r>
         <w:rPr>
@@ -1431,6 +2197,7 @@
       <w:pPr>
         <w:spacing w:after="0"/>
       </w:pPr>
+      <w:proofErr w:type="gramStart"/>
       <w:r>
         <w:rPr>
           <w:rFonts w:ascii="Menlo Regular" w:hAnsi="Menlo Regular" w:cs="Menlo Regular"/>
@@ -1438,13 +2205,31 @@
         </w:rPr>
         <w:t>char</w:t>
       </w:r>
-      <w:r>
-        <w:rPr>
-          <w:rFonts w:ascii="Menlo Regular" w:hAnsi="Menlo Regular" w:cs="Menlo Regular"/>
-          <w:color w:val="000000"/>
-        </w:rPr>
-        <w:t xml:space="preserve"> *getenv(</w:t>
-      </w:r>
+      <w:proofErr w:type="gramEnd"/>
+      <w:r>
+        <w:rPr>
+          <w:rFonts w:ascii="Menlo Regular" w:hAnsi="Menlo Regular" w:cs="Menlo Regular"/>
+          <w:color w:val="000000"/>
+        </w:rPr>
+        <w:t xml:space="preserve"> *</w:t>
+      </w:r>
+      <w:proofErr w:type="spellStart"/>
+      <w:r>
+        <w:rPr>
+          <w:rFonts w:ascii="Menlo Regular" w:hAnsi="Menlo Regular" w:cs="Menlo Regular"/>
+          <w:color w:val="000000"/>
+        </w:rPr>
+        <w:t>getenv</w:t>
+      </w:r>
+      <w:proofErr w:type="spellEnd"/>
+      <w:r>
+        <w:rPr>
+          <w:rFonts w:ascii="Menlo Regular" w:hAnsi="Menlo Regular" w:cs="Menlo Regular"/>
+          <w:color w:val="000000"/>
+        </w:rPr>
+        <w:t>(</w:t>
+      </w:r>
+      <w:proofErr w:type="spellStart"/>
       <w:r>
         <w:rPr>
           <w:rFonts w:ascii="Menlo Regular" w:hAnsi="Menlo Regular" w:cs="Menlo Regular"/>
@@ -1452,6 +2237,7 @@
         </w:rPr>
         <w:t>const</w:t>
       </w:r>
+      <w:proofErr w:type="spellEnd"/>
       <w:r>
         <w:rPr>
           <w:rFonts w:ascii="Menlo Regular" w:hAnsi="Menlo Regular" w:cs="Menlo Regular"/>
@@ -1503,6 +2289,8 @@
         </w:rPr>
         <w:t xml:space="preserve"> *</w:t>
       </w:r>
+      <w:proofErr w:type="spellStart"/>
+      <w:proofErr w:type="gramStart"/>
       <w:r>
         <w:rPr>
           <w:rFonts w:ascii="Menlo Regular" w:hAnsi="Menlo Regular" w:cs="Menlo Regular"/>
@@ -1510,6 +2298,7 @@
         </w:rPr>
         <w:t>opendir</w:t>
       </w:r>
+      <w:proofErr w:type="spellEnd"/>
       <w:r>
         <w:rPr>
           <w:rFonts w:ascii="Menlo Regular" w:hAnsi="Menlo Regular" w:cs="Menlo Regular"/>
@@ -1517,6 +2306,8 @@
         </w:rPr>
         <w:t>(</w:t>
       </w:r>
+      <w:proofErr w:type="spellStart"/>
+      <w:proofErr w:type="gramEnd"/>
       <w:r>
         <w:rPr>
           <w:rFonts w:ascii="Menlo Regular" w:hAnsi="Menlo Regular" w:cs="Menlo Regular"/>
@@ -1524,6 +2315,7 @@
         </w:rPr>
         <w:t>const</w:t>
       </w:r>
+      <w:proofErr w:type="spellEnd"/>
       <w:r>
         <w:rPr>
           <w:rFonts w:ascii="Menlo Regular" w:hAnsi="Menlo Regular" w:cs="Menlo Regular"/>
@@ -1543,7 +2335,23 @@
           <w:rFonts w:ascii="Menlo Regular" w:hAnsi="Menlo Regular" w:cs="Menlo Regular"/>
           <w:color w:val="000000"/>
         </w:rPr>
-        <w:t xml:space="preserve"> *dirname);</w:t>
+        <w:t xml:space="preserve"> *</w:t>
+      </w:r>
+      <w:proofErr w:type="spellStart"/>
+      <w:r>
+        <w:rPr>
+          <w:rFonts w:ascii="Menlo Regular" w:hAnsi="Menlo Regular" w:cs="Menlo Regular"/>
+          <w:color w:val="000000"/>
+        </w:rPr>
+        <w:t>dirname</w:t>
+      </w:r>
+      <w:proofErr w:type="spellEnd"/>
+      <w:r>
+        <w:rPr>
+          <w:rFonts w:ascii="Menlo Regular" w:hAnsi="Menlo Regular" w:cs="Menlo Regular"/>
+          <w:color w:val="000000"/>
+        </w:rPr>
+        <w:t>);</w:t>
       </w:r>
     </w:p>
     <w:p>
@@ -1561,6 +2369,8 @@
           <w:color w:val="000000"/>
         </w:rPr>
       </w:pPr>
+      <w:proofErr w:type="spellStart"/>
+      <w:proofErr w:type="gramStart"/>
       <w:r>
         <w:rPr>
           <w:rFonts w:ascii="Menlo Regular" w:hAnsi="Menlo Regular" w:cs="Menlo Regular"/>
@@ -1568,13 +2378,32 @@
         </w:rPr>
         <w:t>struct</w:t>
       </w:r>
-      <w:r>
-        <w:rPr>
-          <w:rFonts w:ascii="Menlo Regular" w:hAnsi="Menlo Regular" w:cs="Menlo Regular"/>
-          <w:color w:val="000000"/>
-        </w:rPr>
-        <w:t xml:space="preserve"> dirent *</w:t>
-      </w:r>
+      <w:proofErr w:type="spellEnd"/>
+      <w:proofErr w:type="gramEnd"/>
+      <w:r>
+        <w:rPr>
+          <w:rFonts w:ascii="Menlo Regular" w:hAnsi="Menlo Regular" w:cs="Menlo Regular"/>
+          <w:color w:val="000000"/>
+        </w:rPr>
+        <w:t xml:space="preserve"> </w:t>
+      </w:r>
+      <w:proofErr w:type="spellStart"/>
+      <w:r>
+        <w:rPr>
+          <w:rFonts w:ascii="Menlo Regular" w:hAnsi="Menlo Regular" w:cs="Menlo Regular"/>
+          <w:color w:val="000000"/>
+        </w:rPr>
+        <w:t>dirent</w:t>
+      </w:r>
+      <w:proofErr w:type="spellEnd"/>
+      <w:r>
+        <w:rPr>
+          <w:rFonts w:ascii="Menlo Regular" w:hAnsi="Menlo Regular" w:cs="Menlo Regular"/>
+          <w:color w:val="000000"/>
+        </w:rPr>
+        <w:t xml:space="preserve"> *</w:t>
+      </w:r>
+      <w:proofErr w:type="spellStart"/>
       <w:r>
         <w:rPr>
           <w:rFonts w:ascii="Menlo Regular" w:hAnsi="Menlo Regular" w:cs="Menlo Regular"/>
@@ -1582,6 +2411,7 @@
         </w:rPr>
         <w:t>readdir</w:t>
       </w:r>
+      <w:proofErr w:type="spellEnd"/>
       <w:r>
         <w:rPr>
           <w:rFonts w:ascii="Menlo Regular" w:hAnsi="Menlo Regular" w:cs="Menlo Regular"/>
@@ -1601,13 +2431,31 @@
           <w:rFonts w:ascii="Menlo Regular" w:hAnsi="Menlo Regular" w:cs="Menlo Regular"/>
           <w:color w:val="000000"/>
         </w:rPr>
-        <w:t xml:space="preserve"> *dirp);</w:t>
+        <w:t xml:space="preserve"> *</w:t>
+      </w:r>
+      <w:proofErr w:type="spellStart"/>
+      <w:r>
+        <w:rPr>
+          <w:rFonts w:ascii="Menlo Regular" w:hAnsi="Menlo Regular" w:cs="Menlo Regular"/>
+          <w:color w:val="000000"/>
+        </w:rPr>
+        <w:t>dirp</w:t>
+      </w:r>
+      <w:proofErr w:type="spellEnd"/>
+      <w:r>
+        <w:rPr>
+          <w:rFonts w:ascii="Menlo Regular" w:hAnsi="Menlo Regular" w:cs="Menlo Regular"/>
+          <w:color w:val="000000"/>
+        </w:rPr>
+        <w:t>);</w:t>
       </w:r>
     </w:p>
     <w:p>
       <w:pPr>
         <w:spacing w:after="0"/>
       </w:pPr>
+      <w:proofErr w:type="spellStart"/>
+      <w:proofErr w:type="gramStart"/>
       <w:r>
         <w:rPr>
           <w:rFonts w:ascii="Menlo Regular" w:hAnsi="Menlo Regular" w:cs="Menlo Regular"/>
@@ -1615,6 +2463,8 @@
         </w:rPr>
         <w:t>int</w:t>
       </w:r>
+      <w:proofErr w:type="spellEnd"/>
+      <w:proofErr w:type="gramEnd"/>
       <w:r>
         <w:rPr>
           <w:rFonts w:ascii="Menlo Regular" w:hAnsi="Menlo Regular" w:cs="Menlo Regular"/>
@@ -1622,6 +2472,7 @@
         </w:rPr>
         <w:t xml:space="preserve"> </w:t>
       </w:r>
+      <w:proofErr w:type="spellStart"/>
       <w:r>
         <w:rPr>
           <w:rFonts w:ascii="Menlo Regular" w:hAnsi="Menlo Regular" w:cs="Menlo Regular"/>
@@ -1629,6 +2480,7 @@
         </w:rPr>
         <w:t>closedir</w:t>
       </w:r>
+      <w:proofErr w:type="spellEnd"/>
       <w:r>
         <w:rPr>
           <w:rFonts w:ascii="Menlo Regular" w:hAnsi="Menlo Regular" w:cs="Menlo Regular"/>
@@ -1648,7 +2500,23 @@
           <w:rFonts w:ascii="Menlo Regular" w:hAnsi="Menlo Regular" w:cs="Menlo Regular"/>
           <w:color w:val="000000"/>
         </w:rPr>
-        <w:t xml:space="preserve"> *dirp);</w:t>
+        <w:t xml:space="preserve"> *</w:t>
+      </w:r>
+      <w:proofErr w:type="spellStart"/>
+      <w:r>
+        <w:rPr>
+          <w:rFonts w:ascii="Menlo Regular" w:hAnsi="Menlo Regular" w:cs="Menlo Regular"/>
+          <w:color w:val="000000"/>
+        </w:rPr>
+        <w:t>dirp</w:t>
+      </w:r>
+      <w:proofErr w:type="spellEnd"/>
+      <w:r>
+        <w:rPr>
+          <w:rFonts w:ascii="Menlo Regular" w:hAnsi="Menlo Regular" w:cs="Menlo Regular"/>
+          <w:color w:val="000000"/>
+        </w:rPr>
+        <w:t>);</w:t>
       </w:r>
     </w:p>
     <w:p>
@@ -1666,6 +2534,7 @@
           <w:color w:val="000000"/>
         </w:rPr>
       </w:pPr>
+      <w:proofErr w:type="gramStart"/>
       <w:r>
         <w:rPr>
           <w:rFonts w:ascii="Menlo Regular" w:hAnsi="Menlo Regular" w:cs="Menlo Regular"/>
@@ -1673,12 +2542,29 @@
         </w:rPr>
         <w:t>void</w:t>
       </w:r>
-      <w:r>
-        <w:rPr>
-          <w:rFonts w:ascii="Menlo Regular" w:hAnsi="Menlo Regular" w:cs="Menlo Regular"/>
-          <w:color w:val="000000"/>
-        </w:rPr>
-        <w:t xml:space="preserve"> initialize_path_tree(</w:t>
+      <w:proofErr w:type="gramEnd"/>
+      <w:r>
+        <w:rPr>
+          <w:rFonts w:ascii="Menlo Regular" w:hAnsi="Menlo Regular" w:cs="Menlo Regular"/>
+          <w:color w:val="000000"/>
+        </w:rPr>
+        <w:t xml:space="preserve"> </w:t>
+      </w:r>
+      <w:proofErr w:type="spellStart"/>
+      <w:r>
+        <w:rPr>
+          <w:rFonts w:ascii="Menlo Regular" w:hAnsi="Menlo Regular" w:cs="Menlo Regular"/>
+          <w:color w:val="000000"/>
+        </w:rPr>
+        <w:t>initialize_path_tree</w:t>
+      </w:r>
+      <w:proofErr w:type="spellEnd"/>
+      <w:r>
+        <w:rPr>
+          <w:rFonts w:ascii="Menlo Regular" w:hAnsi="Menlo Regular" w:cs="Menlo Regular"/>
+          <w:color w:val="000000"/>
+        </w:rPr>
+        <w:t>(</w:t>
       </w:r>
       <w:r>
         <w:rPr>
@@ -1710,20 +2596,15 @@
       <w:r>
         <w:t xml:space="preserve">We will write the function </w:t>
       </w:r>
-      <w:r>
-        <w:rPr>
-          <w:rFonts w:ascii="Menlo Regular" w:hAnsi="Menlo Regular" w:cs="Menlo Regular"/>
-          <w:color w:val="000000"/>
-        </w:rPr>
-        <w:t>initialize_path_</w:t>
-      </w:r>
-      <w:r>
-        <w:rPr>
-          <w:rFonts w:ascii="Menlo Regular" w:hAnsi="Menlo Regular" w:cs="Menlo Regular"/>
-          <w:color w:val="000000"/>
-        </w:rPr>
-        <w:t>tree</w:t>
-      </w:r>
+      <w:proofErr w:type="spellStart"/>
+      <w:r>
+        <w:rPr>
+          <w:rFonts w:ascii="Menlo Regular" w:hAnsi="Menlo Regular" w:cs="Menlo Regular"/>
+          <w:color w:val="000000"/>
+        </w:rPr>
+        <w:t>initialize_path_tree</w:t>
+      </w:r>
+      <w:proofErr w:type="spellEnd"/>
       <w:r>
         <w:t xml:space="preserve"> to accomplish this task. </w:t>
       </w:r>
@@ -1745,7 +2626,15 @@
         </w:numPr>
       </w:pPr>
       <w:r>
-        <w:t>Add all our special commands to the BST (e.g. cd, exit, makeq…)</w:t>
+        <w:t xml:space="preserve">Add all our special commands to the BST (e.g. cd, exit, </w:t>
+      </w:r>
+      <w:proofErr w:type="spellStart"/>
+      <w:r>
+        <w:t>makeq</w:t>
+      </w:r>
+      <w:proofErr w:type="spellEnd"/>
+      <w:r>
+        <w:t>…)</w:t>
       </w:r>
     </w:p>
     <w:p>
@@ -1793,7 +2682,15 @@
         </w:numPr>
       </w:pPr>
       <w:r>
-        <w:t>If the item is not “.” Or “..”</w:t>
+        <w:t>If the item is not “.” Or “</w:t>
+      </w:r>
+      <w:proofErr w:type="gramStart"/>
+      <w:r>
+        <w:t>..</w:t>
+      </w:r>
+      <w:proofErr w:type="gramEnd"/>
+      <w:r>
+        <w:t>”</w:t>
       </w:r>
     </w:p>
     <w:p>
@@ -1826,8 +2723,71 @@
         <w:pStyle w:val="Heading2"/>
       </w:pPr>
       <w:r>
+        <w:t xml:space="preserve">Integrating with </w:t>
+      </w:r>
+      <w:proofErr w:type="spellStart"/>
+      <w:r>
+        <w:t>readline</w:t>
+      </w:r>
+      <w:proofErr w:type="spellEnd"/>
+    </w:p>
+    <w:p>
+      <w:pPr>
+        <w:pStyle w:val="Heading3"/>
+      </w:pPr>
+      <w:r>
+        <w:t>Related Functions:</w:t>
+      </w:r>
+    </w:p>
+    <w:p>
+      <w:pPr>
+        <w:pStyle w:val="Heading3"/>
+      </w:pPr>
+      <w:r>
+        <w:t>Implementation:</w:t>
+      </w:r>
+    </w:p>
+    <w:p>
+      <w:r>
+        <w:t xml:space="preserve">The first thing we need to do to implement tab completion is to introduce the </w:t>
+      </w:r>
+      <w:proofErr w:type="spellStart"/>
+      <w:r>
+        <w:t>readline</w:t>
+      </w:r>
+      <w:proofErr w:type="spellEnd"/>
+      <w:r>
+        <w:t xml:space="preserve"> function into our </w:t>
+      </w:r>
+    </w:p>
+    <w:p/>
+    <w:p>
+      <w:pPr>
+        <w:pStyle w:val="Heading1"/>
+        <w:rPr>
+          <w:rFonts w:eastAsiaTheme="minorEastAsia"/>
+        </w:rPr>
+      </w:pPr>
+      <w:r>
+        <w:rPr>
+          <w:rFonts w:eastAsiaTheme="minorEastAsia"/>
+        </w:rPr>
         <w:lastRenderedPageBreak/>
-        <w:t>Integrating with readline</w:t>
+        <w:t>Results</w:t>
+      </w:r>
+    </w:p>
+    <w:p>
+      <w:pPr>
+        <w:pStyle w:val="Heading1"/>
+        <w:rPr>
+          <w:rFonts w:eastAsiaTheme="minorEastAsia"/>
+        </w:rPr>
+      </w:pPr>
+      <w:r>
+        <w:rPr>
+          <w:rFonts w:eastAsiaTheme="minorEastAsia"/>
+        </w:rPr>
+        <w:t>Conclusion</w:t>
       </w:r>
     </w:p>
     <w:p>
@@ -1835,7 +2795,7 @@
         <w:pStyle w:val="Heading3"/>
       </w:pPr>
       <w:r>
-        <w:t>Related Functions:</w:t>
+        <w:t>Tab Completion</w:t>
       </w:r>
     </w:p>
     <w:p>
@@ -1843,60 +2803,8 @@
         <w:pStyle w:val="Heading3"/>
       </w:pPr>
       <w:r>
-        <w:t>Implementation:</w:t>
-      </w:r>
-    </w:p>
-    <w:p>
-      <w:r>
-        <w:t xml:space="preserve">The first thing we need to do to implement tab completion is to introduce the readline function into our </w:t>
-      </w:r>
-    </w:p>
-    <w:p/>
-    <w:p>
-      <w:pPr>
-        <w:pStyle w:val="Heading1"/>
-        <w:rPr>
-          <w:rFonts w:eastAsiaTheme="minorEastAsia"/>
-        </w:rPr>
-      </w:pPr>
-      <w:r>
-        <w:rPr>
-          <w:rFonts w:eastAsiaTheme="minorEastAsia"/>
-        </w:rPr>
-        <w:t>Results</w:t>
-      </w:r>
-    </w:p>
-    <w:p>
-      <w:pPr>
-        <w:pStyle w:val="Heading1"/>
-        <w:rPr>
-          <w:rFonts w:eastAsiaTheme="minorEastAsia"/>
-        </w:rPr>
-      </w:pPr>
-      <w:r>
-        <w:rPr>
-          <w:rFonts w:eastAsiaTheme="minorEastAsia"/>
-        </w:rPr>
-        <w:t>Conclusion</w:t>
-      </w:r>
-    </w:p>
-    <w:p>
-      <w:pPr>
-        <w:pStyle w:val="Heading3"/>
-      </w:pPr>
-      <w:r>
-        <w:t>Tab Completion</w:t>
-      </w:r>
-    </w:p>
-    <w:p>
-      <w:pPr>
-        <w:pStyle w:val="Heading3"/>
-      </w:pPr>
-      <w:r>
         <w:t>Other Random Features</w:t>
       </w:r>
-      <w:bookmarkStart w:id="0" w:name="_GoBack"/>
-      <w:bookmarkEnd w:id="0"/>
     </w:p>
     <w:sectPr>
       <w:headerReference w:type="default" r:id="rId10"/>
@@ -2003,7 +2911,7 @@
         <w:rStyle w:val="PageNumber"/>
         <w:noProof/>
       </w:rPr>
-      <w:t>4</w:t>
+      <w:t>5</w:t>
     </w:r>
     <w:r>
       <w:rPr>
@@ -2623,6 +3531,135 @@
       <w:contextualSpacing/>
     </w:pPr>
   </w:style>
+  <w:style w:type="table" w:styleId="TableGrid">
+    <w:name w:val="Table Grid"/>
+    <w:basedOn w:val="TableNormal"/>
+    <w:uiPriority w:val="59"/>
+    <w:rsid w:val="005F5CD8"/>
+    <w:pPr>
+      <w:spacing w:after="0" w:line="240" w:lineRule="auto"/>
+    </w:pPr>
+    <w:tblPr>
+      <w:tblInd w:w="0" w:type="dxa"/>
+      <w:tblBorders>
+        <w:top w:val="single" w:sz="4" w:space="0" w:color="auto"/>
+        <w:left w:val="single" w:sz="4" w:space="0" w:color="auto"/>
+        <w:bottom w:val="single" w:sz="4" w:space="0" w:color="auto"/>
+        <w:right w:val="single" w:sz="4" w:space="0" w:color="auto"/>
+        <w:insideH w:val="single" w:sz="4" w:space="0" w:color="auto"/>
+        <w:insideV w:val="single" w:sz="4" w:space="0" w:color="auto"/>
+      </w:tblBorders>
+      <w:tblCellMar>
+        <w:top w:w="0" w:type="dxa"/>
+        <w:left w:w="108" w:type="dxa"/>
+        <w:bottom w:w="0" w:type="dxa"/>
+        <w:right w:w="108" w:type="dxa"/>
+      </w:tblCellMar>
+    </w:tblPr>
+  </w:style>
+  <w:style w:type="table" w:styleId="LightShading-Accent1">
+    <w:name w:val="Light Shading Accent 1"/>
+    <w:basedOn w:val="TableNormal"/>
+    <w:uiPriority w:val="60"/>
+    <w:rsid w:val="005F5CD8"/>
+    <w:pPr>
+      <w:spacing w:after="0" w:line="240" w:lineRule="auto"/>
+    </w:pPr>
+    <w:rPr>
+      <w:color w:val="365F91" w:themeColor="accent1" w:themeShade="BF"/>
+    </w:rPr>
+    <w:tblPr>
+      <w:tblStyleRowBandSize w:val="1"/>
+      <w:tblStyleColBandSize w:val="1"/>
+      <w:tblInd w:w="0" w:type="dxa"/>
+      <w:tblBorders>
+        <w:top w:val="single" w:sz="8" w:space="0" w:color="4F81BD" w:themeColor="accent1"/>
+        <w:bottom w:val="single" w:sz="8" w:space="0" w:color="4F81BD" w:themeColor="accent1"/>
+      </w:tblBorders>
+      <w:tblCellMar>
+        <w:top w:w="0" w:type="dxa"/>
+        <w:left w:w="108" w:type="dxa"/>
+        <w:bottom w:w="0" w:type="dxa"/>
+        <w:right w:w="108" w:type="dxa"/>
+      </w:tblCellMar>
+    </w:tblPr>
+    <w:tblStylePr w:type="firstRow">
+      <w:pPr>
+        <w:spacing w:before="0" w:after="0" w:line="240" w:lineRule="auto"/>
+      </w:pPr>
+      <w:rPr>
+        <w:b/>
+        <w:bCs/>
+      </w:rPr>
+      <w:tblPr/>
+      <w:tcPr>
+        <w:tcBorders>
+          <w:top w:val="single" w:sz="8" w:space="0" w:color="4F81BD" w:themeColor="accent1"/>
+          <w:left w:val="nil"/>
+          <w:bottom w:val="single" w:sz="8" w:space="0" w:color="4F81BD" w:themeColor="accent1"/>
+          <w:right w:val="nil"/>
+          <w:insideH w:val="nil"/>
+          <w:insideV w:val="nil"/>
+        </w:tcBorders>
+      </w:tcPr>
+    </w:tblStylePr>
+    <w:tblStylePr w:type="lastRow">
+      <w:pPr>
+        <w:spacing w:before="0" w:after="0" w:line="240" w:lineRule="auto"/>
+      </w:pPr>
+      <w:rPr>
+        <w:b/>
+        <w:bCs/>
+      </w:rPr>
+      <w:tblPr/>
+      <w:tcPr>
+        <w:tcBorders>
+          <w:top w:val="single" w:sz="8" w:space="0" w:color="4F81BD" w:themeColor="accent1"/>
+          <w:left w:val="nil"/>
+          <w:bottom w:val="single" w:sz="8" w:space="0" w:color="4F81BD" w:themeColor="accent1"/>
+          <w:right w:val="nil"/>
+          <w:insideH w:val="nil"/>
+          <w:insideV w:val="nil"/>
+        </w:tcBorders>
+      </w:tcPr>
+    </w:tblStylePr>
+    <w:tblStylePr w:type="firstCol">
+      <w:rPr>
+        <w:b/>
+        <w:bCs/>
+      </w:rPr>
+    </w:tblStylePr>
+    <w:tblStylePr w:type="lastCol">
+      <w:rPr>
+        <w:b/>
+        <w:bCs/>
+      </w:rPr>
+    </w:tblStylePr>
+    <w:tblStylePr w:type="band1Vert">
+      <w:tblPr/>
+      <w:tcPr>
+        <w:tcBorders>
+          <w:left w:val="nil"/>
+          <w:right w:val="nil"/>
+          <w:insideH w:val="nil"/>
+          <w:insideV w:val="nil"/>
+        </w:tcBorders>
+        <w:shd w:val="clear" w:color="auto" w:fill="D3DFEE" w:themeFill="accent1" w:themeFillTint="3F"/>
+      </w:tcPr>
+    </w:tblStylePr>
+    <w:tblStylePr w:type="band1Horz">
+      <w:tblPr/>
+      <w:tcPr>
+        <w:tcBorders>
+          <w:left w:val="nil"/>
+          <w:right w:val="nil"/>
+          <w:insideH w:val="nil"/>
+          <w:insideV w:val="nil"/>
+        </w:tcBorders>
+        <w:shd w:val="clear" w:color="auto" w:fill="D3DFEE" w:themeFill="accent1" w:themeFillTint="3F"/>
+      </w:tcPr>
+    </w:tblStylePr>
+  </w:style>
 </w:styles>
 </file>
 
@@ -3118,6 +4155,135 @@
       <w:ind w:left="720"/>
       <w:contextualSpacing/>
     </w:pPr>
+  </w:style>
+  <w:style w:type="table" w:styleId="TableGrid">
+    <w:name w:val="Table Grid"/>
+    <w:basedOn w:val="TableNormal"/>
+    <w:uiPriority w:val="59"/>
+    <w:rsid w:val="005F5CD8"/>
+    <w:pPr>
+      <w:spacing w:after="0" w:line="240" w:lineRule="auto"/>
+    </w:pPr>
+    <w:tblPr>
+      <w:tblInd w:w="0" w:type="dxa"/>
+      <w:tblBorders>
+        <w:top w:val="single" w:sz="4" w:space="0" w:color="auto"/>
+        <w:left w:val="single" w:sz="4" w:space="0" w:color="auto"/>
+        <w:bottom w:val="single" w:sz="4" w:space="0" w:color="auto"/>
+        <w:right w:val="single" w:sz="4" w:space="0" w:color="auto"/>
+        <w:insideH w:val="single" w:sz="4" w:space="0" w:color="auto"/>
+        <w:insideV w:val="single" w:sz="4" w:space="0" w:color="auto"/>
+      </w:tblBorders>
+      <w:tblCellMar>
+        <w:top w:w="0" w:type="dxa"/>
+        <w:left w:w="108" w:type="dxa"/>
+        <w:bottom w:w="0" w:type="dxa"/>
+        <w:right w:w="108" w:type="dxa"/>
+      </w:tblCellMar>
+    </w:tblPr>
+  </w:style>
+  <w:style w:type="table" w:styleId="LightShading-Accent1">
+    <w:name w:val="Light Shading Accent 1"/>
+    <w:basedOn w:val="TableNormal"/>
+    <w:uiPriority w:val="60"/>
+    <w:rsid w:val="005F5CD8"/>
+    <w:pPr>
+      <w:spacing w:after="0" w:line="240" w:lineRule="auto"/>
+    </w:pPr>
+    <w:rPr>
+      <w:color w:val="365F91" w:themeColor="accent1" w:themeShade="BF"/>
+    </w:rPr>
+    <w:tblPr>
+      <w:tblStyleRowBandSize w:val="1"/>
+      <w:tblStyleColBandSize w:val="1"/>
+      <w:tblInd w:w="0" w:type="dxa"/>
+      <w:tblBorders>
+        <w:top w:val="single" w:sz="8" w:space="0" w:color="4F81BD" w:themeColor="accent1"/>
+        <w:bottom w:val="single" w:sz="8" w:space="0" w:color="4F81BD" w:themeColor="accent1"/>
+      </w:tblBorders>
+      <w:tblCellMar>
+        <w:top w:w="0" w:type="dxa"/>
+        <w:left w:w="108" w:type="dxa"/>
+        <w:bottom w:w="0" w:type="dxa"/>
+        <w:right w:w="108" w:type="dxa"/>
+      </w:tblCellMar>
+    </w:tblPr>
+    <w:tblStylePr w:type="firstRow">
+      <w:pPr>
+        <w:spacing w:before="0" w:after="0" w:line="240" w:lineRule="auto"/>
+      </w:pPr>
+      <w:rPr>
+        <w:b/>
+        <w:bCs/>
+      </w:rPr>
+      <w:tblPr/>
+      <w:tcPr>
+        <w:tcBorders>
+          <w:top w:val="single" w:sz="8" w:space="0" w:color="4F81BD" w:themeColor="accent1"/>
+          <w:left w:val="nil"/>
+          <w:bottom w:val="single" w:sz="8" w:space="0" w:color="4F81BD" w:themeColor="accent1"/>
+          <w:right w:val="nil"/>
+          <w:insideH w:val="nil"/>
+          <w:insideV w:val="nil"/>
+        </w:tcBorders>
+      </w:tcPr>
+    </w:tblStylePr>
+    <w:tblStylePr w:type="lastRow">
+      <w:pPr>
+        <w:spacing w:before="0" w:after="0" w:line="240" w:lineRule="auto"/>
+      </w:pPr>
+      <w:rPr>
+        <w:b/>
+        <w:bCs/>
+      </w:rPr>
+      <w:tblPr/>
+      <w:tcPr>
+        <w:tcBorders>
+          <w:top w:val="single" w:sz="8" w:space="0" w:color="4F81BD" w:themeColor="accent1"/>
+          <w:left w:val="nil"/>
+          <w:bottom w:val="single" w:sz="8" w:space="0" w:color="4F81BD" w:themeColor="accent1"/>
+          <w:right w:val="nil"/>
+          <w:insideH w:val="nil"/>
+          <w:insideV w:val="nil"/>
+        </w:tcBorders>
+      </w:tcPr>
+    </w:tblStylePr>
+    <w:tblStylePr w:type="firstCol">
+      <w:rPr>
+        <w:b/>
+        <w:bCs/>
+      </w:rPr>
+    </w:tblStylePr>
+    <w:tblStylePr w:type="lastCol">
+      <w:rPr>
+        <w:b/>
+        <w:bCs/>
+      </w:rPr>
+    </w:tblStylePr>
+    <w:tblStylePr w:type="band1Vert">
+      <w:tblPr/>
+      <w:tcPr>
+        <w:tcBorders>
+          <w:left w:val="nil"/>
+          <w:right w:val="nil"/>
+          <w:insideH w:val="nil"/>
+          <w:insideV w:val="nil"/>
+        </w:tcBorders>
+        <w:shd w:val="clear" w:color="auto" w:fill="D3DFEE" w:themeFill="accent1" w:themeFillTint="3F"/>
+      </w:tcPr>
+    </w:tblStylePr>
+    <w:tblStylePr w:type="band1Horz">
+      <w:tblPr/>
+      <w:tcPr>
+        <w:tcBorders>
+          <w:left w:val="nil"/>
+          <w:right w:val="nil"/>
+          <w:insideH w:val="nil"/>
+          <w:insideV w:val="nil"/>
+        </w:tcBorders>
+        <w:shd w:val="clear" w:color="auto" w:fill="D3DFEE" w:themeFill="accent1" w:themeFillTint="3F"/>
+      </w:tcPr>
+    </w:tblStylePr>
   </w:style>
 </w:styles>
 </file>

</xml_diff>

<commit_message>
Added new version of design document
</commit_message>
<xml_diff>
--- a/design-problem/design-document.docx
+++ b/design-problem/design-document.docx
@@ -165,7 +165,7 @@
           <w:i/>
           <w:noProof/>
         </w:rPr>
-        <w:t>Saturday, January 29, 2011</w:t>
+        <w:t>Sunday, January 30, 2011</w:t>
       </w:r>
       <w:r>
         <w:rPr>
@@ -384,12 +384,7 @@
         <w:t xml:space="preserve"> could be used </w:t>
       </w:r>
       <w:r>
-        <w:t>in our implementation, w</w:t>
-      </w:r>
-      <w:bookmarkStart w:id="0" w:name="_GoBack"/>
-      <w:bookmarkEnd w:id="0"/>
-      <w:r>
-        <w:t xml:space="preserve">e decided to implement a binary search tree.  </w:t>
+        <w:t xml:space="preserve">in our implementation, we decided to implement a binary search tree.  </w:t>
       </w:r>
       <w:r>
         <w:t xml:space="preserve">A binary search tree is a dynamically allocate structure that is guaranteed to be sorted.  </w:t>
@@ -485,16 +480,13 @@
             <w:cnfStyle w:val="001000000000" w:firstRow="0" w:lastRow="0" w:firstColumn="1" w:lastColumn="0" w:oddVBand="0" w:evenVBand="0" w:oddHBand="0" w:evenHBand="0" w:firstRowFirstColumn="0" w:firstRowLastColumn="0" w:lastRowFirstColumn="0" w:lastRowLastColumn="0"/>
             <w:tcW w:w="2394" w:type="dxa"/>
           </w:tcPr>
-          <w:p/>
-        </w:tc>
-        <w:tc>
-          <w:tcPr>
-            <w:tcW w:w="2394" w:type="dxa"/>
-          </w:tcPr>
           <w:p>
-            <w:pPr>
-              <w:cnfStyle w:val="000000100000" w:firstRow="0" w:lastRow="0" w:firstColumn="0" w:lastColumn="0" w:oddVBand="0" w:evenVBand="0" w:oddHBand="1" w:evenHBand="0" w:firstRowFirstColumn="0" w:firstRowLastColumn="0" w:lastRowFirstColumn="0" w:lastRowLastColumn="0"/>
-            </w:pPr>
+            <w:r>
+              <w:t>Add</w:t>
+            </w:r>
+            <w:r>
+              <w:t>ing (allocation)</w:t>
+            </w:r>
           </w:p>
         </w:tc>
         <w:tc>
@@ -505,6 +497,20 @@
             <w:pPr>
               <w:cnfStyle w:val="000000100000" w:firstRow="0" w:lastRow="0" w:firstColumn="0" w:lastColumn="0" w:oddVBand="0" w:evenVBand="0" w:oddHBand="1" w:evenHBand="0" w:firstRowFirstColumn="0" w:firstRowLastColumn="0" w:lastRowFirstColumn="0" w:lastRowLastColumn="0"/>
             </w:pPr>
+            <w:r>
+              <w:t xml:space="preserve">Would only need to </w:t>
+            </w:r>
+            <w:r>
+              <w:t xml:space="preserve">use </w:t>
+            </w:r>
+            <w:proofErr w:type="spellStart"/>
+            <w:r>
+              <w:t>realloc</w:t>
+            </w:r>
+            <w:proofErr w:type="spellEnd"/>
+            <w:r>
+              <w:t xml:space="preserve"> if not enough space.  Otherwise just insert element</w:t>
+            </w:r>
           </w:p>
         </w:tc>
         <w:tc>
@@ -515,6 +521,28 @@
             <w:pPr>
               <w:cnfStyle w:val="000000100000" w:firstRow="0" w:lastRow="0" w:firstColumn="0" w:lastColumn="0" w:oddVBand="0" w:evenVBand="0" w:oddHBand="1" w:evenHBand="0" w:firstRowFirstColumn="0" w:firstRowLastColumn="0" w:lastRowFirstColumn="0" w:lastRowLastColumn="0"/>
             </w:pPr>
+            <w:r>
+              <w:t xml:space="preserve">Need to </w:t>
+            </w:r>
+            <w:r>
+              <w:t>allocate enough</w:t>
+            </w:r>
+            <w:r>
+              <w:t xml:space="preserve"> memory for a new node</w:t>
+            </w:r>
+          </w:p>
+        </w:tc>
+        <w:tc>
+          <w:tcPr>
+            <w:tcW w:w="2394" w:type="dxa"/>
+          </w:tcPr>
+          <w:p>
+            <w:pPr>
+              <w:cnfStyle w:val="000000100000" w:firstRow="0" w:lastRow="0" w:firstColumn="0" w:lastColumn="0" w:oddVBand="0" w:evenVBand="0" w:oddHBand="1" w:evenHBand="0" w:firstRowFirstColumn="0" w:firstRowLastColumn="0" w:lastRowFirstColumn="0" w:lastRowLastColumn="0"/>
+            </w:pPr>
+            <w:r>
+              <w:t>Need to allocate enough memory for a new node</w:t>
+            </w:r>
           </w:p>
         </w:tc>
       </w:tr>
@@ -526,7 +554,13 @@
           </w:tcPr>
           <w:p>
             <w:r>
-              <w:t>Sorting</w:t>
+              <w:t>Add (s</w:t>
+            </w:r>
+            <w:r>
+              <w:t>orting</w:t>
+            </w:r>
+            <w:r>
+              <w:t>)</w:t>
             </w:r>
           </w:p>
         </w:tc>
@@ -539,7 +573,7 @@
               <w:cnfStyle w:val="000000000000" w:firstRow="0" w:lastRow="0" w:firstColumn="0" w:lastColumn="0" w:oddVBand="0" w:evenVBand="0" w:oddHBand="0" w:evenHBand="0" w:firstRowFirstColumn="0" w:firstRowLastColumn="0" w:lastRowFirstColumn="0" w:lastRowLastColumn="0"/>
             </w:pPr>
             <w:r>
-              <w:t>Algorithm would include shifting elements over</w:t>
+              <w:t>The keep elements in order, we would need to shift elements in the array over</w:t>
             </w:r>
           </w:p>
         </w:tc>
@@ -598,7 +632,10 @@
             </w:r>
             <w:proofErr w:type="spellEnd"/>
             <w:r>
-              <w:t>), real worse case O(N)</w:t>
+              <w:t xml:space="preserve">) if the tree is </w:t>
+            </w:r>
+            <w:r>
+              <w:t xml:space="preserve">balancing </w:t>
             </w:r>
           </w:p>
         </w:tc>
@@ -664,45 +701,6 @@
           </w:p>
         </w:tc>
       </w:tr>
-      <w:tr>
-        <w:tc>
-          <w:tcPr>
-            <w:cnfStyle w:val="001000000000" w:firstRow="0" w:lastRow="0" w:firstColumn="1" w:lastColumn="0" w:oddVBand="0" w:evenVBand="0" w:oddHBand="0" w:evenHBand="0" w:firstRowFirstColumn="0" w:firstRowLastColumn="0" w:lastRowFirstColumn="0" w:lastRowLastColumn="0"/>
-            <w:tcW w:w="2394" w:type="dxa"/>
-          </w:tcPr>
-          <w:p/>
-        </w:tc>
-        <w:tc>
-          <w:tcPr>
-            <w:tcW w:w="2394" w:type="dxa"/>
-          </w:tcPr>
-          <w:p>
-            <w:pPr>
-              <w:cnfStyle w:val="000000000000" w:firstRow="0" w:lastRow="0" w:firstColumn="0" w:lastColumn="0" w:oddVBand="0" w:evenVBand="0" w:oddHBand="0" w:evenHBand="0" w:firstRowFirstColumn="0" w:firstRowLastColumn="0" w:lastRowFirstColumn="0" w:lastRowLastColumn="0"/>
-            </w:pPr>
-          </w:p>
-        </w:tc>
-        <w:tc>
-          <w:tcPr>
-            <w:tcW w:w="2394" w:type="dxa"/>
-          </w:tcPr>
-          <w:p>
-            <w:pPr>
-              <w:cnfStyle w:val="000000000000" w:firstRow="0" w:lastRow="0" w:firstColumn="0" w:lastColumn="0" w:oddVBand="0" w:evenVBand="0" w:oddHBand="0" w:evenHBand="0" w:firstRowFirstColumn="0" w:firstRowLastColumn="0" w:lastRowFirstColumn="0" w:lastRowLastColumn="0"/>
-            </w:pPr>
-          </w:p>
-        </w:tc>
-        <w:tc>
-          <w:tcPr>
-            <w:tcW w:w="2394" w:type="dxa"/>
-          </w:tcPr>
-          <w:p>
-            <w:pPr>
-              <w:cnfStyle w:val="000000000000" w:firstRow="0" w:lastRow="0" w:firstColumn="0" w:lastColumn="0" w:oddVBand="0" w:evenVBand="0" w:oddHBand="0" w:evenHBand="0" w:firstRowFirstColumn="0" w:firstRowLastColumn="0" w:lastRowFirstColumn="0" w:lastRowLastColumn="0"/>
-            </w:pPr>
-          </w:p>
-        </w:tc>
-      </w:tr>
     </w:tbl>
     <w:p>
       <w:r>
@@ -710,14 +708,11 @@
       </w:r>
     </w:p>
     <w:p>
-      <w:r>
-        <w:t>Talk about big O.</w:t>
-      </w:r>
-    </w:p>
-    <w:p>
       <w:pPr>
         <w:pStyle w:val="Heading1"/>
       </w:pPr>
+      <w:bookmarkStart w:id="0" w:name="_GoBack"/>
+      <w:bookmarkEnd w:id="0"/>
       <w:r>
         <w:lastRenderedPageBreak/>
         <w:t>Design / Implementation Details</w:t>
@@ -725,6 +720,69 @@
     </w:p>
     <w:p>
       <w:pPr>
+        <w:rPr>
+          <w:i/>
+        </w:rPr>
+      </w:pPr>
+      <w:r>
+        <w:t>In our implementation, we will be expanding off the current lab 1.</w:t>
+      </w:r>
+      <w:r>
+        <w:t xml:space="preserve">  </w:t>
+      </w:r>
+      <w:r>
+        <w:t xml:space="preserve">We will be adding </w:t>
+      </w:r>
+      <w:r>
+        <w:t xml:space="preserve">two files to our project: </w:t>
+      </w:r>
+      <w:proofErr w:type="spellStart"/>
+      <w:r>
+        <w:t>tab_completion.h</w:t>
+      </w:r>
+      <w:proofErr w:type="spellEnd"/>
+      <w:r>
+        <w:t xml:space="preserve"> and </w:t>
+      </w:r>
+      <w:proofErr w:type="spellStart"/>
+      <w:r>
+        <w:t>tab_completion.c</w:t>
+      </w:r>
+      <w:proofErr w:type="spellEnd"/>
+      <w:r>
+        <w:t xml:space="preserve">.  The </w:t>
+      </w:r>
+      <w:proofErr w:type="spellStart"/>
+      <w:r>
+        <w:t>tab_completion</w:t>
+      </w:r>
+      <w:proofErr w:type="spellEnd"/>
+      <w:r>
+        <w:t xml:space="preserve"> file will handle the data structure and its functions, as well as the requirements for</w:t>
+      </w:r>
+      <w:r>
+        <w:rPr>
+          <w:i/>
+        </w:rPr>
+        <w:t xml:space="preserve"> </w:t>
+      </w:r>
+      <w:proofErr w:type="spellStart"/>
+      <w:r>
+        <w:rPr>
+          <w:i/>
+        </w:rPr>
+        <w:t>readline</w:t>
+      </w:r>
+      <w:proofErr w:type="spellEnd"/>
+      <w:r>
+        <w:t>.  We will discuss the details of our implementation plan in this section</w:t>
+      </w:r>
+      <w:r>
+        <w:t>.</w:t>
+      </w:r>
+    </w:p>
+    <w:p>
+      <w:pPr>
         <w:pStyle w:val="Heading2"/>
       </w:pPr>
       <w:r>
@@ -741,6 +799,29 @@
         <w:pStyle w:val="Heading3"/>
       </w:pPr>
       <w:r>
+        <w:t>Related files:</w:t>
+      </w:r>
+    </w:p>
+    <w:p>
+      <w:proofErr w:type="gramStart"/>
+      <w:r>
+        <w:t>main</w:t>
+      </w:r>
+      <w:proofErr w:type="gramEnd"/>
+      <w:r>
+        <w:t>-</w:t>
+      </w:r>
+      <w:proofErr w:type="spellStart"/>
+      <w:r>
+        <w:t>b.c</w:t>
+      </w:r>
+      <w:proofErr w:type="spellEnd"/>
+    </w:p>
+    <w:p>
+      <w:pPr>
+        <w:pStyle w:val="Heading3"/>
+      </w:pPr>
+      <w:r>
         <w:t>Related Functions:</w:t>
       </w:r>
     </w:p>
@@ -1097,6 +1178,34 @@
       <w:r>
         <w:t>Storing commands</w:t>
       </w:r>
+    </w:p>
+    <w:p>
+      <w:pPr>
+        <w:pStyle w:val="Heading3"/>
+      </w:pPr>
+      <w:r>
+        <w:t>Related files:</w:t>
+      </w:r>
+    </w:p>
+    <w:p>
+      <w:proofErr w:type="spellStart"/>
+      <w:proofErr w:type="gramStart"/>
+      <w:r>
+        <w:t>tab</w:t>
+      </w:r>
+      <w:proofErr w:type="gramEnd"/>
+      <w:r>
+        <w:t>_completion.h</w:t>
+      </w:r>
+      <w:proofErr w:type="spellEnd"/>
+      <w:r>
+        <w:t xml:space="preserve"> / </w:t>
+      </w:r>
+      <w:proofErr w:type="spellStart"/>
+      <w:r>
+        <w:t>tab_completion.c</w:t>
+      </w:r>
+      <w:proofErr w:type="spellEnd"/>
     </w:p>
     <w:p>
       <w:pPr>
@@ -1483,6 +1592,7 @@
         <w:pStyle w:val="Heading3"/>
       </w:pPr>
       <w:r>
+        <w:lastRenderedPageBreak/>
         <w:t>Related Functions:</w:t>
       </w:r>
     </w:p>
@@ -1925,7 +2035,6 @@
     </w:p>
     <w:p>
       <w:r>
-        <w:lastRenderedPageBreak/>
         <w:t>Our</w:t>
       </w:r>
       <w:r>
@@ -1980,6 +2089,34 @@
       <w:r>
         <w:t>Finding commands</w:t>
       </w:r>
+    </w:p>
+    <w:p>
+      <w:pPr>
+        <w:pStyle w:val="Heading3"/>
+      </w:pPr>
+      <w:r>
+        <w:t>Related files:</w:t>
+      </w:r>
+    </w:p>
+    <w:p>
+      <w:proofErr w:type="spellStart"/>
+      <w:proofErr w:type="gramStart"/>
+      <w:r>
+        <w:t>tab</w:t>
+      </w:r>
+      <w:proofErr w:type="gramEnd"/>
+      <w:r>
+        <w:t>_completion.h</w:t>
+      </w:r>
+      <w:proofErr w:type="spellEnd"/>
+      <w:r>
+        <w:t xml:space="preserve"> / </w:t>
+      </w:r>
+      <w:proofErr w:type="spellStart"/>
+      <w:r>
+        <w:t>tab_completion.c</w:t>
+      </w:r>
+      <w:proofErr w:type="spellEnd"/>
     </w:p>
     <w:p>
       <w:pPr>
@@ -2670,6 +2807,7 @@
         </w:numPr>
       </w:pPr>
       <w:r>
+        <w:lastRenderedPageBreak/>
         <w:t>Iterate through the items in the directory</w:t>
       </w:r>
     </w:p>
@@ -2736,6 +2874,42 @@
         <w:pStyle w:val="Heading3"/>
       </w:pPr>
       <w:r>
+        <w:t>Related files:</w:t>
+      </w:r>
+    </w:p>
+    <w:p>
+      <w:proofErr w:type="spellStart"/>
+      <w:proofErr w:type="gramStart"/>
+      <w:r>
+        <w:t>tab</w:t>
+      </w:r>
+      <w:proofErr w:type="gramEnd"/>
+      <w:r>
+        <w:t>_completion.h</w:t>
+      </w:r>
+      <w:proofErr w:type="spellEnd"/>
+      <w:r>
+        <w:t xml:space="preserve"> / </w:t>
+      </w:r>
+      <w:proofErr w:type="spellStart"/>
+      <w:r>
+        <w:t>tab_completion.c</w:t>
+      </w:r>
+      <w:proofErr w:type="spellEnd"/>
+      <w:r>
+        <w:t xml:space="preserve"> / main-</w:t>
+      </w:r>
+      <w:proofErr w:type="spellStart"/>
+      <w:r>
+        <w:t>b.c</w:t>
+      </w:r>
+      <w:proofErr w:type="spellEnd"/>
+    </w:p>
+    <w:p>
+      <w:pPr>
+        <w:pStyle w:val="Heading3"/>
+      </w:pPr>
+      <w:r>
         <w:t>Related Functions:</w:t>
       </w:r>
     </w:p>
@@ -2772,7 +2946,6 @@
         <w:rPr>
           <w:rFonts w:eastAsiaTheme="minorEastAsia"/>
         </w:rPr>
-        <w:lastRenderedPageBreak/>
         <w:t>Results</w:t>
       </w:r>
     </w:p>
@@ -2911,7 +3084,7 @@
         <w:rStyle w:val="PageNumber"/>
         <w:noProof/>
       </w:rPr>
-      <w:t>5</w:t>
+      <w:t>3</w:t>
     </w:r>
     <w:r>
       <w:rPr>

</xml_diff>

<commit_message>
Added code to prevent memory leak
</commit_message>
<xml_diff>
--- a/design-problem/design-document.docx
+++ b/design-problem/design-document.docx
@@ -165,7 +165,7 @@
           <w:i/>
           <w:noProof/>
         </w:rPr>
-        <w:t>Sunday, January 30, 2011</w:t>
+        <w:t>Monday, January 31, 2011</w:t>
       </w:r>
       <w:r>
         <w:rPr>
@@ -362,7 +362,13 @@
     </w:p>
     <w:p>
       <w:r>
-        <w:t xml:space="preserve">This also allows the user to finish </w:t>
+        <w:t xml:space="preserve">This feature is important to users because it allows them to discover their path and save time by simply pressing tab.  It is one that is noticeable and missed if no present.  For example, we found ourselves frequently pressing tab while testing and completing the main assignment for lab 1b, </w:t>
+      </w:r>
+      <w:r>
+        <w:t>hoping that our desired command</w:t>
+      </w:r>
+      <w:r>
+        <w:t xml:space="preserve"> would miraculously show up. </w:t>
       </w:r>
     </w:p>
     <w:p>
@@ -398,10 +404,14 @@
       <w:r>
         <w:t>.</w:t>
       </w:r>
-    </w:p>
-    <w:p>
-      <w:r>
-        <w:t>While an array or a linked list were choices four our data structure, we ultimately decided to implement a binary search tree.</w:t>
+      <w:r>
+        <w:t xml:space="preserve">  </w:t>
+      </w:r>
+      <w:r>
+        <w:t>A dynamic array and a linked list were among also among our choices when deciding on which data structure we were going to use</w:t>
+      </w:r>
+      <w:r>
+        <w:t>.</w:t>
       </w:r>
     </w:p>
     <w:tbl>
@@ -701,20 +711,65 @@
           </w:p>
         </w:tc>
       </w:tr>
+      <w:tr>
+        <w:tc>
+          <w:tcPr>
+            <w:cnfStyle w:val="001000000000" w:firstRow="0" w:lastRow="0" w:firstColumn="1" w:lastColumn="0" w:oddVBand="0" w:evenVBand="0" w:oddHBand="0" w:evenHBand="0" w:firstRowFirstColumn="0" w:firstRowLastColumn="0" w:lastRowFirstColumn="0" w:lastRowLastColumn="0"/>
+            <w:tcW w:w="2394" w:type="dxa"/>
+          </w:tcPr>
+          <w:p>
+            <w:r>
+              <w:lastRenderedPageBreak/>
+              <w:t>Searching algorithm</w:t>
+            </w:r>
+          </w:p>
+        </w:tc>
+        <w:tc>
+          <w:tcPr>
+            <w:tcW w:w="2394" w:type="dxa"/>
+          </w:tcPr>
+          <w:p>
+            <w:pPr>
+              <w:cnfStyle w:val="000000000000" w:firstRow="0" w:lastRow="0" w:firstColumn="0" w:lastColumn="0" w:oddVBand="0" w:evenVBand="0" w:oddHBand="0" w:evenHBand="0" w:firstRowFirstColumn="0" w:firstRowLastColumn="0" w:lastRowFirstColumn="0" w:lastRowLastColumn="0"/>
+            </w:pPr>
+            <w:r>
+              <w:t>Use binary search to find first matching command and go down the array until there are no more matching commands</w:t>
+            </w:r>
+          </w:p>
+        </w:tc>
+        <w:tc>
+          <w:tcPr>
+            <w:tcW w:w="2394" w:type="dxa"/>
+          </w:tcPr>
+          <w:p>
+            <w:pPr>
+              <w:cnfStyle w:val="000000000000" w:firstRow="0" w:lastRow="0" w:firstColumn="0" w:lastColumn="0" w:oddVBand="0" w:evenVBand="0" w:oddHBand="0" w:evenHBand="0" w:firstRowFirstColumn="0" w:firstRowLastColumn="0" w:lastRowFirstColumn="0" w:lastRowLastColumn="0"/>
+            </w:pPr>
+            <w:r>
+              <w:t>Must traverse from the head of the array list and first the item that matches, until there are no more matching commands</w:t>
+            </w:r>
+          </w:p>
+        </w:tc>
+        <w:tc>
+          <w:tcPr>
+            <w:tcW w:w="2394" w:type="dxa"/>
+          </w:tcPr>
+          <w:p>
+            <w:pPr>
+              <w:cnfStyle w:val="000000000000" w:firstRow="0" w:lastRow="0" w:firstColumn="0" w:lastColumn="0" w:oddVBand="0" w:evenVBand="0" w:oddHBand="0" w:evenHBand="0" w:firstRowFirstColumn="0" w:firstRowLastColumn="0" w:lastRowFirstColumn="0" w:lastRowLastColumn="0"/>
+            </w:pPr>
+            <w:r>
+              <w:t>Use binary search to find matching commands</w:t>
+            </w:r>
+          </w:p>
+        </w:tc>
+      </w:tr>
     </w:tbl>
     <w:p>
-      <w:r>
-        <w:t xml:space="preserve"> </w:t>
-      </w:r>
-    </w:p>
-    <w:p>
-      <w:pPr>
-        <w:pStyle w:val="Heading1"/>
-      </w:pPr>
-      <w:bookmarkStart w:id="0" w:name="_GoBack"/>
-      <w:bookmarkEnd w:id="0"/>
-      <w:r>
-        <w:lastRenderedPageBreak/>
+      <w:pPr>
+        <w:pStyle w:val="Heading2"/>
+      </w:pPr>
+      <w:r>
         <w:t>Design / Implementation Details</w:t>
       </w:r>
     </w:p>
@@ -758,7 +813,13 @@
       </w:r>
       <w:proofErr w:type="spellEnd"/>
       <w:r>
-        <w:t xml:space="preserve"> file will handle the data structure and its functions, as well as the requirements for</w:t>
+        <w:t xml:space="preserve"> file</w:t>
+      </w:r>
+      <w:r>
+        <w:t>s</w:t>
+      </w:r>
+      <w:r>
+        <w:t xml:space="preserve"> will handle the data structure and its functions, as well as the requirements for</w:t>
       </w:r>
       <w:r>
         <w:rPr>
@@ -1399,6 +1460,7 @@
           <w:rFonts w:ascii="Menlo Regular" w:hAnsi="Menlo Regular" w:cs="Menlo Regular"/>
           <w:color w:val="AA0D91"/>
         </w:rPr>
+        <w:lastRenderedPageBreak/>
         <w:t>struct</w:t>
       </w:r>
       <w:proofErr w:type="spellEnd"/>
@@ -1592,7 +1654,6 @@
         <w:pStyle w:val="Heading3"/>
       </w:pPr>
       <w:r>
-        <w:lastRenderedPageBreak/>
         <w:t>Related Functions:</w:t>
       </w:r>
     </w:p>
@@ -2081,12 +2142,132 @@
       <w:r>
         <w:t>add the new command to the tree.</w:t>
       </w:r>
+      <w:r>
+        <w:t xml:space="preserve">  We should also remember not to add duplicates to the tree.</w:t>
+      </w:r>
+      <w:r>
+        <w:t xml:space="preserve">  </w:t>
+      </w:r>
+      <w:r>
+        <w:t xml:space="preserve">If we want our algorithm to have </w:t>
+      </w:r>
+      <w:proofErr w:type="gramStart"/>
+      <w:r>
+        <w:t>O(</w:t>
+      </w:r>
+      <w:proofErr w:type="spellStart"/>
+      <w:proofErr w:type="gramEnd"/>
+      <w:r>
+        <w:t>NlogN</w:t>
+      </w:r>
+      <w:proofErr w:type="spellEnd"/>
+      <w:r>
+        <w:t xml:space="preserve">) search time, then we need to make sure that its insertion algorithm is </w:t>
+      </w:r>
+      <w:proofErr w:type="spellStart"/>
+      <w:r>
+        <w:t>autobalancing</w:t>
+      </w:r>
+      <w:proofErr w:type="spellEnd"/>
+      <w:r>
+        <w:t xml:space="preserve">.  </w:t>
+      </w:r>
+      <w:r>
+        <w:t>The follow diagram shows how we intend to make</w:t>
+      </w:r>
+      <w:r>
+        <w:t xml:space="preserve"> our data structure </w:t>
+      </w:r>
+      <w:r>
+        <w:t>auto balance</w:t>
+      </w:r>
+      <w:r>
+        <w:t>:</w:t>
+      </w:r>
+    </w:p>
+    <w:p>
+      <w:pPr>
+        <w:keepNext/>
+      </w:pPr>
+      <w:r>
+        <w:rPr>
+          <w:noProof/>
+        </w:rPr>
+        <w:drawing>
+          <wp:inline distT="0" distB="0" distL="0" distR="0" wp14:anchorId="6936117A" wp14:editId="0540D7A5">
+            <wp:extent cx="5600700" cy="3314543"/>
+            <wp:effectExtent l="0" t="0" r="0" b="0"/>
+            <wp:docPr id="3" name="Picture 1" descr="Macintosh HD:Users:markvismonte:Downloads:Tree_Rebalancing.gif"/>
+            <wp:cNvGraphicFramePr>
+              <a:graphicFrameLocks xmlns:a="http://schemas.openxmlformats.org/drawingml/2006/main" noChangeAspect="1"/>
+            </wp:cNvGraphicFramePr>
+            <a:graphic xmlns:a="http://schemas.openxmlformats.org/drawingml/2006/main">
+              <a:graphicData uri="http://schemas.openxmlformats.org/drawingml/2006/picture">
+                <pic:pic xmlns:pic="http://schemas.openxmlformats.org/drawingml/2006/picture">
+                  <pic:nvPicPr>
+                    <pic:cNvPr id="0" name="Picture 1" descr="Macintosh HD:Users:markvismonte:Downloads:Tree_Rebalancing.gif"/>
+                    <pic:cNvPicPr>
+                      <a:picLocks noChangeAspect="1" noChangeArrowheads="1"/>
+                    </pic:cNvPicPr>
+                  </pic:nvPicPr>
+                  <pic:blipFill>
+                    <a:blip r:embed="rId10">
+                      <a:extLst>
+                        <a:ext uri="{28A0092B-C50C-407E-A947-70E740481C1C}">
+                          <a14:useLocalDpi xmlns:a14="http://schemas.microsoft.com/office/drawing/2010/main" val="0"/>
+                        </a:ext>
+                      </a:extLst>
+                    </a:blip>
+                    <a:srcRect/>
+                    <a:stretch>
+                      <a:fillRect/>
+                    </a:stretch>
+                  </pic:blipFill>
+                  <pic:spPr bwMode="auto">
+                    <a:xfrm>
+                      <a:off x="0" y="0"/>
+                      <a:ext cx="5601300" cy="3314898"/>
+                    </a:xfrm>
+                    <a:prstGeom prst="rect">
+                      <a:avLst/>
+                    </a:prstGeom>
+                    <a:noFill/>
+                    <a:ln>
+                      <a:noFill/>
+                    </a:ln>
+                  </pic:spPr>
+                </pic:pic>
+              </a:graphicData>
+            </a:graphic>
+          </wp:inline>
+        </w:drawing>
+      </w:r>
+    </w:p>
+    <w:p>
+      <w:pPr>
+        <w:pStyle w:val="Caption"/>
+      </w:pPr>
+      <w:r>
+        <w:t xml:space="preserve">Figure </w:t>
+      </w:r>
+      <w:fldSimple w:instr=" SEQ Figure \* ARABIC ">
+        <w:r>
+          <w:rPr>
+            <w:noProof/>
+          </w:rPr>
+          <w:t>1</w:t>
+        </w:r>
+      </w:fldSimple>
+      <w:r>
+        <w:t xml:space="preserve"> Rebalancing Algorithm from Wikipedia</w:t>
+      </w:r>
     </w:p>
     <w:p>
       <w:pPr>
         <w:pStyle w:val="Heading2"/>
       </w:pPr>
       <w:r>
+        <w:lastRenderedPageBreak/>
         <w:t>Finding commands</w:t>
       </w:r>
     </w:p>
@@ -2340,6 +2521,57 @@
           <w:rFonts w:ascii="Menlo Regular" w:hAnsi="Menlo Regular" w:cs="Menlo Regular"/>
           <w:color w:val="AA0D91"/>
         </w:rPr>
+        <w:t>void</w:t>
+      </w:r>
+      <w:proofErr w:type="gramEnd"/>
+      <w:r>
+        <w:rPr>
+          <w:rFonts w:ascii="Menlo Regular" w:hAnsi="Menlo Regular" w:cs="Menlo Regular"/>
+          <w:color w:val="000000"/>
+        </w:rPr>
+        <w:t xml:space="preserve"> </w:t>
+      </w:r>
+      <w:proofErr w:type="spellStart"/>
+      <w:r>
+        <w:rPr>
+          <w:rFonts w:ascii="Menlo Regular" w:hAnsi="Menlo Regular" w:cs="Menlo Regular"/>
+          <w:color w:val="000000"/>
+        </w:rPr>
+        <w:t>initialize_path_tree</w:t>
+      </w:r>
+      <w:proofErr w:type="spellEnd"/>
+      <w:r>
+        <w:rPr>
+          <w:rFonts w:ascii="Menlo Regular" w:hAnsi="Menlo Regular" w:cs="Menlo Regular"/>
+          <w:color w:val="000000"/>
+        </w:rPr>
+        <w:t>(</w:t>
+      </w:r>
+      <w:r>
+        <w:rPr>
+          <w:rFonts w:ascii="Menlo Regular" w:hAnsi="Menlo Regular" w:cs="Menlo Regular"/>
+          <w:color w:val="AA0D91"/>
+        </w:rPr>
+        <w:t>void</w:t>
+      </w:r>
+      <w:r>
+        <w:rPr>
+          <w:rFonts w:ascii="Menlo Regular" w:hAnsi="Menlo Regular" w:cs="Menlo Regular"/>
+          <w:color w:val="000000"/>
+        </w:rPr>
+        <w:t>);</w:t>
+      </w:r>
+    </w:p>
+    <w:p>
+      <w:pPr>
+        <w:spacing w:after="0"/>
+      </w:pPr>
+      <w:proofErr w:type="gramStart"/>
+      <w:r>
+        <w:rPr>
+          <w:rFonts w:ascii="Menlo Regular" w:hAnsi="Menlo Regular" w:cs="Menlo Regular"/>
+          <w:color w:val="AA0D91"/>
+        </w:rPr>
         <w:t>char</w:t>
       </w:r>
       <w:proofErr w:type="gramEnd"/>
@@ -2658,6 +2890,233 @@
     </w:p>
     <w:p>
       <w:pPr>
+        <w:pStyle w:val="Heading3"/>
+      </w:pPr>
+      <w:r>
+        <w:t>Implementation:</w:t>
+      </w:r>
+    </w:p>
+    <w:p>
+      <w:r>
+        <w:t xml:space="preserve">Our approach here is to populate a list of all the commands when our program starts.  </w:t>
+      </w:r>
+      <w:r>
+        <w:t xml:space="preserve">We will write the function </w:t>
+      </w:r>
+      <w:proofErr w:type="spellStart"/>
+      <w:r>
+        <w:rPr>
+          <w:rFonts w:ascii="Menlo Regular" w:hAnsi="Menlo Regular" w:cs="Menlo Regular"/>
+          <w:color w:val="000000"/>
+        </w:rPr>
+        <w:t>initialize_path_tree</w:t>
+      </w:r>
+      <w:proofErr w:type="spellEnd"/>
+      <w:r>
+        <w:t xml:space="preserve"> to accomplish this task. </w:t>
+      </w:r>
+      <w:r>
+        <w:t>Our algorithm will be simple:</w:t>
+      </w:r>
+    </w:p>
+    <w:p>
+      <w:pPr>
+        <w:keepNext/>
+      </w:pPr>
+      <w:r>
+        <w:rPr>
+          <w:noProof/>
+        </w:rPr>
+        <w:drawing>
+          <wp:inline distT="0" distB="0" distL="0" distR="0" wp14:anchorId="46B02BD6" wp14:editId="3569FB53">
+            <wp:extent cx="5372100" cy="4114361"/>
+            <wp:effectExtent l="0" t="0" r="0" b="635"/>
+            <wp:docPr id="2" name="Picture 2"/>
+            <wp:cNvGraphicFramePr>
+              <a:graphicFrameLocks xmlns:a="http://schemas.openxmlformats.org/drawingml/2006/main" noChangeAspect="1"/>
+            </wp:cNvGraphicFramePr>
+            <a:graphic xmlns:a="http://schemas.openxmlformats.org/drawingml/2006/main">
+              <a:graphicData uri="http://schemas.openxmlformats.org/drawingml/2006/picture">
+                <pic:pic xmlns:pic="http://schemas.openxmlformats.org/drawingml/2006/picture">
+                  <pic:nvPicPr>
+                    <pic:cNvPr id="0" name="cs111_lab1design_pathflow_2.png"/>
+                    <pic:cNvPicPr/>
+                  </pic:nvPicPr>
+                  <pic:blipFill>
+                    <a:blip r:embed="rId11">
+                      <a:extLst>
+                        <a:ext uri="{28A0092B-C50C-407E-A947-70E740481C1C}">
+                          <a14:useLocalDpi xmlns:a14="http://schemas.microsoft.com/office/drawing/2010/main" val="0"/>
+                        </a:ext>
+                      </a:extLst>
+                    </a:blip>
+                    <a:stretch>
+                      <a:fillRect/>
+                    </a:stretch>
+                  </pic:blipFill>
+                  <pic:spPr>
+                    <a:xfrm>
+                      <a:off x="0" y="0"/>
+                      <a:ext cx="5373483" cy="4115420"/>
+                    </a:xfrm>
+                    <a:prstGeom prst="rect">
+                      <a:avLst/>
+                    </a:prstGeom>
+                  </pic:spPr>
+                </pic:pic>
+              </a:graphicData>
+            </a:graphic>
+          </wp:inline>
+        </w:drawing>
+      </w:r>
+    </w:p>
+    <w:p>
+      <w:pPr>
+        <w:pStyle w:val="Caption"/>
+      </w:pPr>
+      <w:r>
+        <w:t>Figure 2 Finding all commands in PATH</w:t>
+      </w:r>
+    </w:p>
+    <w:p>
+      <w:r>
+        <w:lastRenderedPageBreak/>
+        <w:t>At the beginning of the function, we should also remember to add the special commands to our tree.  We should insert “</w:t>
+      </w:r>
+      <w:proofErr w:type="spellStart"/>
+      <w:r>
+        <w:t>makeq</w:t>
+      </w:r>
+      <w:proofErr w:type="spellEnd"/>
+      <w:r>
+        <w:t>” first since it’s roughly close to the middle of the alphabet, but we should not forget to add “cd”, “exit”, “q”, and “</w:t>
+      </w:r>
+      <w:proofErr w:type="spellStart"/>
+      <w:r>
+        <w:t>waitq</w:t>
+      </w:r>
+      <w:proofErr w:type="spellEnd"/>
+      <w:r>
+        <w:t>” to our structure.</w:t>
+      </w:r>
+    </w:p>
+    <w:p>
+      <w:pPr>
+        <w:pStyle w:val="Heading2"/>
+      </w:pPr>
+      <w:r>
+        <w:t xml:space="preserve">Integrating with </w:t>
+      </w:r>
+      <w:proofErr w:type="spellStart"/>
+      <w:r>
+        <w:t>readline</w:t>
+      </w:r>
+      <w:proofErr w:type="spellEnd"/>
+    </w:p>
+    <w:p>
+      <w:pPr>
+        <w:pStyle w:val="Heading3"/>
+      </w:pPr>
+      <w:r>
+        <w:t>Related files:</w:t>
+      </w:r>
+    </w:p>
+    <w:p>
+      <w:proofErr w:type="spellStart"/>
+      <w:proofErr w:type="gramStart"/>
+      <w:r>
+        <w:t>tab</w:t>
+      </w:r>
+      <w:proofErr w:type="gramEnd"/>
+      <w:r>
+        <w:t>_completion.h</w:t>
+      </w:r>
+      <w:proofErr w:type="spellEnd"/>
+      <w:r>
+        <w:t xml:space="preserve"> / </w:t>
+      </w:r>
+      <w:proofErr w:type="spellStart"/>
+      <w:r>
+        <w:t>tab_completion.c</w:t>
+      </w:r>
+      <w:proofErr w:type="spellEnd"/>
+      <w:r>
+        <w:t xml:space="preserve"> / main-</w:t>
+      </w:r>
+      <w:proofErr w:type="spellStart"/>
+      <w:r>
+        <w:t>b.c</w:t>
+      </w:r>
+      <w:proofErr w:type="spellEnd"/>
+    </w:p>
+    <w:p>
+      <w:pPr>
+        <w:pStyle w:val="Heading3"/>
+      </w:pPr>
+      <w:r>
+        <w:t>Related Variables:</w:t>
+      </w:r>
+    </w:p>
+    <w:p>
+      <w:proofErr w:type="spellStart"/>
+      <w:proofErr w:type="gramStart"/>
+      <w:r>
+        <w:rPr>
+          <w:rFonts w:ascii="Menlo Regular" w:hAnsi="Menlo Regular" w:cs="Menlo Regular"/>
+          <w:color w:val="5C2699"/>
+        </w:rPr>
+        <w:t>rl</w:t>
+      </w:r>
+      <w:proofErr w:type="gramEnd"/>
+      <w:r>
+        <w:rPr>
+          <w:rFonts w:ascii="Menlo Regular" w:hAnsi="Menlo Regular" w:cs="Menlo Regular"/>
+          <w:color w:val="5C2699"/>
+        </w:rPr>
+        <w:t>_attempted_completion_function</w:t>
+      </w:r>
+      <w:proofErr w:type="spellEnd"/>
+      <w:r>
+        <w:rPr>
+          <w:rFonts w:ascii="Menlo Regular" w:hAnsi="Menlo Regular" w:cs="Menlo Regular"/>
+          <w:color w:val="5C2699"/>
+        </w:rPr>
+        <w:t xml:space="preserve"> </w:t>
+      </w:r>
+      <w:r>
+        <w:rPr>
+          <w:rFonts w:ascii="Menlo Regular" w:hAnsi="Menlo Regular" w:cs="Menlo Regular"/>
+          <w:color w:val="007400"/>
+        </w:rPr>
+        <w:t xml:space="preserve">//from </w:t>
+      </w:r>
+      <w:proofErr w:type="spellStart"/>
+      <w:r>
+        <w:rPr>
+          <w:rFonts w:ascii="Menlo Regular" w:hAnsi="Menlo Regular" w:cs="Menlo Regular"/>
+          <w:color w:val="007400"/>
+        </w:rPr>
+        <w:t>readline</w:t>
+      </w:r>
+      <w:proofErr w:type="spellEnd"/>
+      <w:r>
+        <w:rPr>
+          <w:rFonts w:ascii="Menlo Regular" w:hAnsi="Menlo Regular" w:cs="Menlo Regular"/>
+          <w:color w:val="007400"/>
+        </w:rPr>
+        <w:t xml:space="preserve"> library</w:t>
+      </w:r>
+    </w:p>
+    <w:p>
+      <w:pPr>
+        <w:pStyle w:val="Heading3"/>
+      </w:pPr>
+      <w:r>
+        <w:t>Related Functions:</w:t>
+      </w:r>
+    </w:p>
+    <w:p>
+      <w:pPr>
         <w:widowControl w:val="0"/>
         <w:tabs>
           <w:tab w:val="left" w:pos="560"/>
@@ -2677,7 +3136,7 @@
           <w:rFonts w:ascii="Menlo Regular" w:hAnsi="Menlo Regular" w:cs="Menlo Regular"/>
           <w:color w:val="AA0D91"/>
         </w:rPr>
-        <w:t>void</w:t>
+        <w:t>char</w:t>
       </w:r>
       <w:proofErr w:type="gramEnd"/>
       <w:r>
@@ -2685,6 +3144,84 @@
           <w:rFonts w:ascii="Menlo Regular" w:hAnsi="Menlo Regular" w:cs="Menlo Regular"/>
           <w:color w:val="000000"/>
         </w:rPr>
+        <w:t xml:space="preserve"> **</w:t>
+      </w:r>
+      <w:proofErr w:type="spellStart"/>
+      <w:r>
+        <w:rPr>
+          <w:rFonts w:ascii="Menlo Regular" w:hAnsi="Menlo Regular" w:cs="Menlo Regular"/>
+          <w:color w:val="000000"/>
+        </w:rPr>
+        <w:t>find_matches</w:t>
+      </w:r>
+      <w:proofErr w:type="spellEnd"/>
+      <w:r>
+        <w:rPr>
+          <w:rFonts w:ascii="Menlo Regular" w:hAnsi="Menlo Regular" w:cs="Menlo Regular"/>
+          <w:color w:val="000000"/>
+        </w:rPr>
+        <w:t>(</w:t>
+      </w:r>
+      <w:proofErr w:type="spellStart"/>
+      <w:r>
+        <w:rPr>
+          <w:rFonts w:ascii="Menlo Regular" w:hAnsi="Menlo Regular" w:cs="Menlo Regular"/>
+          <w:color w:val="3F6E74"/>
+        </w:rPr>
+        <w:t>pathcommand_t</w:t>
+      </w:r>
+      <w:proofErr w:type="spellEnd"/>
+      <w:r>
+        <w:rPr>
+          <w:rFonts w:ascii="Menlo Regular" w:hAnsi="Menlo Regular" w:cs="Menlo Regular"/>
+          <w:color w:val="000000"/>
+        </w:rPr>
+        <w:t xml:space="preserve"> *cur, </w:t>
+      </w:r>
+      <w:r>
+        <w:rPr>
+          <w:rFonts w:ascii="Menlo Regular" w:hAnsi="Menlo Regular" w:cs="Menlo Regular"/>
+          <w:color w:val="AA0D91"/>
+        </w:rPr>
+        <w:t>char</w:t>
+      </w:r>
+      <w:r>
+        <w:rPr>
+          <w:rFonts w:ascii="Menlo Regular" w:hAnsi="Menlo Regular" w:cs="Menlo Regular"/>
+          <w:color w:val="000000"/>
+        </w:rPr>
+        <w:t xml:space="preserve"> *</w:t>
+      </w:r>
+      <w:proofErr w:type="spellStart"/>
+      <w:r>
+        <w:rPr>
+          <w:rFonts w:ascii="Menlo Regular" w:hAnsi="Menlo Regular" w:cs="Menlo Regular"/>
+          <w:color w:val="000000"/>
+        </w:rPr>
+        <w:t>str</w:t>
+      </w:r>
+      <w:proofErr w:type="spellEnd"/>
+      <w:r>
+        <w:rPr>
+          <w:rFonts w:ascii="Menlo Regular" w:hAnsi="Menlo Regular" w:cs="Menlo Regular"/>
+          <w:color w:val="000000"/>
+        </w:rPr>
+        <w:t xml:space="preserve">, </w:t>
+      </w:r>
+      <w:proofErr w:type="spellStart"/>
+      <w:r>
+        <w:rPr>
+          <w:rFonts w:ascii="Menlo Regular" w:hAnsi="Menlo Regular" w:cs="Menlo Regular"/>
+          <w:color w:val="5C2699"/>
+        </w:rPr>
+        <w:t>size_t</w:t>
+      </w:r>
+      <w:proofErr w:type="spellEnd"/>
+      <w:r>
+        <w:rPr>
+          <w:rFonts w:ascii="Menlo Regular" w:hAnsi="Menlo Regular" w:cs="Menlo Regular"/>
+          <w:color w:val="000000"/>
+        </w:rPr>
         <w:t xml:space="preserve"> </w:t>
       </w:r>
       <w:proofErr w:type="spellStart"/>
@@ -2693,7 +3230,126 @@
           <w:rFonts w:ascii="Menlo Regular" w:hAnsi="Menlo Regular" w:cs="Menlo Regular"/>
           <w:color w:val="000000"/>
         </w:rPr>
-        <w:t>initialize_path_tree</w:t>
+        <w:t>len</w:t>
+      </w:r>
+      <w:proofErr w:type="spellEnd"/>
+      <w:r>
+        <w:rPr>
+          <w:rFonts w:ascii="Menlo Regular" w:hAnsi="Menlo Regular" w:cs="Menlo Regular"/>
+          <w:color w:val="000000"/>
+        </w:rPr>
+        <w:t xml:space="preserve">, </w:t>
+      </w:r>
+    </w:p>
+    <w:p>
+      <w:pPr>
+        <w:widowControl w:val="0"/>
+        <w:tabs>
+          <w:tab w:val="left" w:pos="560"/>
+        </w:tabs>
+        <w:autoSpaceDE w:val="0"/>
+        <w:autoSpaceDN w:val="0"/>
+        <w:adjustRightInd w:val="0"/>
+        <w:spacing w:after="0" w:line="240" w:lineRule="auto"/>
+        <w:rPr>
+          <w:rFonts w:ascii="Menlo Regular" w:hAnsi="Menlo Regular" w:cs="Menlo Regular"/>
+          <w:color w:val="000000"/>
+        </w:rPr>
+      </w:pPr>
+      <w:r>
+        <w:rPr>
+          <w:rFonts w:ascii="Menlo Regular" w:hAnsi="Menlo Regular" w:cs="Menlo Regular"/>
+          <w:color w:val="000000"/>
+        </w:rPr>
+        <w:tab/>
+      </w:r>
+      <w:proofErr w:type="gramStart"/>
+      <w:r>
+        <w:rPr>
+          <w:rFonts w:ascii="Menlo Regular" w:hAnsi="Menlo Regular" w:cs="Menlo Regular"/>
+          <w:color w:val="AA0D91"/>
+        </w:rPr>
+        <w:t>char</w:t>
+      </w:r>
+      <w:proofErr w:type="gramEnd"/>
+      <w:r>
+        <w:rPr>
+          <w:rFonts w:ascii="Menlo Regular" w:hAnsi="Menlo Regular" w:cs="Menlo Regular"/>
+          <w:color w:val="000000"/>
+        </w:rPr>
+        <w:t xml:space="preserve"> **ret, </w:t>
+      </w:r>
+      <w:proofErr w:type="spellStart"/>
+      <w:r>
+        <w:rPr>
+          <w:rFonts w:ascii="Menlo Regular" w:hAnsi="Menlo Regular" w:cs="Menlo Regular"/>
+          <w:color w:val="AA0D91"/>
+        </w:rPr>
+        <w:t>int</w:t>
+      </w:r>
+      <w:proofErr w:type="spellEnd"/>
+      <w:r>
+        <w:rPr>
+          <w:rFonts w:ascii="Menlo Regular" w:hAnsi="Menlo Regular" w:cs="Menlo Regular"/>
+          <w:color w:val="000000"/>
+        </w:rPr>
+        <w:t xml:space="preserve"> *index, </w:t>
+      </w:r>
+      <w:proofErr w:type="spellStart"/>
+      <w:r>
+        <w:rPr>
+          <w:rFonts w:ascii="Menlo Regular" w:hAnsi="Menlo Regular" w:cs="Menlo Regular"/>
+          <w:color w:val="AA0D91"/>
+        </w:rPr>
+        <w:t>int</w:t>
+      </w:r>
+      <w:proofErr w:type="spellEnd"/>
+      <w:r>
+        <w:rPr>
+          <w:rFonts w:ascii="Menlo Regular" w:hAnsi="Menlo Regular" w:cs="Menlo Regular"/>
+          <w:color w:val="000000"/>
+        </w:rPr>
+        <w:t xml:space="preserve"> *size);</w:t>
+      </w:r>
+    </w:p>
+    <w:p>
+      <w:pPr>
+        <w:widowControl w:val="0"/>
+        <w:tabs>
+          <w:tab w:val="left" w:pos="560"/>
+        </w:tabs>
+        <w:autoSpaceDE w:val="0"/>
+        <w:autoSpaceDN w:val="0"/>
+        <w:adjustRightInd w:val="0"/>
+        <w:spacing w:after="0" w:line="240" w:lineRule="auto"/>
+        <w:rPr>
+          <w:rFonts w:ascii="Menlo Regular" w:hAnsi="Menlo Regular" w:cs="Menlo Regular"/>
+          <w:color w:val="000000"/>
+        </w:rPr>
+      </w:pPr>
+      <w:proofErr w:type="gramStart"/>
+      <w:r>
+        <w:rPr>
+          <w:rFonts w:ascii="Menlo Regular" w:hAnsi="Menlo Regular" w:cs="Menlo Regular"/>
+          <w:color w:val="AA0D91"/>
+        </w:rPr>
+        <w:t>char</w:t>
+      </w:r>
+      <w:proofErr w:type="gramEnd"/>
+      <w:r>
+        <w:rPr>
+          <w:rFonts w:ascii="Menlo Regular" w:hAnsi="Menlo Regular" w:cs="Menlo Regular"/>
+          <w:color w:val="000000"/>
+        </w:rPr>
+        <w:t xml:space="preserve"> *</w:t>
+      </w:r>
+      <w:proofErr w:type="spellStart"/>
+      <w:r>
+        <w:rPr>
+          <w:rFonts w:ascii="Menlo Regular" w:hAnsi="Menlo Regular" w:cs="Menlo Regular"/>
+          <w:color w:val="000000"/>
+        </w:rPr>
+        <w:t>command_generator</w:t>
       </w:r>
       <w:proofErr w:type="spellEnd"/>
       <w:r>
@@ -2708,14 +3364,292 @@
           <w:rFonts w:ascii="Menlo Regular" w:hAnsi="Menlo Regular" w:cs="Menlo Regular"/>
           <w:color w:val="AA0D91"/>
         </w:rPr>
-        <w:t>void</w:t>
-      </w:r>
-      <w:r>
-        <w:rPr>
-          <w:rFonts w:ascii="Menlo Regular" w:hAnsi="Menlo Regular" w:cs="Menlo Regular"/>
-          <w:color w:val="000000"/>
-        </w:rPr>
-        <w:t>);</w:t>
+        <w:t>char</w:t>
+      </w:r>
+      <w:r>
+        <w:rPr>
+          <w:rFonts w:ascii="Menlo Regular" w:hAnsi="Menlo Regular" w:cs="Menlo Regular"/>
+          <w:color w:val="000000"/>
+        </w:rPr>
+        <w:t xml:space="preserve"> *</w:t>
+      </w:r>
+      <w:proofErr w:type="spellStart"/>
+      <w:r>
+        <w:rPr>
+          <w:rFonts w:ascii="Menlo Regular" w:hAnsi="Menlo Regular" w:cs="Menlo Regular"/>
+          <w:color w:val="000000"/>
+        </w:rPr>
+        <w:t>str</w:t>
+      </w:r>
+      <w:proofErr w:type="spellEnd"/>
+      <w:r>
+        <w:rPr>
+          <w:rFonts w:ascii="Menlo Regular" w:hAnsi="Menlo Regular" w:cs="Menlo Regular"/>
+          <w:color w:val="000000"/>
+        </w:rPr>
+        <w:t xml:space="preserve">, </w:t>
+      </w:r>
+      <w:proofErr w:type="spellStart"/>
+      <w:r>
+        <w:rPr>
+          <w:rFonts w:ascii="Menlo Regular" w:hAnsi="Menlo Regular" w:cs="Menlo Regular"/>
+          <w:color w:val="AA0D91"/>
+        </w:rPr>
+        <w:t>int</w:t>
+      </w:r>
+      <w:proofErr w:type="spellEnd"/>
+      <w:r>
+        <w:rPr>
+          <w:rFonts w:ascii="Menlo Regular" w:hAnsi="Menlo Regular" w:cs="Menlo Regular"/>
+          <w:color w:val="000000"/>
+        </w:rPr>
+        <w:t xml:space="preserve"> state)</w:t>
+      </w:r>
+      <w:r>
+        <w:rPr>
+          <w:rFonts w:ascii="Menlo Regular" w:hAnsi="Menlo Regular" w:cs="Menlo Regular"/>
+          <w:color w:val="000000"/>
+        </w:rPr>
+        <w:t>;</w:t>
+      </w:r>
+    </w:p>
+    <w:p>
+      <w:pPr>
+        <w:widowControl w:val="0"/>
+        <w:tabs>
+          <w:tab w:val="left" w:pos="560"/>
+        </w:tabs>
+        <w:autoSpaceDE w:val="0"/>
+        <w:autoSpaceDN w:val="0"/>
+        <w:adjustRightInd w:val="0"/>
+        <w:spacing w:after="0" w:line="240" w:lineRule="auto"/>
+        <w:rPr>
+          <w:rFonts w:ascii="Menlo Regular" w:hAnsi="Menlo Regular" w:cs="Menlo Regular"/>
+          <w:color w:val="000000"/>
+        </w:rPr>
+      </w:pPr>
+      <w:proofErr w:type="gramStart"/>
+      <w:r>
+        <w:rPr>
+          <w:rFonts w:ascii="Menlo Regular" w:hAnsi="Menlo Regular" w:cs="Menlo Regular"/>
+          <w:color w:val="AA0D91"/>
+        </w:rPr>
+        <w:t>char</w:t>
+      </w:r>
+      <w:proofErr w:type="gramEnd"/>
+      <w:r>
+        <w:rPr>
+          <w:rFonts w:ascii="Menlo Regular" w:hAnsi="Menlo Regular" w:cs="Menlo Regular"/>
+          <w:color w:val="000000"/>
+        </w:rPr>
+        <w:t xml:space="preserve"> **</w:t>
+      </w:r>
+      <w:proofErr w:type="spellStart"/>
+      <w:r>
+        <w:rPr>
+          <w:rFonts w:ascii="Menlo Regular" w:hAnsi="Menlo Regular" w:cs="Menlo Regular"/>
+          <w:color w:val="000000"/>
+        </w:rPr>
+        <w:t>command_completion</w:t>
+      </w:r>
+      <w:proofErr w:type="spellEnd"/>
+      <w:r>
+        <w:rPr>
+          <w:rFonts w:ascii="Menlo Regular" w:hAnsi="Menlo Regular" w:cs="Menlo Regular"/>
+          <w:color w:val="000000"/>
+        </w:rPr>
+        <w:t>(</w:t>
+      </w:r>
+      <w:r>
+        <w:rPr>
+          <w:rFonts w:ascii="Menlo Regular" w:hAnsi="Menlo Regular" w:cs="Menlo Regular"/>
+          <w:color w:val="AA0D91"/>
+        </w:rPr>
+        <w:t>char</w:t>
+      </w:r>
+      <w:r>
+        <w:rPr>
+          <w:rFonts w:ascii="Menlo Regular" w:hAnsi="Menlo Regular" w:cs="Menlo Regular"/>
+          <w:color w:val="000000"/>
+        </w:rPr>
+        <w:t xml:space="preserve"> *</w:t>
+      </w:r>
+      <w:proofErr w:type="spellStart"/>
+      <w:r>
+        <w:rPr>
+          <w:rFonts w:ascii="Menlo Regular" w:hAnsi="Menlo Regular" w:cs="Menlo Regular"/>
+          <w:color w:val="000000"/>
+        </w:rPr>
+        <w:t>str</w:t>
+      </w:r>
+      <w:proofErr w:type="spellEnd"/>
+      <w:r>
+        <w:rPr>
+          <w:rFonts w:ascii="Menlo Regular" w:hAnsi="Menlo Regular" w:cs="Menlo Regular"/>
+          <w:color w:val="000000"/>
+        </w:rPr>
+        <w:t xml:space="preserve">, </w:t>
+      </w:r>
+      <w:proofErr w:type="spellStart"/>
+      <w:r>
+        <w:rPr>
+          <w:rFonts w:ascii="Menlo Regular" w:hAnsi="Menlo Regular" w:cs="Menlo Regular"/>
+          <w:color w:val="AA0D91"/>
+        </w:rPr>
+        <w:t>int</w:t>
+      </w:r>
+      <w:proofErr w:type="spellEnd"/>
+      <w:r>
+        <w:rPr>
+          <w:rFonts w:ascii="Menlo Regular" w:hAnsi="Menlo Regular" w:cs="Menlo Regular"/>
+          <w:color w:val="000000"/>
+        </w:rPr>
+        <w:t xml:space="preserve"> start, </w:t>
+      </w:r>
+      <w:proofErr w:type="spellStart"/>
+      <w:r>
+        <w:rPr>
+          <w:rFonts w:ascii="Menlo Regular" w:hAnsi="Menlo Regular" w:cs="Menlo Regular"/>
+          <w:color w:val="AA0D91"/>
+        </w:rPr>
+        <w:t>int</w:t>
+      </w:r>
+      <w:proofErr w:type="spellEnd"/>
+      <w:r>
+        <w:rPr>
+          <w:rFonts w:ascii="Menlo Regular" w:hAnsi="Menlo Regular" w:cs="Menlo Regular"/>
+          <w:color w:val="000000"/>
+        </w:rPr>
+        <w:t xml:space="preserve"> end)</w:t>
+      </w:r>
+      <w:r>
+        <w:rPr>
+          <w:rFonts w:ascii="Menlo Regular" w:hAnsi="Menlo Regular" w:cs="Menlo Regular"/>
+          <w:color w:val="000000"/>
+        </w:rPr>
+        <w:t>;</w:t>
+      </w:r>
+    </w:p>
+    <w:p>
+      <w:pPr>
+        <w:widowControl w:val="0"/>
+        <w:tabs>
+          <w:tab w:val="left" w:pos="560"/>
+        </w:tabs>
+        <w:autoSpaceDE w:val="0"/>
+        <w:autoSpaceDN w:val="0"/>
+        <w:adjustRightInd w:val="0"/>
+        <w:spacing w:after="0" w:line="240" w:lineRule="auto"/>
+        <w:rPr>
+          <w:rFonts w:ascii="Menlo Regular" w:hAnsi="Menlo Regular" w:cs="Menlo Regular"/>
+          <w:color w:val="000000"/>
+        </w:rPr>
+      </w:pPr>
+      <w:proofErr w:type="gramStart"/>
+      <w:r>
+        <w:rPr>
+          <w:rFonts w:ascii="Menlo Regular" w:hAnsi="Menlo Regular" w:cs="Menlo Regular"/>
+          <w:color w:val="AA0D91"/>
+        </w:rPr>
+        <w:t>char</w:t>
+      </w:r>
+      <w:proofErr w:type="gramEnd"/>
+      <w:r>
+        <w:rPr>
+          <w:rFonts w:ascii="Menlo Regular" w:hAnsi="Menlo Regular" w:cs="Menlo Regular"/>
+          <w:color w:val="000000"/>
+        </w:rPr>
+        <w:t xml:space="preserve"> **</w:t>
+      </w:r>
+      <w:proofErr w:type="spellStart"/>
+      <w:r>
+        <w:rPr>
+          <w:rFonts w:ascii="Menlo Regular" w:hAnsi="Menlo Regular" w:cs="Menlo Regular"/>
+          <w:color w:val="2E0D6E"/>
+        </w:rPr>
+        <w:t>rl_completion_matches</w:t>
+      </w:r>
+      <w:proofErr w:type="spellEnd"/>
+      <w:r>
+        <w:rPr>
+          <w:rFonts w:ascii="Menlo Regular" w:hAnsi="Menlo Regular" w:cs="Menlo Regular"/>
+          <w:color w:val="2E0D6E"/>
+        </w:rPr>
+        <w:t>(</w:t>
+      </w:r>
+      <w:r>
+        <w:rPr>
+          <w:rFonts w:ascii="Menlo Regular" w:hAnsi="Menlo Regular" w:cs="Menlo Regular"/>
+          <w:color w:val="AA0D91"/>
+        </w:rPr>
+        <w:t>char</w:t>
+      </w:r>
+      <w:r>
+        <w:rPr>
+          <w:rFonts w:ascii="Menlo Regular" w:hAnsi="Menlo Regular" w:cs="Menlo Regular"/>
+          <w:color w:val="000000"/>
+        </w:rPr>
+        <w:t xml:space="preserve"> *</w:t>
+      </w:r>
+      <w:proofErr w:type="spellStart"/>
+      <w:r>
+        <w:rPr>
+          <w:rFonts w:ascii="Menlo Regular" w:hAnsi="Menlo Regular" w:cs="Menlo Regular"/>
+          <w:color w:val="000000"/>
+        </w:rPr>
+        <w:t>str</w:t>
+      </w:r>
+      <w:proofErr w:type="spellEnd"/>
+      <w:r>
+        <w:rPr>
+          <w:rFonts w:ascii="Menlo Regular" w:hAnsi="Menlo Regular" w:cs="Menlo Regular"/>
+          <w:color w:val="000000"/>
+        </w:rPr>
+        <w:t xml:space="preserve">, </w:t>
+      </w:r>
+      <w:r>
+        <w:rPr>
+          <w:rFonts w:ascii="Menlo Regular" w:hAnsi="Menlo Regular" w:cs="Menlo Regular"/>
+          <w:color w:val="AA0D91"/>
+        </w:rPr>
+        <w:t>char</w:t>
+      </w:r>
+      <w:r>
+        <w:rPr>
+          <w:rFonts w:ascii="Menlo Regular" w:hAnsi="Menlo Regular" w:cs="Menlo Regular"/>
+          <w:color w:val="000000"/>
+        </w:rPr>
+        <w:t xml:space="preserve"> * (function)(</w:t>
+      </w:r>
+      <w:r>
+        <w:rPr>
+          <w:rFonts w:ascii="Menlo Regular" w:hAnsi="Menlo Regular" w:cs="Menlo Regular"/>
+          <w:color w:val="AA0D91"/>
+        </w:rPr>
+        <w:t>char</w:t>
+      </w:r>
+      <w:r>
+        <w:rPr>
+          <w:rFonts w:ascii="Menlo Regular" w:hAnsi="Menlo Regular" w:cs="Menlo Regular"/>
+          <w:color w:val="000000"/>
+        </w:rPr>
+        <w:t xml:space="preserve">, </w:t>
+      </w:r>
+      <w:proofErr w:type="spellStart"/>
+      <w:r>
+        <w:rPr>
+          <w:rFonts w:ascii="Menlo Regular" w:hAnsi="Menlo Regular" w:cs="Menlo Regular"/>
+          <w:color w:val="AA0D91"/>
+        </w:rPr>
+        <w:t>int</w:t>
+      </w:r>
+      <w:proofErr w:type="spellEnd"/>
+      <w:r>
+        <w:rPr>
+          <w:rFonts w:ascii="Menlo Regular" w:hAnsi="Menlo Regular" w:cs="Menlo Regular"/>
+          <w:color w:val="000000"/>
+        </w:rPr>
+        <w:t>));</w:t>
       </w:r>
     </w:p>
     <w:p>
@@ -2728,213 +3662,246 @@
     </w:p>
     <w:p>
       <w:r>
-        <w:t xml:space="preserve">Our approach here is to populate a list of all the commands when our program starts.  </w:t>
-      </w:r>
-      <w:r>
-        <w:t xml:space="preserve">We will write the function </w:t>
-      </w:r>
-      <w:proofErr w:type="spellStart"/>
-      <w:r>
-        <w:rPr>
-          <w:rFonts w:ascii="Menlo Regular" w:hAnsi="Menlo Regular" w:cs="Menlo Regular"/>
-          <w:color w:val="000000"/>
-        </w:rPr>
-        <w:t>initialize_path_tree</w:t>
-      </w:r>
-      <w:proofErr w:type="spellEnd"/>
-      <w:r>
-        <w:t xml:space="preserve"> to accomplish this task. </w:t>
-      </w:r>
-      <w:r>
-        <w:t>Our algorithm will be simple:</w:t>
-      </w:r>
-    </w:p>
-    <w:p>
-      <w:r>
-        <w:t>Replace with a diagram?</w:t>
-      </w:r>
-    </w:p>
-    <w:p>
-      <w:pPr>
-        <w:pStyle w:val="ListParagraph"/>
-        <w:numPr>
-          <w:ilvl w:val="0"/>
-          <w:numId w:val="1"/>
-        </w:numPr>
-      </w:pPr>
-      <w:r>
-        <w:t xml:space="preserve">Add all our special commands to the BST (e.g. cd, exit, </w:t>
-      </w:r>
-      <w:proofErr w:type="spellStart"/>
-      <w:r>
-        <w:t>makeq</w:t>
-      </w:r>
-      <w:proofErr w:type="spellEnd"/>
-      <w:r>
-        <w:t>…)</w:t>
-      </w:r>
-    </w:p>
-    <w:p>
-      <w:pPr>
-        <w:pStyle w:val="ListParagraph"/>
-        <w:numPr>
-          <w:ilvl w:val="0"/>
-          <w:numId w:val="1"/>
-        </w:numPr>
-      </w:pPr>
-      <w:r>
-        <w:t>Go through each directory in your PATH</w:t>
-      </w:r>
-    </w:p>
-    <w:p>
-      <w:pPr>
-        <w:pStyle w:val="ListParagraph"/>
-        <w:numPr>
-          <w:ilvl w:val="1"/>
-          <w:numId w:val="1"/>
-        </w:numPr>
-      </w:pPr>
-      <w:r>
-        <w:t>Open the directory</w:t>
-      </w:r>
-    </w:p>
-    <w:p>
-      <w:pPr>
-        <w:pStyle w:val="ListParagraph"/>
-        <w:numPr>
-          <w:ilvl w:val="1"/>
-          <w:numId w:val="1"/>
-        </w:numPr>
-      </w:pPr>
-      <w:r>
+        <w:t xml:space="preserve">After reading the </w:t>
+      </w:r>
+      <w:proofErr w:type="spellStart"/>
+      <w:r>
+        <w:rPr>
+          <w:i/>
+        </w:rPr>
+        <w:t>readline</w:t>
+      </w:r>
+      <w:proofErr w:type="spellEnd"/>
+      <w:r>
+        <w:t xml:space="preserve"> documentation, we discover that we need to implement a few functions in order to use our library.  </w:t>
+      </w:r>
+      <w:r>
+        <w:t xml:space="preserve">First, we need to create the function </w:t>
+      </w:r>
+      <w:proofErr w:type="spellStart"/>
+      <w:r>
+        <w:rPr>
+          <w:i/>
+        </w:rPr>
+        <w:t>command_</w:t>
+      </w:r>
+      <w:proofErr w:type="gramStart"/>
+      <w:r>
+        <w:rPr>
+          <w:i/>
+        </w:rPr>
+        <w:t>completion</w:t>
+      </w:r>
+      <w:proofErr w:type="spellEnd"/>
+      <w:r>
+        <w:rPr>
+          <w:i/>
+        </w:rPr>
+        <w:t>(</w:t>
+      </w:r>
+      <w:proofErr w:type="gramEnd"/>
+      <w:r>
+        <w:rPr>
+          <w:i/>
+        </w:rPr>
+        <w:t>)</w:t>
+      </w:r>
+      <w:r>
+        <w:t xml:space="preserve">.  This function will </w:t>
+      </w:r>
+      <w:r>
+        <w:t xml:space="preserve">be called when tab completion is attempted; however, it currently maps to the default function.  In order to override this, we must set the </w:t>
+      </w:r>
+      <w:proofErr w:type="spellStart"/>
+      <w:r>
+        <w:rPr>
+          <w:i/>
+        </w:rPr>
+        <w:t>rl_attempted_completion_function</w:t>
+      </w:r>
+      <w:proofErr w:type="spellEnd"/>
+      <w:r>
+        <w:t xml:space="preserve"> variable to </w:t>
+      </w:r>
+      <w:proofErr w:type="spellStart"/>
+      <w:r>
+        <w:rPr>
+          <w:i/>
+        </w:rPr>
+        <w:t>command_completion</w:t>
+      </w:r>
+      <w:proofErr w:type="spellEnd"/>
+      <w:r>
+        <w:t>.  After this is set in our main, the function should be called when tab is pressed.</w:t>
+      </w:r>
+    </w:p>
+    <w:p>
+      <w:r>
+        <w:t xml:space="preserve">Our </w:t>
+      </w:r>
+      <w:proofErr w:type="spellStart"/>
+      <w:r>
+        <w:rPr>
+          <w:i/>
+        </w:rPr>
+        <w:t>command_completion</w:t>
+      </w:r>
+      <w:proofErr w:type="spellEnd"/>
+      <w:r>
+        <w:t xml:space="preserve"> method currently doesn’t have anything in it.  The </w:t>
+      </w:r>
+      <w:proofErr w:type="spellStart"/>
+      <w:r>
+        <w:rPr>
+          <w:i/>
+        </w:rPr>
+        <w:t>readline</w:t>
+      </w:r>
+      <w:proofErr w:type="spellEnd"/>
+      <w:r>
+        <w:t xml:space="preserve"> documentation says that we should the function </w:t>
+      </w:r>
+      <w:proofErr w:type="spellStart"/>
+      <w:r>
+        <w:rPr>
+          <w:i/>
+        </w:rPr>
+        <w:t>rl_completion_matches</w:t>
+      </w:r>
+      <w:proofErr w:type="spellEnd"/>
+      <w:r>
+        <w:t xml:space="preserve"> to generate the list of strings that are returned.  That function accepts a pointer to another function.  </w:t>
+      </w:r>
+      <w:r>
+        <w:t xml:space="preserve">This function is supposed to be called multiple times until it returns null.  This is when we know we have no more </w:t>
+      </w:r>
+      <w:r>
+        <w:t>strings that match.</w:t>
+      </w:r>
+      <w:r>
+        <w:t xml:space="preserve"> </w:t>
+      </w:r>
+    </w:p>
+    <w:p>
+      <w:r>
+        <w:t xml:space="preserve">This function will be called </w:t>
+      </w:r>
+      <w:proofErr w:type="spellStart"/>
+      <w:r>
+        <w:rPr>
+          <w:i/>
+        </w:rPr>
+        <w:t>command_</w:t>
+      </w:r>
+      <w:proofErr w:type="gramStart"/>
+      <w:r>
+        <w:rPr>
+          <w:i/>
+        </w:rPr>
+        <w:t>generator</w:t>
+      </w:r>
+      <w:proofErr w:type="spellEnd"/>
+      <w:r>
+        <w:rPr>
+          <w:i/>
+        </w:rPr>
+        <w:t>(</w:t>
+      </w:r>
+      <w:proofErr w:type="gramEnd"/>
+      <w:r>
+        <w:rPr>
+          <w:i/>
+        </w:rPr>
+        <w:t>)</w:t>
+      </w:r>
+      <w:r>
+        <w:t xml:space="preserve">.  </w:t>
+      </w:r>
+      <w:r>
+        <w:t>It will have a static array of strings, which will be initialized to an array of all the commands when state equals 0.  State is only equal to zero the first time it is being called with a certain string.</w:t>
+      </w:r>
+      <w:r>
+        <w:t xml:space="preserve">  The function </w:t>
+      </w:r>
+      <w:proofErr w:type="spellStart"/>
+      <w:r>
+        <w:rPr>
+          <w:i/>
+        </w:rPr>
+        <w:t>find_</w:t>
+      </w:r>
+      <w:proofErr w:type="gramStart"/>
+      <w:r>
+        <w:rPr>
+          <w:i/>
+        </w:rPr>
+        <w:t>matches</w:t>
+      </w:r>
+      <w:proofErr w:type="spellEnd"/>
+      <w:r>
+        <w:rPr>
+          <w:i/>
+        </w:rPr>
+        <w:t>(</w:t>
+      </w:r>
+      <w:proofErr w:type="gramEnd"/>
+      <w:r>
+        <w:rPr>
+          <w:i/>
+        </w:rPr>
+        <w:t>)</w:t>
+      </w:r>
+      <w:r>
+        <w:t xml:space="preserve"> is used to find all the matches.  It uses a modified search algorithm to find all the commands</w:t>
+      </w:r>
+      <w:r>
+        <w:t>.</w:t>
+      </w:r>
+      <w:r>
+        <w:t xml:space="preserve">  This is because instead of just looking for one command, it is trying to add all the commands that have the fi</w:t>
+      </w:r>
+      <w:r>
+        <w:t xml:space="preserve">rst part equal.  For example, a normal search would only look to the left node if the current string were lexicographically less than the one of the node.  Instead we will use a partial compare and also look left if the nodes are equal. </w:t>
+      </w:r>
+    </w:p>
+    <w:p>
+      <w:r>
+        <w:t xml:space="preserve">We can check our completeness by trying to command complete a command in our shell and then trying to command complete it in bash or another shell.  If the results are equal, then </w:t>
+      </w:r>
+      <w:r>
+        <w:t>our algorithm should be correct.</w:t>
+      </w:r>
+      <w:bookmarkStart w:id="0" w:name="_GoBack"/>
+      <w:bookmarkEnd w:id="0"/>
+    </w:p>
+    <w:p>
+      <w:pPr>
+        <w:pStyle w:val="Heading1"/>
+        <w:rPr>
+          <w:rFonts w:eastAsiaTheme="minorEastAsia"/>
+        </w:rPr>
+      </w:pPr>
+      <w:r>
+        <w:rPr>
+          <w:rFonts w:eastAsiaTheme="minorEastAsia"/>
+        </w:rPr>
         <w:lastRenderedPageBreak/>
-        <w:t>Iterate through the items in the directory</w:t>
-      </w:r>
-    </w:p>
-    <w:p>
-      <w:pPr>
-        <w:pStyle w:val="ListParagraph"/>
-        <w:numPr>
-          <w:ilvl w:val="2"/>
-          <w:numId w:val="1"/>
-        </w:numPr>
-      </w:pPr>
-      <w:r>
-        <w:t>If the item is not “.” Or “</w:t>
+        <w:t>Results</w:t>
+      </w:r>
+    </w:p>
+    <w:p>
+      <w:r>
+        <w:t xml:space="preserve">This should be a summary of the results.  What were the successes of our </w:t>
       </w:r>
       <w:proofErr w:type="gramStart"/>
       <w:r>
-        <w:t>..</w:t>
+        <w:t>design.</w:t>
       </w:r>
       <w:proofErr w:type="gramEnd"/>
       <w:r>
-        <w:t>”</w:t>
-      </w:r>
-    </w:p>
-    <w:p>
-      <w:pPr>
-        <w:pStyle w:val="ListParagraph"/>
-        <w:numPr>
-          <w:ilvl w:val="3"/>
-          <w:numId w:val="1"/>
-        </w:numPr>
-      </w:pPr>
-      <w:r>
-        <w:t>Add it to the BST</w:t>
-      </w:r>
-    </w:p>
-    <w:p>
-      <w:pPr>
-        <w:pStyle w:val="ListParagraph"/>
-        <w:numPr>
-          <w:ilvl w:val="1"/>
-          <w:numId w:val="1"/>
-        </w:numPr>
-      </w:pPr>
-      <w:r>
-        <w:t>Close the directory</w:t>
-      </w:r>
-    </w:p>
-    <w:p/>
-    <w:p>
-      <w:pPr>
-        <w:pStyle w:val="Heading2"/>
-      </w:pPr>
-      <w:r>
-        <w:t xml:space="preserve">Integrating with </w:t>
-      </w:r>
-      <w:proofErr w:type="spellStart"/>
-      <w:r>
-        <w:t>readline</w:t>
-      </w:r>
-      <w:proofErr w:type="spellEnd"/>
-    </w:p>
-    <w:p>
-      <w:pPr>
-        <w:pStyle w:val="Heading3"/>
-      </w:pPr>
-      <w:r>
-        <w:t>Related files:</w:t>
-      </w:r>
-    </w:p>
-    <w:p>
-      <w:proofErr w:type="spellStart"/>
-      <w:proofErr w:type="gramStart"/>
-      <w:r>
-        <w:t>tab</w:t>
-      </w:r>
-      <w:proofErr w:type="gramEnd"/>
-      <w:r>
-        <w:t>_completion.h</w:t>
-      </w:r>
-      <w:proofErr w:type="spellEnd"/>
-      <w:r>
-        <w:t xml:space="preserve"> / </w:t>
-      </w:r>
-      <w:proofErr w:type="spellStart"/>
-      <w:r>
-        <w:t>tab_completion.c</w:t>
-      </w:r>
-      <w:proofErr w:type="spellEnd"/>
-      <w:r>
-        <w:t xml:space="preserve"> / main-</w:t>
-      </w:r>
-      <w:proofErr w:type="spellStart"/>
-      <w:r>
-        <w:t>b.c</w:t>
-      </w:r>
-      <w:proofErr w:type="spellEnd"/>
-    </w:p>
-    <w:p>
-      <w:pPr>
-        <w:pStyle w:val="Heading3"/>
-      </w:pPr>
-      <w:r>
-        <w:t>Related Functions:</w:t>
-      </w:r>
-    </w:p>
-    <w:p>
-      <w:pPr>
-        <w:pStyle w:val="Heading3"/>
-      </w:pPr>
-      <w:r>
-        <w:t>Implementation:</w:t>
-      </w:r>
-    </w:p>
-    <w:p>
-      <w:r>
-        <w:t xml:space="preserve">The first thing we need to do to implement tab completion is to introduce the </w:t>
-      </w:r>
-      <w:proofErr w:type="spellStart"/>
-      <w:r>
-        <w:t>readline</w:t>
-      </w:r>
-      <w:proofErr w:type="spellEnd"/>
-      <w:r>
-        <w:t xml:space="preserve"> function into our </w:t>
-      </w:r>
-    </w:p>
-    <w:p/>
+        <w:t xml:space="preserve"> What were the failures?  How could we have made it better?  Did we complete the implementation specified above?  What obstacles did we encounter?  What there anything that was easier than expected?  What did we learn?</w:t>
+      </w:r>
+    </w:p>
     <w:p>
       <w:pPr>
         <w:pStyle w:val="Heading1"/>
@@ -2946,41 +3913,16 @@
         <w:rPr>
           <w:rFonts w:eastAsiaTheme="minorEastAsia"/>
         </w:rPr>
-        <w:t>Results</w:t>
-      </w:r>
-    </w:p>
-    <w:p>
-      <w:pPr>
-        <w:pStyle w:val="Heading1"/>
-        <w:rPr>
-          <w:rFonts w:eastAsiaTheme="minorEastAsia"/>
-        </w:rPr>
-      </w:pPr>
-      <w:r>
-        <w:rPr>
-          <w:rFonts w:eastAsiaTheme="minorEastAsia"/>
-        </w:rPr>
         <w:t>Conclusion</w:t>
       </w:r>
     </w:p>
     <w:p>
-      <w:pPr>
-        <w:pStyle w:val="Heading3"/>
-      </w:pPr>
-      <w:r>
-        <w:t>Tab Completion</w:t>
-      </w:r>
-    </w:p>
-    <w:p>
-      <w:pPr>
-        <w:pStyle w:val="Heading3"/>
-      </w:pPr>
-      <w:r>
-        <w:t>Other Random Features</w:t>
+      <w:r>
+        <w:t>How did we divide the work?  Who did what?  What did we learn?  What other implementations could we have tried?  What was the hardest part of implementation?</w:t>
       </w:r>
     </w:p>
     <w:sectPr>
-      <w:headerReference w:type="default" r:id="rId10"/>
+      <w:headerReference w:type="default" r:id="rId12"/>
       <w:pgSz w:w="12240" w:h="15840"/>
       <w:pgMar w:top="1440" w:right="1440" w:bottom="1440" w:left="1440" w:header="720" w:footer="720" w:gutter="0"/>
       <w:cols w:space="720"/>
@@ -3084,7 +4026,7 @@
         <w:rStyle w:val="PageNumber"/>
         <w:noProof/>
       </w:rPr>
-      <w:t>3</w:t>
+      <w:t>7</w:t>
     </w:r>
     <w:r>
       <w:rPr>
@@ -3833,6 +4775,36 @@
       </w:tcPr>
     </w:tblStylePr>
   </w:style>
+  <w:style w:type="paragraph" w:styleId="Caption">
+    <w:name w:val="caption"/>
+    <w:basedOn w:val="Normal"/>
+    <w:next w:val="Normal"/>
+    <w:uiPriority w:val="35"/>
+    <w:unhideWhenUsed/>
+    <w:qFormat/>
+    <w:rsid w:val="006B57D4"/>
+    <w:pPr>
+      <w:spacing w:line="240" w:lineRule="auto"/>
+    </w:pPr>
+    <w:rPr>
+      <w:b/>
+      <w:bCs/>
+      <w:color w:val="4F81BD" w:themeColor="accent1"/>
+      <w:sz w:val="18"/>
+      <w:szCs w:val="18"/>
+    </w:rPr>
+  </w:style>
+  <w:style w:type="character" w:styleId="Strong">
+    <w:name w:val="Strong"/>
+    <w:basedOn w:val="DefaultParagraphFont"/>
+    <w:uiPriority w:val="22"/>
+    <w:qFormat/>
+    <w:rsid w:val="00212D1A"/>
+    <w:rPr>
+      <w:b/>
+      <w:bCs/>
+    </w:rPr>
+  </w:style>
 </w:styles>
 </file>
 
@@ -4457,6 +5429,36 @@
         <w:shd w:val="clear" w:color="auto" w:fill="D3DFEE" w:themeFill="accent1" w:themeFillTint="3F"/>
       </w:tcPr>
     </w:tblStylePr>
+  </w:style>
+  <w:style w:type="paragraph" w:styleId="Caption">
+    <w:name w:val="caption"/>
+    <w:basedOn w:val="Normal"/>
+    <w:next w:val="Normal"/>
+    <w:uiPriority w:val="35"/>
+    <w:unhideWhenUsed/>
+    <w:qFormat/>
+    <w:rsid w:val="006B57D4"/>
+    <w:pPr>
+      <w:spacing w:line="240" w:lineRule="auto"/>
+    </w:pPr>
+    <w:rPr>
+      <w:b/>
+      <w:bCs/>
+      <w:color w:val="4F81BD" w:themeColor="accent1"/>
+      <w:sz w:val="18"/>
+      <w:szCs w:val="18"/>
+    </w:rPr>
+  </w:style>
+  <w:style w:type="character" w:styleId="Strong">
+    <w:name w:val="Strong"/>
+    <w:basedOn w:val="DefaultParagraphFont"/>
+    <w:uiPriority w:val="22"/>
+    <w:qFormat/>
+    <w:rsid w:val="00212D1A"/>
+    <w:rPr>
+      <w:b/>
+      <w:bCs/>
+    </w:rPr>
   </w:style>
 </w:styles>
 </file>

</xml_diff>

<commit_message>
Finished results.  Ready for Tim to finish conclusion
</commit_message>
<xml_diff>
--- a/design-problem/design-document.docx
+++ b/design-problem/design-document.docx
@@ -17,6 +17,8 @@
       <w:r>
         <w:t>Laboratory 1 – Tab Completion</w:t>
       </w:r>
+      <w:bookmarkStart w:id="0" w:name="_GoBack"/>
+      <w:bookmarkEnd w:id="0"/>
     </w:p>
     <w:p/>
     <w:p/>
@@ -3871,8 +3873,6 @@
       <w:r>
         <w:t>our algorithm should be correct.</w:t>
       </w:r>
-      <w:bookmarkStart w:id="0" w:name="_GoBack"/>
-      <w:bookmarkEnd w:id="0"/>
     </w:p>
     <w:p>
       <w:pPr>
@@ -3890,35 +3890,187 @@
       </w:r>
     </w:p>
     <w:p>
-      <w:r>
-        <w:t xml:space="preserve">This should be a summary of the results.  What were the successes of our </w:t>
+      <w:pPr>
+        <w:ind w:left="720" w:hanging="720"/>
+      </w:pPr>
+      <w:r>
+        <w:t xml:space="preserve">After </w:t>
+      </w:r>
+      <w:r>
+        <w:t>implementing our design, we received</w:t>
+      </w:r>
+      <w:r>
+        <w:t xml:space="preserve"> the results we wanted.  One of our first tests was typing in “l” and pressing tab.  After pressing tab, a list of commands was generated.  We used this list to compare with </w:t>
+      </w:r>
+      <w:r>
+        <w:t>the one generated by bash.  The lists were identical and the list we generated was also in the correct order.</w:t>
+      </w:r>
+    </w:p>
+    <w:p>
+      <w:r>
+        <w:t xml:space="preserve">While we get our </w:t>
+      </w:r>
+      <w:r>
+        <w:t>desired results, gett</w:t>
+      </w:r>
+      <w:r>
+        <w:t xml:space="preserve">ing to this point was not easy.  The </w:t>
+      </w:r>
+      <w:proofErr w:type="spellStart"/>
+      <w:r>
+        <w:rPr>
+          <w:i/>
+        </w:rPr>
+        <w:t>readline</w:t>
+      </w:r>
+      <w:proofErr w:type="spellEnd"/>
+      <w:r>
+        <w:t xml:space="preserve"> documentation online is very poor and has old examples.  </w:t>
+      </w:r>
+      <w:r>
+        <w:t xml:space="preserve">In addition, some functions are not properly commented and are not found by the compiler.  For example, we wanted to expand our lab and call the </w:t>
+      </w:r>
+      <w:r>
+        <w:rPr>
+          <w:i/>
+        </w:rPr>
+        <w:t>ding</w:t>
+      </w:r>
+      <w:r>
+        <w:t xml:space="preserve"> command whenever somebody pressed tab.  We were not able to add this functionality because the compiler could not</w:t>
+      </w:r>
+      <w:r>
+        <w:t xml:space="preserve"> find this command.</w:t>
+      </w:r>
+    </w:p>
+    <w:p>
+      <w:r>
+        <w:t xml:space="preserve">Most of the implementation was easier than expected.  </w:t>
+      </w:r>
+      <w:r>
+        <w:t xml:space="preserve">The GNU </w:t>
+      </w:r>
+      <w:proofErr w:type="spellStart"/>
+      <w:r>
+        <w:rPr>
+          <w:i/>
+        </w:rPr>
+        <w:t>readline</w:t>
+      </w:r>
+      <w:proofErr w:type="spellEnd"/>
+      <w:r>
+        <w:t xml:space="preserve"> library provided a decent amount of functionality for us.  </w:t>
+      </w:r>
+      <w:r>
+        <w:t>The most difficult parts that we needed to implement were the binary search tree</w:t>
+      </w:r>
+      <w:r>
+        <w:t xml:space="preserve"> algorithms.</w:t>
+      </w:r>
+      <w:r>
+        <w:t xml:space="preserve">  We had a little trouble </w:t>
+      </w:r>
+      <w:r>
+        <w:t xml:space="preserve">implementing the balancing binary search tree because it is something that we </w:t>
+      </w:r>
+      <w:r>
+        <w:t xml:space="preserve">had not implemented before and it has many different cases for how to balancing and with which nodes.  </w:t>
+      </w:r>
+      <w:r>
+        <w:t xml:space="preserve">The searching algorithm was also difficult to implement because we were trying to find an array of elements.  </w:t>
+      </w:r>
+      <w:r>
+        <w:t xml:space="preserve">Usually, we only search for one element when we look through a binary search tree, but in our case we wanted to find all the elements that had a partial match with the current string inputted into the buffer.  </w:t>
+      </w:r>
+      <w:r>
+        <w:t xml:space="preserve">After drawing our algorithms and using </w:t>
+      </w:r>
+      <w:proofErr w:type="spellStart"/>
+      <w:r>
+        <w:t>gdb</w:t>
+      </w:r>
+      <w:proofErr w:type="spellEnd"/>
+      <w:r>
+        <w:t xml:space="preserve"> to track our mistakes, we eventually got past all the segmentation faults and other unexpected results.</w:t>
+      </w:r>
+    </w:p>
+    <w:p>
+      <w:pPr>
+        <w:pStyle w:val="Heading1"/>
+        <w:rPr>
+          <w:rFonts w:eastAsiaTheme="minorEastAsia"/>
+        </w:rPr>
+      </w:pPr>
+      <w:r>
+        <w:rPr>
+          <w:rFonts w:eastAsiaTheme="minorEastAsia"/>
+        </w:rPr>
+        <w:t>Conclusion</w:t>
+      </w:r>
+    </w:p>
+    <w:p>
+      <w:r>
+        <w:t>How did we divide the work?  Who did what?  What did we learn?  What other implementations could we have tried?  What was the hardest part of implementation?</w:t>
+      </w:r>
+    </w:p>
+    <w:p>
+      <w:r>
+        <w:t>Things to keep expanding on or trying:</w:t>
+      </w:r>
+    </w:p>
+    <w:p>
+      <w:r>
+        <w:t xml:space="preserve">Add </w:t>
       </w:r>
       <w:proofErr w:type="gramStart"/>
       <w:r>
-        <w:t>design.</w:t>
+        <w:t>feature that dynamically smart</w:t>
       </w:r>
       <w:proofErr w:type="gramEnd"/>
       <w:r>
-        <w:t xml:space="preserve"> What were the failures?  How could we have made it better?  Did we complete the implementation specified above?  What obstacles did we encounter?  What there anything that was easier than expected?  What did we learn?</w:t>
-      </w:r>
-    </w:p>
-    <w:p>
-      <w:pPr>
-        <w:pStyle w:val="Heading1"/>
-        <w:rPr>
-          <w:rFonts w:eastAsiaTheme="minorEastAsia"/>
-        </w:rPr>
-      </w:pPr>
-      <w:r>
-        <w:rPr>
-          <w:rFonts w:eastAsiaTheme="minorEastAsia"/>
-        </w:rPr>
-        <w:t>Conclusion</w:t>
-      </w:r>
-    </w:p>
-    <w:p>
-      <w:r>
-        <w:t>How did we divide the work?  Who did what?  What did we learn?  What other implementations could we have tried?  What was the hardest part of implementation?</w:t>
+        <w:t xml:space="preserve"> completes a command’s arguments.  (</w:t>
+      </w:r>
+      <w:proofErr w:type="spellStart"/>
+      <w:r>
+        <w:t>e.x</w:t>
+      </w:r>
+      <w:proofErr w:type="spellEnd"/>
+      <w:r>
+        <w:t xml:space="preserve">. </w:t>
+      </w:r>
+      <w:proofErr w:type="spellStart"/>
+      <w:proofErr w:type="gramStart"/>
+      <w:r>
+        <w:t>git</w:t>
+      </w:r>
+      <w:proofErr w:type="spellEnd"/>
+      <w:proofErr w:type="gramEnd"/>
+      <w:r>
+        <w:t xml:space="preserve"> (command) (file), or </w:t>
+      </w:r>
+      <w:proofErr w:type="spellStart"/>
+      <w:r>
+        <w:t>ls</w:t>
+      </w:r>
+      <w:proofErr w:type="spellEnd"/>
+      <w:r>
+        <w:t xml:space="preserve"> (file))</w:t>
+      </w:r>
+    </w:p>
+    <w:p>
+      <w:r>
+        <w:t xml:space="preserve">Add true completion, as opposed to </w:t>
+      </w:r>
+      <w:r>
+        <w:t>just showing the possible entries below</w:t>
+      </w:r>
+      <w:r>
+        <w:t>.</w:t>
+      </w:r>
+    </w:p>
+    <w:p>
+      <w:r>
+        <w:t>Fun stuff that we did (changing color prompt. Error code)</w:t>
       </w:r>
     </w:p>
     <w:sectPr>

</xml_diff>